<commit_message>
Update 2 - Week 1
</commit_message>
<xml_diff>
--- a/Understandig the Global Economic Impacts of COVID 19 and current economists predictions.docx
+++ b/Understandig the Global Economic Impacts of COVID 19 and current economists predictions.docx
@@ -21,27 +21,7 @@
           <w:sz w:val="28"/>
           <w:szCs w:val="28"/>
         </w:rPr>
-        <w:t xml:space="preserve">Here are </w:t>
-      </w:r>
-      <w:r>
-        <w:rPr>
-          <w:rFonts w:asciiTheme="minorHAnsi" w:hAnsiTheme="minorHAnsi" w:cstheme="minorHAnsi"/>
-          <w:b w:val="0"/>
-          <w:bCs w:val="0"/>
-          <w:sz w:val="28"/>
-          <w:szCs w:val="28"/>
-        </w:rPr>
-        <w:t xml:space="preserve">the </w:t>
-      </w:r>
-      <w:r>
-        <w:rPr>
-          <w:rFonts w:asciiTheme="minorHAnsi" w:hAnsiTheme="minorHAnsi" w:cstheme="minorHAnsi"/>
-          <w:b w:val="0"/>
-          <w:bCs w:val="0"/>
-          <w:sz w:val="28"/>
-          <w:szCs w:val="28"/>
-        </w:rPr>
-        <w:t>gathered areas on this document:</w:t>
+        <w:t>Areas on this document,</w:t>
       </w:r>
     </w:p>
     <w:p>
@@ -51,7 +31,7 @@
           <w:ilvl w:val="0"/>
           <w:numId w:val="4"/>
         </w:numPr>
-        <w:spacing w:line="360" w:lineRule="auto"/>
+        <w:spacing w:line="276" w:lineRule="auto"/>
         <w:rPr>
           <w:rFonts w:asciiTheme="minorHAnsi" w:hAnsiTheme="minorHAnsi" w:cstheme="minorHAnsi"/>
           <w:b w:val="0"/>
@@ -83,42 +63,27 @@
     </w:p>
     <w:p>
       <w:pPr>
-        <w:pStyle w:val="ListParagraph"/>
+        <w:pStyle w:val="NormalWeb"/>
         <w:numPr>
           <w:ilvl w:val="0"/>
           <w:numId w:val="4"/>
         </w:numPr>
-        <w:spacing w:before="100" w:beforeAutospacing="1" w:after="100" w:afterAutospacing="1" w:line="240" w:lineRule="auto"/>
-        <w:outlineLvl w:val="0"/>
-        <w:rPr>
-          <w:rFonts w:eastAsia="Times New Roman" w:cstheme="minorHAnsi"/>
-          <w:kern w:val="36"/>
+        <w:spacing w:line="276" w:lineRule="auto"/>
+        <w:jc w:val="both"/>
+        <w:rPr>
+          <w:rFonts w:asciiTheme="minorHAnsi" w:hAnsiTheme="minorHAnsi" w:cstheme="minorHAnsi"/>
           <w:sz w:val="28"/>
           <w:szCs w:val="28"/>
         </w:rPr>
       </w:pPr>
       <w:r>
         <w:rPr>
-          <w:rFonts w:eastAsia="Times New Roman" w:cstheme="minorHAnsi"/>
-          <w:kern w:val="36"/>
+          <w:rFonts w:asciiTheme="minorHAnsi" w:hAnsiTheme="minorHAnsi" w:cstheme="minorHAnsi"/>
           <w:sz w:val="28"/>
           <w:szCs w:val="28"/>
         </w:rPr>
-        <w:t>Current 5 predictions for how the economy might recover</w:t>
-      </w:r>
-    </w:p>
-    <w:p>
-      <w:pPr>
-        <w:pStyle w:val="ListParagraph"/>
-        <w:spacing w:before="100" w:beforeAutospacing="1" w:after="100" w:afterAutospacing="1" w:line="240" w:lineRule="auto"/>
-        <w:outlineLvl w:val="0"/>
-        <w:rPr>
-          <w:rFonts w:eastAsia="Times New Roman" w:cstheme="minorHAnsi"/>
-          <w:kern w:val="36"/>
-          <w:sz w:val="28"/>
-          <w:szCs w:val="28"/>
-        </w:rPr>
-      </w:pPr>
+        <w:t>Sri Lanka Economic Impacts of COVID-19</w:t>
+      </w:r>
     </w:p>
     <w:p>
       <w:pPr>
@@ -635,7 +600,7 @@
           <w:sz w:val="24"/>
           <w:szCs w:val="24"/>
         </w:rPr>
-        <w:t>"Because the economic fallout is acute in specific sectors, policymakers will need to implement substantial targeted fiscal, monetary, and financial market measures to support affected households and businesses domestically," the IMF says.</w:t>
+        <w:t>The IMF says Europe -- the epicenter of the pandemic -- has been particularly badly hit. Economic contractions of 7.5 percent are expected in the euro zone's 19 countries, and 6.5 percent in the United Kingdom.</w:t>
       </w:r>
     </w:p>
     <w:p>
@@ -654,84 +619,7 @@
           <w:sz w:val="24"/>
           <w:szCs w:val="24"/>
         </w:rPr>
-        <w:lastRenderedPageBreak/>
-        <w:t>The IMF says Europe -- the epicenter of the pandemic -- has been particularly badly hit. Economic contractions of 7.5 percent are expected in the euro zone's 19 countries, and 6.5 percent in the United Kingdom.</w:t>
-      </w:r>
-    </w:p>
-    <w:p>
-      <w:pPr>
-        <w:spacing w:before="100" w:beforeAutospacing="1" w:after="100" w:afterAutospacing="1" w:line="240" w:lineRule="auto"/>
-        <w:jc w:val="both"/>
-        <w:rPr>
-          <w:rFonts w:eastAsia="Times New Roman" w:cstheme="minorHAnsi"/>
-          <w:sz w:val="24"/>
-          <w:szCs w:val="24"/>
-        </w:rPr>
-      </w:pPr>
-      <w:r>
-        <w:rPr>
-          <w:rFonts w:eastAsia="Times New Roman" w:cstheme="minorHAnsi"/>
-          <w:sz w:val="24"/>
-          <w:szCs w:val="24"/>
-        </w:rPr>
-        <w:t>“The reason for the very, very sharp downgrade compared to other countries is simply that the epidemic has taken a much larger toll so far on Europe than it has on other parts of the world,” Milesi-Ferretti said in an interview with Euronews' business editor Sasha Vakulina.</w:t>
-      </w:r>
-    </w:p>
-    <w:p>
-      <w:pPr>
-        <w:spacing w:before="100" w:beforeAutospacing="1" w:after="100" w:afterAutospacing="1" w:line="240" w:lineRule="auto"/>
-        <w:jc w:val="both"/>
-        <w:rPr>
-          <w:rFonts w:eastAsia="Times New Roman" w:cstheme="minorHAnsi"/>
-          <w:sz w:val="24"/>
-          <w:szCs w:val="24"/>
-        </w:rPr>
-      </w:pPr>
-      <w:r>
-        <w:rPr>
-          <w:rFonts w:eastAsia="Times New Roman" w:cstheme="minorHAnsi"/>
-          <w:sz w:val="24"/>
-          <w:szCs w:val="24"/>
-        </w:rPr>
-        <w:t>“This is why it is so essential for governments to take really draconian measures to keep firms from going bankrupt, to keep workers from losing their wages. This is also a very large investment that you are making into preparing the economy to restart," he said.</w:t>
-      </w:r>
-    </w:p>
-    <w:p>
-      <w:pPr>
-        <w:spacing w:before="100" w:beforeAutospacing="1" w:after="100" w:afterAutospacing="1" w:line="240" w:lineRule="auto"/>
-        <w:jc w:val="both"/>
-        <w:rPr>
-          <w:rFonts w:eastAsia="Times New Roman" w:cstheme="minorHAnsi"/>
-          <w:sz w:val="24"/>
-          <w:szCs w:val="24"/>
-        </w:rPr>
-      </w:pPr>
-      <w:r>
-        <w:rPr>
-          <w:rFonts w:eastAsia="Times New Roman" w:cstheme="minorHAnsi"/>
-          <w:sz w:val="24"/>
-          <w:szCs w:val="24"/>
-        </w:rPr>
         <w:t>World trade is predicted to plunge by 11 percent this year before growing by 8.4 percent in 2021.</w:t>
-      </w:r>
-    </w:p>
-    <w:p>
-      <w:pPr>
-        <w:spacing w:before="100" w:beforeAutospacing="1" w:after="100" w:afterAutospacing="1" w:line="240" w:lineRule="auto"/>
-        <w:jc w:val="both"/>
-        <w:rPr>
-          <w:rFonts w:eastAsia="Times New Roman" w:cstheme="minorHAnsi"/>
-          <w:sz w:val="24"/>
-          <w:szCs w:val="24"/>
-        </w:rPr>
-      </w:pPr>
-      <w:r>
-        <w:rPr>
-          <w:rFonts w:eastAsia="Times New Roman" w:cstheme="minorHAnsi"/>
-          <w:sz w:val="24"/>
-          <w:szCs w:val="24"/>
-        </w:rPr>
-        <w:t>The IMF accompanies its forecasts with a warning that there are many unknown factors: including the path the virus will take, the effectiveness of policies taken to contain the outbreak and limit the economic damage, and uncertainty over the situation several months from now.</w:t>
       </w:r>
     </w:p>
     <w:p>
@@ -751,6 +639,7 @@
           <w:rStyle w:val="Strong"/>
           <w:rFonts w:asciiTheme="minorHAnsi" w:hAnsiTheme="minorHAnsi" w:cstheme="minorHAnsi"/>
         </w:rPr>
+        <w:lastRenderedPageBreak/>
         <w:t>What sectors and economies are most vulnerable?</w:t>
       </w:r>
     </w:p>
@@ -920,7 +809,7 @@
           <w:rStyle w:val="Strong"/>
           <w:rFonts w:asciiTheme="minorHAnsi" w:hAnsiTheme="minorHAnsi" w:cstheme="minorHAnsi"/>
         </w:rPr>
-        <w:t xml:space="preserve">What’s the relationship between the economy and the energy sector? </w:t>
+        <w:t xml:space="preserve">How does the economic slowdown impact financial markets? </w:t>
       </w:r>
     </w:p>
     <w:p>
@@ -935,202 +824,9 @@
         <w:rPr>
           <w:rFonts w:asciiTheme="minorHAnsi" w:hAnsiTheme="minorHAnsi" w:cstheme="minorHAnsi"/>
         </w:rPr>
-        <w:t xml:space="preserve">Economic slowdowns generally lead to lower energy demand, and the fallout from </w:t>
+        <w:t>Fears of a broader outbreak and its economic impact spread to financial markets last month, and most international indices are nearing bear market territory (declining at least 20 percent from the 52-week high) as investors process the lower corporate earnings that will result from the virus. The S&amp;P 500 fell 7 percent to open the March 9 session, triggering a “</w:t>
       </w:r>
       <w:hyperlink r:id="rId28" w:history="1">
-        <w:r>
-          <w:rPr>
-            <w:rStyle w:val="Hyperlink"/>
-            <w:rFonts w:asciiTheme="minorHAnsi" w:hAnsiTheme="minorHAnsi" w:cstheme="minorHAnsi"/>
-            <w:color w:val="auto"/>
-            <w:u w:val="none"/>
-          </w:rPr>
-          <w:t>COVID-19 has proved no different</w:t>
-        </w:r>
-      </w:hyperlink>
-      <w:r>
-        <w:rPr>
-          <w:rFonts w:asciiTheme="minorHAnsi" w:hAnsiTheme="minorHAnsi" w:cstheme="minorHAnsi"/>
-        </w:rPr>
-        <w:t xml:space="preserve">. Often, producers respond to demand slumps by cutting supply to buoy prices. Last week, members of the Organization of the Petroleum Exporting Countries (OPEC) and a few other major oil producers met to discuss an additional cut of 1.5 million barrels per day through the end of June in response to the outbreak. When the agreement collapsed, Saudi Arabia </w:t>
-      </w:r>
-      <w:hyperlink r:id="rId29" w:history="1">
-        <w:r>
-          <w:rPr>
-            <w:rStyle w:val="Hyperlink"/>
-            <w:rFonts w:asciiTheme="minorHAnsi" w:hAnsiTheme="minorHAnsi" w:cstheme="minorHAnsi"/>
-            <w:color w:val="auto"/>
-            <w:u w:val="none"/>
-          </w:rPr>
-          <w:t>cut prices and lifted output</w:t>
-        </w:r>
-      </w:hyperlink>
-      <w:r>
-        <w:rPr>
-          <w:rFonts w:asciiTheme="minorHAnsi" w:hAnsiTheme="minorHAnsi" w:cstheme="minorHAnsi"/>
-        </w:rPr>
-        <w:t xml:space="preserve">, ostensibly to </w:t>
-      </w:r>
-      <w:hyperlink r:id="rId30" w:history="1">
-        <w:r>
-          <w:rPr>
-            <w:rStyle w:val="Hyperlink"/>
-            <w:rFonts w:asciiTheme="minorHAnsi" w:hAnsiTheme="minorHAnsi" w:cstheme="minorHAnsi"/>
-            <w:color w:val="auto"/>
-            <w:u w:val="none"/>
-          </w:rPr>
-          <w:t>harm Russia for refusing to agree to production cuts</w:t>
-        </w:r>
-      </w:hyperlink>
-      <w:r>
-        <w:rPr>
-          <w:rFonts w:asciiTheme="minorHAnsi" w:hAnsiTheme="minorHAnsi" w:cstheme="minorHAnsi"/>
-        </w:rPr>
-        <w:t xml:space="preserve">. Following the Saudi decision, Brent Crude fell </w:t>
-      </w:r>
-      <w:hyperlink r:id="rId31" w:history="1">
-        <w:r>
-          <w:rPr>
-            <w:rStyle w:val="Hyperlink"/>
-            <w:rFonts w:asciiTheme="minorHAnsi" w:hAnsiTheme="minorHAnsi" w:cstheme="minorHAnsi"/>
-            <w:color w:val="auto"/>
-            <w:u w:val="none"/>
-          </w:rPr>
-          <w:t xml:space="preserve">more than 20 percent </w:t>
-        </w:r>
-      </w:hyperlink>
-      <w:r>
-        <w:rPr>
-          <w:rFonts w:asciiTheme="minorHAnsi" w:hAnsiTheme="minorHAnsi" w:cstheme="minorHAnsi"/>
-        </w:rPr>
-        <w:t xml:space="preserve">, the sharpest one-day drop since 1991, with analysts predicting </w:t>
-      </w:r>
-      <w:hyperlink r:id="rId32" w:history="1">
-        <w:r>
-          <w:rPr>
-            <w:rStyle w:val="Hyperlink"/>
-            <w:rFonts w:asciiTheme="minorHAnsi" w:hAnsiTheme="minorHAnsi" w:cstheme="minorHAnsi"/>
-            <w:color w:val="auto"/>
-            <w:u w:val="none"/>
-          </w:rPr>
-          <w:t xml:space="preserve">further declines </w:t>
-        </w:r>
-      </w:hyperlink>
-      <w:r>
-        <w:rPr>
-          <w:rFonts w:asciiTheme="minorHAnsi" w:hAnsiTheme="minorHAnsi" w:cstheme="minorHAnsi"/>
-        </w:rPr>
-        <w:t xml:space="preserve">ahead. The damage from the </w:t>
-      </w:r>
-      <w:hyperlink r:id="rId33" w:history="1">
-        <w:r>
-          <w:rPr>
-            <w:rStyle w:val="Hyperlink"/>
-            <w:rFonts w:asciiTheme="minorHAnsi" w:hAnsiTheme="minorHAnsi" w:cstheme="minorHAnsi"/>
-            <w:color w:val="auto"/>
-            <w:u w:val="none"/>
-          </w:rPr>
-          <w:t xml:space="preserve">Saudi-Russian price war </w:t>
-        </w:r>
-      </w:hyperlink>
-      <w:r>
-        <w:rPr>
-          <w:rFonts w:asciiTheme="minorHAnsi" w:hAnsiTheme="minorHAnsi" w:cstheme="minorHAnsi"/>
-        </w:rPr>
-        <w:t>sends an unsettling signal to markets hungry for a coordinated policy response to the epidemic, especially considering Saudi Arabia’s current role as G20 president.</w:t>
-      </w:r>
-    </w:p>
-    <w:p>
-      <w:pPr>
-        <w:pStyle w:val="NormalWeb"/>
-        <w:jc w:val="both"/>
-        <w:rPr>
-          <w:rFonts w:asciiTheme="minorHAnsi" w:hAnsiTheme="minorHAnsi" w:cstheme="minorHAnsi"/>
-        </w:rPr>
-      </w:pPr>
-      <w:r>
-        <w:rPr>
-          <w:rFonts w:asciiTheme="minorHAnsi" w:hAnsiTheme="minorHAnsi" w:cstheme="minorHAnsi"/>
-        </w:rPr>
-        <w:t xml:space="preserve">In response to the price shock, large oil producers, including U.S. firms, could pare back investment and production, with heavily indebted firms in particular at risk of </w:t>
-      </w:r>
-      <w:hyperlink r:id="rId34" w:history="1">
-        <w:r>
-          <w:rPr>
-            <w:rStyle w:val="Hyperlink"/>
-            <w:rFonts w:asciiTheme="minorHAnsi" w:hAnsiTheme="minorHAnsi" w:cstheme="minorHAnsi"/>
-            <w:color w:val="auto"/>
-            <w:u w:val="none"/>
-          </w:rPr>
-          <w:t>layoffs, consolidations, and even bankruptcy</w:t>
-        </w:r>
-      </w:hyperlink>
-      <w:r>
-        <w:rPr>
-          <w:rFonts w:asciiTheme="minorHAnsi" w:hAnsiTheme="minorHAnsi" w:cstheme="minorHAnsi"/>
-        </w:rPr>
-        <w:t xml:space="preserve">. Investors are well aware that energy companies account for more than </w:t>
-      </w:r>
-      <w:hyperlink r:id="rId35" w:history="1">
-        <w:r>
-          <w:rPr>
-            <w:rStyle w:val="Hyperlink"/>
-            <w:rFonts w:asciiTheme="minorHAnsi" w:hAnsiTheme="minorHAnsi" w:cstheme="minorHAnsi"/>
-            <w:color w:val="auto"/>
-            <w:u w:val="none"/>
-          </w:rPr>
-          <w:t xml:space="preserve">11 percent </w:t>
-        </w:r>
-      </w:hyperlink>
-      <w:r>
-        <w:rPr>
-          <w:rFonts w:asciiTheme="minorHAnsi" w:hAnsiTheme="minorHAnsi" w:cstheme="minorHAnsi"/>
-        </w:rPr>
-        <w:t xml:space="preserve">of the U.S. high yield (below investment grade) market, with rollovers nearly impossible under current market conditions. In </w:t>
-      </w:r>
-      <w:r>
-        <w:rPr>
-          <w:rFonts w:asciiTheme="minorHAnsi" w:hAnsiTheme="minorHAnsi" w:cstheme="minorHAnsi"/>
-        </w:rPr>
-        <w:lastRenderedPageBreak/>
-        <w:t>theory, lower oil prices should help oil-importing countries, but depressed activity due to COVID-19 could limit that benefit. In addition, the boom in domestic U.S. energy production in recent years means the United States is exposed to price declines in a way not seen in previous economic downturns.</w:t>
-      </w:r>
-    </w:p>
-    <w:p>
-      <w:pPr>
-        <w:pStyle w:val="NormalWeb"/>
-        <w:numPr>
-          <w:ilvl w:val="0"/>
-          <w:numId w:val="3"/>
-        </w:numPr>
-        <w:jc w:val="both"/>
-        <w:rPr>
-          <w:rFonts w:asciiTheme="minorHAnsi" w:hAnsiTheme="minorHAnsi" w:cstheme="minorHAnsi"/>
-        </w:rPr>
-      </w:pPr>
-      <w:r>
-        <w:rPr>
-          <w:rStyle w:val="Strong"/>
-          <w:rFonts w:asciiTheme="minorHAnsi" w:hAnsiTheme="minorHAnsi" w:cstheme="minorHAnsi"/>
-        </w:rPr>
-        <w:t xml:space="preserve">How does the economic slowdown impact financial markets? </w:t>
-      </w:r>
-    </w:p>
-    <w:p>
-      <w:pPr>
-        <w:pStyle w:val="NormalWeb"/>
-        <w:jc w:val="both"/>
-        <w:rPr>
-          <w:rFonts w:asciiTheme="minorHAnsi" w:hAnsiTheme="minorHAnsi" w:cstheme="minorHAnsi"/>
-        </w:rPr>
-      </w:pPr>
-      <w:r>
-        <w:rPr>
-          <w:rFonts w:asciiTheme="minorHAnsi" w:hAnsiTheme="minorHAnsi" w:cstheme="minorHAnsi"/>
-        </w:rPr>
-        <w:t>Fears of a broader outbreak and its economic impact spread to financial markets last month, and most international indices are nearing bear market territory (declining at least 20 percent from the 52-week high) as investors process the lower corporate earnings that will result from the virus. The S&amp;P 500 fell 7 percent to open the March 9 session, triggering a “</w:t>
-      </w:r>
-      <w:hyperlink r:id="rId36" w:history="1">
         <w:r>
           <w:rPr>
             <w:rStyle w:val="Hyperlink"/>
@@ -1147,7 +843,7 @@
         </w:rPr>
         <w:t xml:space="preserve">” that briefly suspended trading for the first time since 1997. Overall, the index is down about 17 percent from its record high on February 19. Amid the equity rout, investors have fled to </w:t>
       </w:r>
-      <w:hyperlink r:id="rId37" w:history="1">
+      <w:hyperlink r:id="rId29" w:history="1">
         <w:r>
           <w:rPr>
             <w:rStyle w:val="Hyperlink"/>
@@ -1164,7 +860,7 @@
         </w:rPr>
         <w:t xml:space="preserve">such as U.S. Treasury bonds, leading to </w:t>
       </w:r>
-      <w:hyperlink r:id="rId38" w:history="1">
+      <w:hyperlink r:id="rId30" w:history="1">
         <w:r>
           <w:rPr>
             <w:rStyle w:val="Hyperlink"/>
@@ -1216,7 +912,7 @@
         </w:rPr>
         <w:t xml:space="preserve">Thus far, national governments have announced largely uncoordinated, country-specific responses to the virus. In China, the epicenter of the outbreak, officials announced billions in </w:t>
       </w:r>
-      <w:hyperlink r:id="rId39" w:history="1">
+      <w:hyperlink r:id="rId31" w:history="1">
         <w:r>
           <w:rPr>
             <w:rStyle w:val="Hyperlink"/>
@@ -1233,7 +929,7 @@
         </w:rPr>
         <w:t xml:space="preserve">to companies facing liquidity constraints as well as financial support to specific sectors such as aviation. In the United States, the </w:t>
       </w:r>
-      <w:hyperlink r:id="rId40" w:history="1">
+      <w:hyperlink r:id="rId32" w:history="1">
         <w:r>
           <w:rPr>
             <w:rStyle w:val="Hyperlink"/>
@@ -1250,7 +946,7 @@
         </w:rPr>
         <w:t xml:space="preserve">cut the policy rate in an emergency action on March 3, and on March 9, in coordination with other U.S. bank regulators, it </w:t>
       </w:r>
-      <w:hyperlink r:id="rId41" w:history="1">
+      <w:hyperlink r:id="rId33" w:history="1">
         <w:r>
           <w:rPr>
             <w:rStyle w:val="Hyperlink"/>
@@ -1267,7 +963,7 @@
         </w:rPr>
         <w:t xml:space="preserve">financial institutions to “meet the financial needs of customers and members affected by the coronavirus,” a move aimed at supporting financial conditions to prevent the growth shock from turning into a broader financial crisis. On March 9, the Federal Reserve Bank of New York also announced expanded </w:t>
       </w:r>
-      <w:hyperlink r:id="rId42" w:history="1">
+      <w:hyperlink r:id="rId34" w:history="1">
         <w:r>
           <w:rPr>
             <w:rStyle w:val="Hyperlink"/>
@@ -1299,7 +995,7 @@
         </w:rPr>
         <w:t xml:space="preserve">The European Central Bank and Bank of England are </w:t>
       </w:r>
-      <w:hyperlink r:id="rId43" w:history="1">
+      <w:hyperlink r:id="rId35" w:history="1">
         <w:r>
           <w:rPr>
             <w:rStyle w:val="Hyperlink"/>
@@ -1316,7 +1012,7 @@
         </w:rPr>
         <w:t xml:space="preserve">when their monetary policy committees meet later this month. On the fiscal front, President Trump previewed his administration’s plans to seek a payroll tax cut and assistance for impacted hourly workers and industries. Countries announcing fiscal measures just this month include </w:t>
       </w:r>
-      <w:hyperlink r:id="rId44" w:history="1">
+      <w:hyperlink r:id="rId36" w:history="1">
         <w:r>
           <w:rPr>
             <w:rStyle w:val="Hyperlink"/>
@@ -1333,7 +1029,7 @@
         </w:rPr>
         <w:t xml:space="preserve">($9.6 billion, or 0.19 percent of GDP), </w:t>
       </w:r>
-      <w:hyperlink r:id="rId45" w:history="1">
+      <w:hyperlink r:id="rId37" w:history="1">
         <w:r>
           <w:rPr>
             <w:rStyle w:val="Hyperlink"/>
@@ -1350,7 +1046,7 @@
         </w:rPr>
         <w:t xml:space="preserve">($9.2 billion, 0.56 percent of GDP), and </w:t>
       </w:r>
-      <w:hyperlink r:id="rId46" w:history="1">
+      <w:hyperlink r:id="rId38" w:history="1">
         <w:r>
           <w:rPr>
             <w:rStyle w:val="Hyperlink"/>
@@ -1380,84 +1076,9 @@
         <w:rPr>
           <w:rFonts w:asciiTheme="minorHAnsi" w:hAnsiTheme="minorHAnsi" w:cstheme="minorHAnsi"/>
         </w:rPr>
-        <w:t xml:space="preserve">In terms of coordinated action, on March 6, the G20 finance ministers and central bank governors </w:t>
-      </w:r>
-      <w:hyperlink r:id="rId47" w:history="1">
-        <w:r>
-          <w:rPr>
-            <w:rStyle w:val="Hyperlink"/>
-            <w:rFonts w:asciiTheme="minorHAnsi" w:hAnsiTheme="minorHAnsi" w:cstheme="minorHAnsi"/>
-            <w:color w:val="auto"/>
-            <w:u w:val="none"/>
-          </w:rPr>
-          <w:t xml:space="preserve">pledged </w:t>
-        </w:r>
-      </w:hyperlink>
-      <w:r>
-        <w:rPr>
-          <w:rFonts w:asciiTheme="minorHAnsi" w:hAnsiTheme="minorHAnsi" w:cstheme="minorHAnsi"/>
-        </w:rPr>
-        <w:t xml:space="preserve">to take “appropriate” fiscal and monetary measures but made no specific commitments. On a March 3 </w:t>
-      </w:r>
-      <w:hyperlink r:id="rId48" w:history="1">
-        <w:r>
-          <w:rPr>
-            <w:rStyle w:val="Hyperlink"/>
-            <w:rFonts w:asciiTheme="minorHAnsi" w:hAnsiTheme="minorHAnsi" w:cstheme="minorHAnsi"/>
-            <w:color w:val="auto"/>
-            <w:u w:val="none"/>
-          </w:rPr>
-          <w:t>phone call</w:t>
-        </w:r>
-      </w:hyperlink>
-      <w:r>
-        <w:rPr>
-          <w:rFonts w:asciiTheme="minorHAnsi" w:hAnsiTheme="minorHAnsi" w:cstheme="minorHAnsi"/>
-        </w:rPr>
-        <w:t xml:space="preserve">, G7 finance ministers reaffirmed their “commitment to use all policy tools” but did not outline specific steps. For their part, the </w:t>
-      </w:r>
-      <w:hyperlink r:id="rId49" w:history="1">
-        <w:r>
-          <w:rPr>
-            <w:rStyle w:val="Hyperlink"/>
-            <w:rFonts w:asciiTheme="minorHAnsi" w:hAnsiTheme="minorHAnsi" w:cstheme="minorHAnsi"/>
-            <w:color w:val="auto"/>
-            <w:u w:val="none"/>
-          </w:rPr>
-          <w:t xml:space="preserve">International Monetary Fund </w:t>
-        </w:r>
-      </w:hyperlink>
-      <w:r>
-        <w:rPr>
-          <w:rFonts w:asciiTheme="minorHAnsi" w:hAnsiTheme="minorHAnsi" w:cstheme="minorHAnsi"/>
-        </w:rPr>
-        <w:t xml:space="preserve">and </w:t>
-      </w:r>
-      <w:hyperlink r:id="rId50" w:history="1">
-        <w:r>
-          <w:rPr>
-            <w:rStyle w:val="Hyperlink"/>
-            <w:rFonts w:asciiTheme="minorHAnsi" w:hAnsiTheme="minorHAnsi" w:cstheme="minorHAnsi"/>
-            <w:color w:val="auto"/>
-            <w:u w:val="none"/>
-          </w:rPr>
-          <w:t xml:space="preserve">World Bank </w:t>
-        </w:r>
-      </w:hyperlink>
-      <w:r>
-        <w:rPr>
-          <w:rFonts w:asciiTheme="minorHAnsi" w:hAnsiTheme="minorHAnsi" w:cstheme="minorHAnsi"/>
-        </w:rPr>
-        <w:t>last week announced the availability of $50 billion and $12 billion in financing, respectively, to support low income and emerging market economies’ responses to the virus.</w:t>
-      </w:r>
-      <w:bookmarkStart w:id="0" w:name="_Hlk34729317"/>
-      <w:r>
-        <w:rPr>
-          <w:rFonts w:asciiTheme="minorHAnsi" w:hAnsiTheme="minorHAnsi" w:cstheme="minorHAnsi"/>
-        </w:rPr>
-        <w:t xml:space="preserve"> </w:t>
-      </w:r>
-      <w:bookmarkEnd w:id="0"/>
+        <w:lastRenderedPageBreak/>
+        <w:t>Scientists do not yet have a clear understanding of the virus’s behavior, transmission rate, and the full extent of contagion; uncertainty will be part of the backdrop for the foreseeable future. Coherent, coordinated, and credible policy responses provide the best chance at limiting the economic fallout from what is already and sadly a human tragedy.</w:t>
+      </w:r>
     </w:p>
     <w:p>
       <w:pPr>
@@ -1467,76 +1088,1791 @@
           <w:rFonts w:asciiTheme="minorHAnsi" w:hAnsiTheme="minorHAnsi" w:cstheme="minorHAnsi"/>
         </w:rPr>
       </w:pPr>
-      <w:r>
-        <w:rPr>
-          <w:rFonts w:asciiTheme="minorHAnsi" w:hAnsiTheme="minorHAnsi" w:cstheme="minorHAnsi"/>
-        </w:rPr>
-        <w:t>Scientists do not yet have a clear understanding of the virus’s behavior, transmission rate, and the full extent of contagion; uncertainty will be part of the backdrop for the foreseeable future. Coherent, coordinated, and credible policy responses provide the best chance at limiting the economic fallout from what is already and sadly a human tragedy.</w:t>
-      </w:r>
-    </w:p>
-    <w:p>
-      <w:pPr>
-        <w:spacing w:before="100" w:beforeAutospacing="1" w:after="100" w:afterAutospacing="1" w:line="240" w:lineRule="auto"/>
-        <w:outlineLvl w:val="0"/>
-        <w:rPr>
-          <w:rFonts w:eastAsia="Times New Roman" w:cstheme="minorHAnsi"/>
+    </w:p>
+    <w:p>
+      <w:pPr>
+        <w:pStyle w:val="NormalWeb"/>
+        <w:jc w:val="both"/>
+        <w:rPr>
+          <w:rFonts w:asciiTheme="minorHAnsi" w:hAnsiTheme="minorHAnsi" w:cstheme="minorHAnsi"/>
           <w:b/>
           <w:bCs/>
-          <w:kern w:val="36"/>
           <w:sz w:val="40"/>
           <w:szCs w:val="40"/>
         </w:rPr>
       </w:pPr>
-    </w:p>
-    <w:p>
-      <w:pPr>
-        <w:spacing w:before="100" w:beforeAutospacing="1" w:after="100" w:afterAutospacing="1" w:line="240" w:lineRule="auto"/>
-        <w:outlineLvl w:val="0"/>
-        <w:rPr>
-          <w:rFonts w:eastAsia="Times New Roman" w:cstheme="minorHAnsi"/>
+      <w:r>
+        <w:rPr>
+          <w:rFonts w:cstheme="minorHAnsi"/>
+          <w:noProof/>
+        </w:rPr>
+        <w:drawing>
+          <wp:anchor distT="0" distB="0" distL="114300" distR="114300" simplePos="0" relativeHeight="251659264" behindDoc="0" locked="0" layoutInCell="1" allowOverlap="1" wp14:anchorId="04E99015" wp14:editId="05BD8974">
+            <wp:simplePos x="0" y="0"/>
+            <wp:positionH relativeFrom="margin">
+              <wp:posOffset>0</wp:posOffset>
+            </wp:positionH>
+            <wp:positionV relativeFrom="paragraph">
+              <wp:posOffset>452755</wp:posOffset>
+            </wp:positionV>
+            <wp:extent cx="2657475" cy="2889250"/>
+            <wp:effectExtent l="0" t="0" r="9525" b="6350"/>
+            <wp:wrapThrough wrapText="bothSides">
+              <wp:wrapPolygon edited="0">
+                <wp:start x="0" y="0"/>
+                <wp:lineTo x="0" y="21505"/>
+                <wp:lineTo x="21523" y="21505"/>
+                <wp:lineTo x="21523" y="0"/>
+                <wp:lineTo x="0" y="0"/>
+              </wp:wrapPolygon>
+            </wp:wrapThrough>
+            <wp:docPr id="1" name="Picture 1"/>
+            <wp:cNvGraphicFramePr>
+              <a:graphicFrameLocks xmlns:a="http://schemas.openxmlformats.org/drawingml/2006/main" noChangeAspect="1"/>
+            </wp:cNvGraphicFramePr>
+            <a:graphic xmlns:a="http://schemas.openxmlformats.org/drawingml/2006/main">
+              <a:graphicData uri="http://schemas.openxmlformats.org/drawingml/2006/picture">
+                <pic:pic xmlns:pic="http://schemas.openxmlformats.org/drawingml/2006/picture">
+                  <pic:nvPicPr>
+                    <pic:cNvPr id="0" name="Picture 1"/>
+                    <pic:cNvPicPr>
+                      <a:picLocks noChangeAspect="1" noChangeArrowheads="1"/>
+                    </pic:cNvPicPr>
+                  </pic:nvPicPr>
+                  <pic:blipFill>
+                    <a:blip r:embed="rId39">
+                      <a:extLst>
+                        <a:ext uri="{28A0092B-C50C-407E-A947-70E740481C1C}">
+                          <a14:useLocalDpi xmlns:a14="http://schemas.microsoft.com/office/drawing/2010/main" val="0"/>
+                        </a:ext>
+                      </a:extLst>
+                    </a:blip>
+                    <a:srcRect/>
+                    <a:stretch>
+                      <a:fillRect/>
+                    </a:stretch>
+                  </pic:blipFill>
+                  <pic:spPr bwMode="auto">
+                    <a:xfrm>
+                      <a:off x="0" y="0"/>
+                      <a:ext cx="2657475" cy="2889250"/>
+                    </a:xfrm>
+                    <a:prstGeom prst="rect">
+                      <a:avLst/>
+                    </a:prstGeom>
+                    <a:noFill/>
+                    <a:ln>
+                      <a:noFill/>
+                    </a:ln>
+                  </pic:spPr>
+                </pic:pic>
+              </a:graphicData>
+            </a:graphic>
+            <wp14:sizeRelH relativeFrom="page">
+              <wp14:pctWidth>0</wp14:pctWidth>
+            </wp14:sizeRelH>
+            <wp14:sizeRelV relativeFrom="page">
+              <wp14:pctHeight>0</wp14:pctHeight>
+            </wp14:sizeRelV>
+          </wp:anchor>
+        </w:drawing>
+      </w:r>
+      <w:r>
+        <w:rPr>
+          <w:rFonts w:asciiTheme="minorHAnsi" w:hAnsiTheme="minorHAnsi" w:cstheme="minorHAnsi"/>
           <w:b/>
           <w:bCs/>
-          <w:kern w:val="36"/>
           <w:sz w:val="40"/>
           <w:szCs w:val="40"/>
         </w:rPr>
-      </w:pPr>
-    </w:p>
-    <w:p>
-      <w:pPr>
-        <w:spacing w:before="100" w:beforeAutospacing="1" w:after="100" w:afterAutospacing="1" w:line="240" w:lineRule="auto"/>
-        <w:outlineLvl w:val="0"/>
-        <w:rPr>
-          <w:rFonts w:eastAsia="Times New Roman" w:cstheme="minorHAnsi"/>
+        <w:t>Sri Lanka</w:t>
+      </w:r>
+      <w:r>
+        <w:rPr>
+          <w:rFonts w:asciiTheme="minorHAnsi" w:hAnsiTheme="minorHAnsi" w:cstheme="minorHAnsi"/>
           <w:b/>
           <w:bCs/>
-          <w:kern w:val="36"/>
           <w:sz w:val="40"/>
           <w:szCs w:val="40"/>
         </w:rPr>
-      </w:pPr>
-      <w:r>
-        <w:rPr>
-          <w:rFonts w:eastAsia="Times New Roman" w:cstheme="minorHAnsi"/>
+        <w:t xml:space="preserve"> Economic Impacts of COVID-19</w:t>
+      </w:r>
+    </w:p>
+    <w:p>
+      <w:pPr>
+        <w:autoSpaceDE w:val="0"/>
+        <w:autoSpaceDN w:val="0"/>
+        <w:adjustRightInd w:val="0"/>
+        <w:spacing w:after="0" w:line="240" w:lineRule="auto"/>
+        <w:jc w:val="both"/>
+        <w:rPr>
+          <w:rFonts w:cstheme="minorHAnsi"/>
+          <w:color w:val="010101"/>
+          <w:sz w:val="24"/>
+          <w:szCs w:val="24"/>
+        </w:rPr>
+      </w:pPr>
+      <w:r>
+        <w:rPr>
+          <w:rFonts w:cstheme="minorHAnsi"/>
+          <w:color w:val="010101"/>
+          <w:sz w:val="24"/>
+          <w:szCs w:val="24"/>
+        </w:rPr>
+        <w:t>Based on the latest PMI data in Sri Lanka</w:t>
+      </w:r>
+      <w:r>
+        <w:rPr>
+          <w:rFonts w:cstheme="minorHAnsi"/>
+          <w:color w:val="010101"/>
+          <w:sz w:val="24"/>
+          <w:szCs w:val="24"/>
+        </w:rPr>
+        <w:t xml:space="preserve"> </w:t>
+      </w:r>
+      <w:r>
+        <w:rPr>
+          <w:rFonts w:cstheme="minorHAnsi"/>
+          <w:color w:val="010101"/>
+          <w:sz w:val="24"/>
+          <w:szCs w:val="24"/>
+        </w:rPr>
+        <w:t>as of February 2020, Manufacturing PMI</w:t>
+      </w:r>
+      <w:r>
+        <w:rPr>
+          <w:rFonts w:cstheme="minorHAnsi"/>
+          <w:color w:val="010101"/>
+          <w:sz w:val="24"/>
+          <w:szCs w:val="24"/>
+        </w:rPr>
+        <w:t xml:space="preserve"> </w:t>
+      </w:r>
+      <w:r>
+        <w:rPr>
+          <w:rFonts w:cstheme="minorHAnsi"/>
+          <w:color w:val="010101"/>
+          <w:sz w:val="24"/>
+          <w:szCs w:val="24"/>
+        </w:rPr>
+        <w:t>marginally slowed by 0.4 basis points due</w:t>
+      </w:r>
+      <w:r>
+        <w:rPr>
+          <w:rFonts w:cstheme="minorHAnsi"/>
+          <w:color w:val="010101"/>
+          <w:sz w:val="24"/>
+          <w:szCs w:val="24"/>
+        </w:rPr>
+        <w:t xml:space="preserve"> </w:t>
+      </w:r>
+      <w:r>
+        <w:rPr>
+          <w:rFonts w:cstheme="minorHAnsi"/>
+          <w:color w:val="010101"/>
+          <w:sz w:val="24"/>
+          <w:szCs w:val="24"/>
+        </w:rPr>
+        <w:t>to a contraction in new orders and</w:t>
+      </w:r>
+      <w:r>
+        <w:rPr>
+          <w:rFonts w:cstheme="minorHAnsi"/>
+          <w:color w:val="010101"/>
+          <w:sz w:val="24"/>
+          <w:szCs w:val="24"/>
+        </w:rPr>
+        <w:t xml:space="preserve"> </w:t>
+      </w:r>
+      <w:r>
+        <w:rPr>
+          <w:rFonts w:cstheme="minorHAnsi"/>
+          <w:color w:val="010101"/>
+          <w:sz w:val="24"/>
+          <w:szCs w:val="24"/>
+        </w:rPr>
+        <w:t>employment in the manufacturing sector.</w:t>
+      </w:r>
+    </w:p>
+    <w:p>
+      <w:pPr>
+        <w:autoSpaceDE w:val="0"/>
+        <w:autoSpaceDN w:val="0"/>
+        <w:adjustRightInd w:val="0"/>
+        <w:spacing w:after="0" w:line="240" w:lineRule="auto"/>
+        <w:jc w:val="both"/>
+        <w:rPr>
+          <w:rFonts w:cstheme="minorHAnsi"/>
+          <w:color w:val="010101"/>
+          <w:sz w:val="24"/>
+          <w:szCs w:val="24"/>
+        </w:rPr>
+      </w:pPr>
+      <w:r>
+        <w:rPr>
+          <w:rFonts w:cstheme="minorHAnsi"/>
+          <w:color w:val="010101"/>
+          <w:sz w:val="24"/>
+          <w:szCs w:val="24"/>
+        </w:rPr>
+        <w:t>Meanwhile, Services PMI recorded a 6.8</w:t>
+      </w:r>
+      <w:r>
+        <w:rPr>
+          <w:rFonts w:cstheme="minorHAnsi"/>
+          <w:color w:val="010101"/>
+          <w:sz w:val="24"/>
+          <w:szCs w:val="24"/>
+        </w:rPr>
+        <w:t xml:space="preserve"> </w:t>
+      </w:r>
+      <w:r>
+        <w:rPr>
+          <w:rFonts w:cstheme="minorHAnsi"/>
+          <w:color w:val="010101"/>
+          <w:sz w:val="24"/>
+          <w:szCs w:val="24"/>
+        </w:rPr>
+        <w:t>basis point drop owing to reduction in</w:t>
+      </w:r>
+      <w:r>
+        <w:rPr>
+          <w:rFonts w:cstheme="minorHAnsi"/>
+          <w:color w:val="010101"/>
+          <w:sz w:val="24"/>
+          <w:szCs w:val="24"/>
+        </w:rPr>
+        <w:t xml:space="preserve"> </w:t>
+      </w:r>
+      <w:r>
+        <w:rPr>
+          <w:rFonts w:cstheme="minorHAnsi"/>
+          <w:color w:val="010101"/>
+          <w:sz w:val="24"/>
+          <w:szCs w:val="24"/>
+        </w:rPr>
+        <w:t>new businesses, business activity and</w:t>
+      </w:r>
+      <w:r>
+        <w:rPr>
+          <w:rFonts w:cstheme="minorHAnsi"/>
+          <w:color w:val="010101"/>
+          <w:sz w:val="24"/>
+          <w:szCs w:val="24"/>
+        </w:rPr>
+        <w:t xml:space="preserve"> </w:t>
+      </w:r>
+      <w:r>
+        <w:rPr>
+          <w:rFonts w:cstheme="minorHAnsi"/>
+          <w:color w:val="010101"/>
+          <w:sz w:val="24"/>
+          <w:szCs w:val="24"/>
+        </w:rPr>
+        <w:t>expectations.</w:t>
+      </w:r>
+    </w:p>
+    <w:p>
+      <w:pPr>
+        <w:autoSpaceDE w:val="0"/>
+        <w:autoSpaceDN w:val="0"/>
+        <w:adjustRightInd w:val="0"/>
+        <w:spacing w:after="0" w:line="240" w:lineRule="auto"/>
+        <w:jc w:val="both"/>
+        <w:rPr>
+          <w:rFonts w:cstheme="minorHAnsi"/>
+          <w:color w:val="010101"/>
+          <w:sz w:val="24"/>
+          <w:szCs w:val="24"/>
+        </w:rPr>
+      </w:pPr>
+    </w:p>
+    <w:p>
+      <w:pPr>
+        <w:autoSpaceDE w:val="0"/>
+        <w:autoSpaceDN w:val="0"/>
+        <w:adjustRightInd w:val="0"/>
+        <w:spacing w:after="0" w:line="240" w:lineRule="auto"/>
+        <w:jc w:val="both"/>
+        <w:rPr>
+          <w:rFonts w:cstheme="minorHAnsi"/>
+          <w:color w:val="010101"/>
+          <w:sz w:val="24"/>
+          <w:szCs w:val="24"/>
+        </w:rPr>
+      </w:pPr>
+      <w:r>
+        <w:rPr>
+          <w:rFonts w:cstheme="minorHAnsi"/>
+          <w:color w:val="010101"/>
+          <w:sz w:val="24"/>
+          <w:szCs w:val="24"/>
+        </w:rPr>
+        <w:t>Furthermore, Sri Lankan manufacturers</w:t>
+      </w:r>
+      <w:r>
+        <w:rPr>
+          <w:rFonts w:cstheme="minorHAnsi"/>
+          <w:color w:val="010101"/>
+          <w:sz w:val="24"/>
+          <w:szCs w:val="24"/>
+        </w:rPr>
+        <w:t xml:space="preserve"> </w:t>
+      </w:r>
+      <w:r>
+        <w:rPr>
+          <w:rFonts w:cstheme="minorHAnsi"/>
+          <w:color w:val="010101"/>
+          <w:sz w:val="24"/>
+          <w:szCs w:val="24"/>
+        </w:rPr>
+        <w:t>and service providers expect this trend to worsen with the imposition of</w:t>
+      </w:r>
+      <w:r>
+        <w:rPr>
+          <w:rFonts w:cstheme="minorHAnsi"/>
+          <w:color w:val="010101"/>
+          <w:sz w:val="24"/>
+          <w:szCs w:val="24"/>
+        </w:rPr>
+        <w:t xml:space="preserve"> </w:t>
+      </w:r>
+      <w:r>
+        <w:rPr>
+          <w:rFonts w:cstheme="minorHAnsi"/>
+          <w:color w:val="010101"/>
+          <w:sz w:val="24"/>
+          <w:szCs w:val="24"/>
+        </w:rPr>
+        <w:t>travel restrictions and work from home</w:t>
+      </w:r>
+      <w:r>
+        <w:rPr>
+          <w:rFonts w:cstheme="minorHAnsi"/>
+          <w:color w:val="010101"/>
+          <w:sz w:val="24"/>
+          <w:szCs w:val="24"/>
+        </w:rPr>
+        <w:t xml:space="preserve"> </w:t>
+      </w:r>
+      <w:r>
+        <w:rPr>
+          <w:rFonts w:cstheme="minorHAnsi"/>
+          <w:color w:val="010101"/>
+          <w:sz w:val="24"/>
+          <w:szCs w:val="24"/>
+        </w:rPr>
+        <w:t>periods in Sri Lanka. This will be further</w:t>
+      </w:r>
+      <w:r>
+        <w:rPr>
+          <w:rFonts w:cstheme="minorHAnsi"/>
+          <w:color w:val="010101"/>
+          <w:sz w:val="24"/>
+          <w:szCs w:val="24"/>
+        </w:rPr>
+        <w:t xml:space="preserve"> </w:t>
+      </w:r>
+      <w:r>
+        <w:rPr>
+          <w:rFonts w:cstheme="minorHAnsi"/>
+          <w:color w:val="010101"/>
+          <w:sz w:val="24"/>
+          <w:szCs w:val="24"/>
+        </w:rPr>
+        <w:t>exacerbated by the increasing disruptions</w:t>
+      </w:r>
+      <w:r>
+        <w:rPr>
+          <w:rFonts w:cstheme="minorHAnsi"/>
+          <w:color w:val="010101"/>
+          <w:sz w:val="24"/>
+          <w:szCs w:val="24"/>
+        </w:rPr>
+        <w:t xml:space="preserve"> </w:t>
+      </w:r>
+      <w:r>
+        <w:rPr>
+          <w:rFonts w:cstheme="minorHAnsi"/>
+          <w:color w:val="010101"/>
+          <w:sz w:val="24"/>
+          <w:szCs w:val="24"/>
+        </w:rPr>
+        <w:t>to people and goods movement seen</w:t>
+      </w:r>
+      <w:r>
+        <w:rPr>
+          <w:rFonts w:cstheme="minorHAnsi"/>
+          <w:color w:val="010101"/>
+          <w:sz w:val="24"/>
+          <w:szCs w:val="24"/>
+        </w:rPr>
+        <w:t xml:space="preserve"> </w:t>
+      </w:r>
+      <w:r>
+        <w:rPr>
+          <w:rFonts w:cstheme="minorHAnsi"/>
+          <w:color w:val="010101"/>
+          <w:sz w:val="24"/>
+          <w:szCs w:val="24"/>
+        </w:rPr>
+        <w:t>across the work with measures taken to</w:t>
+      </w:r>
+      <w:r>
+        <w:rPr>
+          <w:rFonts w:cstheme="minorHAnsi"/>
+          <w:color w:val="010101"/>
+          <w:sz w:val="24"/>
+          <w:szCs w:val="24"/>
+        </w:rPr>
+        <w:t xml:space="preserve"> </w:t>
+      </w:r>
+      <w:r>
+        <w:rPr>
+          <w:rFonts w:cstheme="minorHAnsi"/>
+          <w:color w:val="010101"/>
+          <w:sz w:val="24"/>
+          <w:szCs w:val="24"/>
+        </w:rPr>
+        <w:t>contain the spread of COVID-19.</w:t>
+      </w:r>
+    </w:p>
+    <w:p>
+      <w:pPr>
+        <w:autoSpaceDE w:val="0"/>
+        <w:autoSpaceDN w:val="0"/>
+        <w:adjustRightInd w:val="0"/>
+        <w:spacing w:after="0" w:line="240" w:lineRule="auto"/>
+        <w:jc w:val="both"/>
+        <w:rPr>
+          <w:rFonts w:cstheme="minorHAnsi"/>
+          <w:color w:val="010101"/>
+          <w:sz w:val="24"/>
+          <w:szCs w:val="24"/>
+        </w:rPr>
+      </w:pPr>
+    </w:p>
+    <w:p>
+      <w:pPr>
+        <w:autoSpaceDE w:val="0"/>
+        <w:autoSpaceDN w:val="0"/>
+        <w:adjustRightInd w:val="0"/>
+        <w:spacing w:after="0" w:line="240" w:lineRule="auto"/>
+        <w:jc w:val="both"/>
+        <w:rPr>
+          <w:rFonts w:cstheme="minorHAnsi"/>
+          <w:color w:val="010101"/>
+          <w:sz w:val="24"/>
+          <w:szCs w:val="24"/>
+        </w:rPr>
+      </w:pPr>
+      <w:r>
+        <w:rPr>
+          <w:noProof/>
+        </w:rPr>
+        <mc:AlternateContent>
+          <mc:Choice Requires="wps">
+            <w:drawing>
+              <wp:anchor distT="0" distB="0" distL="114300" distR="114300" simplePos="0" relativeHeight="251661312" behindDoc="0" locked="0" layoutInCell="1" allowOverlap="1" wp14:anchorId="67376B83" wp14:editId="2BCB0A1B">
+                <wp:simplePos x="0" y="0"/>
+                <wp:positionH relativeFrom="margin">
+                  <wp:posOffset>0</wp:posOffset>
+                </wp:positionH>
+                <wp:positionV relativeFrom="paragraph">
+                  <wp:posOffset>74295</wp:posOffset>
+                </wp:positionV>
+                <wp:extent cx="2657475" cy="295275"/>
+                <wp:effectExtent l="0" t="0" r="9525" b="9525"/>
+                <wp:wrapThrough wrapText="bothSides">
+                  <wp:wrapPolygon edited="0">
+                    <wp:start x="0" y="0"/>
+                    <wp:lineTo x="0" y="20903"/>
+                    <wp:lineTo x="21523" y="20903"/>
+                    <wp:lineTo x="21523" y="0"/>
+                    <wp:lineTo x="0" y="0"/>
+                  </wp:wrapPolygon>
+                </wp:wrapThrough>
+                <wp:docPr id="2" name="Text Box 2"/>
+                <wp:cNvGraphicFramePr/>
+                <a:graphic xmlns:a="http://schemas.openxmlformats.org/drawingml/2006/main">
+                  <a:graphicData uri="http://schemas.microsoft.com/office/word/2010/wordprocessingShape">
+                    <wps:wsp>
+                      <wps:cNvSpPr txBox="1"/>
+                      <wps:spPr>
+                        <a:xfrm>
+                          <a:off x="0" y="0"/>
+                          <a:ext cx="2657475" cy="295275"/>
+                        </a:xfrm>
+                        <a:prstGeom prst="rect">
+                          <a:avLst/>
+                        </a:prstGeom>
+                        <a:solidFill>
+                          <a:prstClr val="white"/>
+                        </a:solidFill>
+                        <a:ln>
+                          <a:noFill/>
+                        </a:ln>
+                      </wps:spPr>
+                      <wps:txbx>
+                        <w:txbxContent>
+                          <w:p>
+                            <w:pPr>
+                              <w:pStyle w:val="Caption"/>
+                              <w:rPr>
+                                <w:rFonts w:ascii="Times New Roman" w:eastAsia="Times New Roman" w:hAnsi="Times New Roman" w:cstheme="minorHAnsi"/>
+                                <w:noProof/>
+                                <w:sz w:val="24"/>
+                                <w:szCs w:val="24"/>
+                              </w:rPr>
+                            </w:pPr>
+                            <w:r>
+                              <w:t xml:space="preserve">Figure </w:t>
+                            </w:r>
+                            <w:r>
+                              <w:fldChar w:fldCharType="begin"/>
+                            </w:r>
+                            <w:r>
+                              <w:instrText xml:space="preserve"> SEQ Figure \* ARABIC </w:instrText>
+                            </w:r>
+                            <w:r>
+                              <w:fldChar w:fldCharType="separate"/>
+                            </w:r>
+                            <w:r>
+                              <w:rPr>
+                                <w:noProof/>
+                              </w:rPr>
+                              <w:t>1</w:t>
+                            </w:r>
+                            <w:r>
+                              <w:fldChar w:fldCharType="end"/>
+                            </w:r>
+                            <w:r>
+                              <w:t xml:space="preserve">: </w:t>
+                            </w:r>
+                            <w:r>
+                              <w:t xml:space="preserve">The expected economic downturn due to </w:t>
+                            </w:r>
+                            <w:r>
+                              <w:t>C</w:t>
+                            </w:r>
+                            <w:r>
+                              <w:t>ovid</w:t>
+                            </w:r>
+                            <w:r>
+                              <w:t>-19</w:t>
+                            </w:r>
+                            <w:r>
+                              <w:t xml:space="preserve"> outbreak</w:t>
+                            </w:r>
+                          </w:p>
+                        </w:txbxContent>
+                      </wps:txbx>
+                      <wps:bodyPr rot="0" spcFirstLastPara="0" vertOverflow="overflow" horzOverflow="overflow" vert="horz" wrap="square" lIns="0" tIns="0" rIns="0" bIns="0" numCol="1" spcCol="0" rtlCol="0" fromWordArt="0" anchor="t" anchorCtr="0" forceAA="0" compatLnSpc="1">
+                        <a:prstTxWarp prst="textNoShape">
+                          <a:avLst/>
+                        </a:prstTxWarp>
+                        <a:noAutofit/>
+                      </wps:bodyPr>
+                    </wps:wsp>
+                  </a:graphicData>
+                </a:graphic>
+                <wp14:sizeRelV relativeFrom="margin">
+                  <wp14:pctHeight>0</wp14:pctHeight>
+                </wp14:sizeRelV>
+              </wp:anchor>
+            </w:drawing>
+          </mc:Choice>
+          <mc:Fallback>
+            <w:pict>
+              <v:shapetype w14:anchorId="67376B83" id="_x0000_t202" coordsize="21600,21600" o:spt="202" path="m,l,21600r21600,l21600,xe">
+                <v:stroke joinstyle="miter"/>
+                <v:path gradientshapeok="t" o:connecttype="rect"/>
+              </v:shapetype>
+              <v:shape id="Text Box 2" o:spid="_x0000_s1026" type="#_x0000_t202" style="position:absolute;left:0;text-align:left;margin-left:0;margin-top:5.85pt;width:209.25pt;height:23.25pt;z-index:251661312;visibility:visible;mso-wrap-style:square;mso-height-percent:0;mso-wrap-distance-left:9pt;mso-wrap-distance-top:0;mso-wrap-distance-right:9pt;mso-wrap-distance-bottom:0;mso-position-horizontal:absolute;mso-position-horizontal-relative:margin;mso-position-vertical:absolute;mso-position-vertical-relative:text;mso-height-percent:0;mso-height-relative:margin;v-text-anchor:top" o:gfxdata="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" stroked="f">
+                <v:textbox inset="0,0,0,0">
+                  <w:txbxContent>
+                    <w:p>
+                      <w:pPr>
+                        <w:pStyle w:val="Caption"/>
+                        <w:rPr>
+                          <w:rFonts w:ascii="Times New Roman" w:eastAsia="Times New Roman" w:hAnsi="Times New Roman" w:cstheme="minorHAnsi"/>
+                          <w:noProof/>
+                          <w:sz w:val="24"/>
+                          <w:szCs w:val="24"/>
+                        </w:rPr>
+                      </w:pPr>
+                      <w:r>
+                        <w:t xml:space="preserve">Figure </w:t>
+                      </w:r>
+                      <w:r>
+                        <w:fldChar w:fldCharType="begin"/>
+                      </w:r>
+                      <w:r>
+                        <w:instrText xml:space="preserve"> SEQ Figure \* ARABIC </w:instrText>
+                      </w:r>
+                      <w:r>
+                        <w:fldChar w:fldCharType="separate"/>
+                      </w:r>
+                      <w:r>
+                        <w:rPr>
+                          <w:noProof/>
+                        </w:rPr>
+                        <w:t>1</w:t>
+                      </w:r>
+                      <w:r>
+                        <w:fldChar w:fldCharType="end"/>
+                      </w:r>
+                      <w:r>
+                        <w:t xml:space="preserve">: </w:t>
+                      </w:r>
+                      <w:r>
+                        <w:t xml:space="preserve">The expected economic downturn due to </w:t>
+                      </w:r>
+                      <w:r>
+                        <w:t>C</w:t>
+                      </w:r>
+                      <w:r>
+                        <w:t>ovid</w:t>
+                      </w:r>
+                      <w:r>
+                        <w:t>-19</w:t>
+                      </w:r>
+                      <w:r>
+                        <w:t xml:space="preserve"> outbreak</w:t>
+                      </w:r>
+                    </w:p>
+                  </w:txbxContent>
+                </v:textbox>
+                <w10:wrap type="through" anchorx="margin"/>
+              </v:shape>
+            </w:pict>
+          </mc:Fallback>
+        </mc:AlternateContent>
+      </w:r>
+      <w:r>
+        <w:rPr>
+          <w:rFonts w:cstheme="minorHAnsi"/>
+          <w:color w:val="010101"/>
+          <w:sz w:val="24"/>
+          <w:szCs w:val="24"/>
+        </w:rPr>
+        <w:t>Estimating the impact COVID-19 will have on</w:t>
+      </w:r>
+      <w:r>
+        <w:rPr>
+          <w:rFonts w:cstheme="minorHAnsi"/>
+          <w:color w:val="010101"/>
+          <w:sz w:val="24"/>
+          <w:szCs w:val="24"/>
+        </w:rPr>
+        <w:t xml:space="preserve"> </w:t>
+      </w:r>
+      <w:r>
+        <w:rPr>
+          <w:rFonts w:cstheme="minorHAnsi"/>
+          <w:color w:val="010101"/>
+          <w:sz w:val="24"/>
+          <w:szCs w:val="24"/>
+        </w:rPr>
+        <w:t>economies is a challenge. Simply, there are too</w:t>
+      </w:r>
+      <w:r>
+        <w:rPr>
+          <w:rFonts w:cstheme="minorHAnsi"/>
+          <w:color w:val="010101"/>
+          <w:sz w:val="24"/>
+          <w:szCs w:val="24"/>
+        </w:rPr>
+        <w:t xml:space="preserve"> </w:t>
+      </w:r>
+      <w:r>
+        <w:rPr>
+          <w:rFonts w:cstheme="minorHAnsi"/>
+          <w:color w:val="010101"/>
+          <w:sz w:val="24"/>
+          <w:szCs w:val="24"/>
+        </w:rPr>
+        <w:t>many unknowns such as rate of infection and</w:t>
+      </w:r>
+      <w:r>
+        <w:rPr>
+          <w:rFonts w:cstheme="minorHAnsi"/>
+          <w:color w:val="010101"/>
+          <w:sz w:val="24"/>
+          <w:szCs w:val="24"/>
+        </w:rPr>
+        <w:t xml:space="preserve"> </w:t>
+      </w:r>
+      <w:r>
+        <w:rPr>
+          <w:rFonts w:cstheme="minorHAnsi"/>
+          <w:color w:val="010101"/>
+          <w:sz w:val="24"/>
+          <w:szCs w:val="24"/>
+        </w:rPr>
+        <w:t>immunity, policy response, demand-supply</w:t>
+      </w:r>
+      <w:r>
+        <w:rPr>
+          <w:rFonts w:cstheme="minorHAnsi"/>
+          <w:color w:val="010101"/>
+          <w:sz w:val="24"/>
+          <w:szCs w:val="24"/>
+        </w:rPr>
+        <w:t xml:space="preserve"> </w:t>
+      </w:r>
+      <w:r>
+        <w:rPr>
+          <w:rFonts w:cstheme="minorHAnsi"/>
+          <w:color w:val="010101"/>
+          <w:sz w:val="24"/>
+          <w:szCs w:val="24"/>
+        </w:rPr>
+        <w:t>dynamics, reaction of firms etc.</w:t>
+      </w:r>
+    </w:p>
+    <w:p>
+      <w:pPr>
+        <w:autoSpaceDE w:val="0"/>
+        <w:autoSpaceDN w:val="0"/>
+        <w:adjustRightInd w:val="0"/>
+        <w:spacing w:after="0" w:line="240" w:lineRule="auto"/>
+        <w:jc w:val="both"/>
+        <w:rPr>
+          <w:rFonts w:cstheme="minorHAnsi"/>
+          <w:color w:val="010101"/>
+          <w:sz w:val="24"/>
+          <w:szCs w:val="24"/>
+        </w:rPr>
+      </w:pPr>
+    </w:p>
+    <w:p>
+      <w:pPr>
+        <w:autoSpaceDE w:val="0"/>
+        <w:autoSpaceDN w:val="0"/>
+        <w:adjustRightInd w:val="0"/>
+        <w:spacing w:after="0" w:line="240" w:lineRule="auto"/>
+        <w:jc w:val="both"/>
+        <w:rPr>
+          <w:rFonts w:cstheme="minorHAnsi"/>
+          <w:color w:val="010101"/>
+          <w:sz w:val="24"/>
+          <w:szCs w:val="24"/>
+        </w:rPr>
+      </w:pPr>
+      <w:r>
+        <w:rPr>
+          <w:rFonts w:cstheme="minorHAnsi"/>
+          <w:color w:val="010101"/>
+          <w:sz w:val="24"/>
+          <w:szCs w:val="24"/>
+        </w:rPr>
+        <w:t xml:space="preserve">However, we think </w:t>
+      </w:r>
+      <w:r>
+        <w:rPr>
+          <w:rFonts w:cstheme="minorHAnsi"/>
+          <w:color w:val="010101"/>
+          <w:sz w:val="24"/>
+          <w:szCs w:val="24"/>
+        </w:rPr>
+        <w:t>analyzing</w:t>
+      </w:r>
+      <w:r>
+        <w:rPr>
+          <w:rFonts w:cstheme="minorHAnsi"/>
+          <w:color w:val="010101"/>
+          <w:sz w:val="24"/>
+          <w:szCs w:val="24"/>
+        </w:rPr>
+        <w:t xml:space="preserve"> various scenarios</w:t>
+      </w:r>
+      <w:r>
+        <w:rPr>
+          <w:rFonts w:cstheme="minorHAnsi"/>
+          <w:color w:val="010101"/>
+          <w:sz w:val="24"/>
+          <w:szCs w:val="24"/>
+        </w:rPr>
+        <w:t xml:space="preserve"> </w:t>
+      </w:r>
+      <w:r>
+        <w:rPr>
+          <w:rFonts w:cstheme="minorHAnsi"/>
+          <w:color w:val="010101"/>
+          <w:sz w:val="24"/>
+          <w:szCs w:val="24"/>
+        </w:rPr>
+        <w:t>still adds value in this environment of limited</w:t>
+      </w:r>
+      <w:r>
+        <w:rPr>
+          <w:rFonts w:cstheme="minorHAnsi"/>
+          <w:color w:val="010101"/>
+          <w:sz w:val="24"/>
+          <w:szCs w:val="24"/>
+        </w:rPr>
+        <w:t xml:space="preserve"> </w:t>
+      </w:r>
+      <w:r>
+        <w:rPr>
+          <w:rFonts w:cstheme="minorHAnsi"/>
+          <w:color w:val="010101"/>
+          <w:sz w:val="24"/>
+          <w:szCs w:val="24"/>
+        </w:rPr>
+        <w:t>visibility.</w:t>
+      </w:r>
+    </w:p>
+    <w:p>
+      <w:pPr>
+        <w:autoSpaceDE w:val="0"/>
+        <w:autoSpaceDN w:val="0"/>
+        <w:adjustRightInd w:val="0"/>
+        <w:spacing w:after="0" w:line="240" w:lineRule="auto"/>
+        <w:jc w:val="both"/>
+        <w:rPr>
+          <w:rFonts w:cstheme="minorHAnsi"/>
+          <w:color w:val="010101"/>
+          <w:sz w:val="24"/>
+          <w:szCs w:val="24"/>
+        </w:rPr>
+      </w:pPr>
+    </w:p>
+    <w:p>
+      <w:pPr>
+        <w:autoSpaceDE w:val="0"/>
+        <w:autoSpaceDN w:val="0"/>
+        <w:adjustRightInd w:val="0"/>
+        <w:spacing w:after="0" w:line="240" w:lineRule="auto"/>
+        <w:jc w:val="both"/>
+        <w:rPr>
+          <w:rFonts w:cstheme="minorHAnsi"/>
+          <w:color w:val="010101"/>
+          <w:sz w:val="24"/>
+          <w:szCs w:val="24"/>
+        </w:rPr>
+      </w:pPr>
+      <w:r>
+        <w:rPr>
+          <w:rFonts w:cstheme="minorHAnsi"/>
+          <w:color w:val="010101"/>
+          <w:sz w:val="24"/>
+          <w:szCs w:val="24"/>
+        </w:rPr>
+        <w:t>Prior to the Coronavirus outbreak, the Central</w:t>
+      </w:r>
+      <w:r>
+        <w:rPr>
+          <w:rFonts w:cstheme="minorHAnsi"/>
+          <w:color w:val="010101"/>
+          <w:sz w:val="24"/>
+          <w:szCs w:val="24"/>
+        </w:rPr>
+        <w:t xml:space="preserve"> </w:t>
+      </w:r>
+      <w:r>
+        <w:rPr>
+          <w:rFonts w:cstheme="minorHAnsi"/>
+          <w:color w:val="010101"/>
+          <w:sz w:val="24"/>
+          <w:szCs w:val="24"/>
+        </w:rPr>
+        <w:t>Bank of Sri Lanka (CBSL) expected the economy</w:t>
+      </w:r>
+      <w:r>
+        <w:rPr>
+          <w:rFonts w:cstheme="minorHAnsi"/>
+          <w:color w:val="010101"/>
+          <w:sz w:val="24"/>
+          <w:szCs w:val="24"/>
+        </w:rPr>
+        <w:t xml:space="preserve"> </w:t>
+      </w:r>
+      <w:r>
+        <w:rPr>
+          <w:rFonts w:cstheme="minorHAnsi"/>
+          <w:color w:val="010101"/>
+          <w:sz w:val="24"/>
+          <w:szCs w:val="24"/>
+        </w:rPr>
+        <w:t>to grow at 4.5-5% with a modest recovery</w:t>
+      </w:r>
+      <w:r>
+        <w:rPr>
+          <w:rFonts w:cstheme="minorHAnsi"/>
+          <w:color w:val="010101"/>
+          <w:sz w:val="24"/>
+          <w:szCs w:val="24"/>
+        </w:rPr>
+        <w:t xml:space="preserve"> </w:t>
+      </w:r>
+      <w:r>
+        <w:rPr>
+          <w:rFonts w:cstheme="minorHAnsi"/>
+          <w:color w:val="010101"/>
+          <w:sz w:val="24"/>
+          <w:szCs w:val="24"/>
+        </w:rPr>
+        <w:t>from the Easter Sunday attacks in April 2019</w:t>
+      </w:r>
+      <w:r>
+        <w:rPr>
+          <w:rFonts w:cstheme="minorHAnsi"/>
+          <w:color w:val="010101"/>
+          <w:sz w:val="24"/>
+          <w:szCs w:val="24"/>
+        </w:rPr>
+        <w:t xml:space="preserve"> </w:t>
+      </w:r>
+      <w:r>
+        <w:rPr>
+          <w:rFonts w:cstheme="minorHAnsi"/>
+          <w:color w:val="010101"/>
+          <w:sz w:val="24"/>
+          <w:szCs w:val="24"/>
+        </w:rPr>
+        <w:t>and the political stability after the Presidential</w:t>
+      </w:r>
+      <w:r>
+        <w:rPr>
+          <w:rFonts w:cstheme="minorHAnsi"/>
+          <w:color w:val="010101"/>
+          <w:sz w:val="24"/>
+          <w:szCs w:val="24"/>
+        </w:rPr>
+        <w:t xml:space="preserve"> </w:t>
+      </w:r>
+      <w:r>
+        <w:rPr>
+          <w:rFonts w:cstheme="minorHAnsi"/>
+          <w:color w:val="010101"/>
+          <w:sz w:val="24"/>
+          <w:szCs w:val="24"/>
+        </w:rPr>
+        <w:t>elections. However, given the increasing</w:t>
+      </w:r>
+      <w:r>
+        <w:rPr>
+          <w:rFonts w:cstheme="minorHAnsi"/>
+          <w:color w:val="010101"/>
+          <w:sz w:val="24"/>
+          <w:szCs w:val="24"/>
+        </w:rPr>
+        <w:t xml:space="preserve"> </w:t>
+      </w:r>
+      <w:r>
+        <w:rPr>
+          <w:rFonts w:cstheme="minorHAnsi"/>
+          <w:color w:val="010101"/>
+          <w:sz w:val="24"/>
+          <w:szCs w:val="24"/>
+        </w:rPr>
+        <w:t>economic consequences from the Coronavirus</w:t>
+      </w:r>
+      <w:r>
+        <w:rPr>
+          <w:rFonts w:cstheme="minorHAnsi"/>
+          <w:color w:val="010101"/>
+          <w:sz w:val="24"/>
+          <w:szCs w:val="24"/>
+        </w:rPr>
+        <w:t xml:space="preserve"> </w:t>
+      </w:r>
+      <w:r>
+        <w:rPr>
+          <w:rFonts w:cstheme="minorHAnsi"/>
+          <w:color w:val="010101"/>
+          <w:sz w:val="24"/>
+          <w:szCs w:val="24"/>
+        </w:rPr>
+        <w:t>pandemic, these growth target will likely be</w:t>
+      </w:r>
+      <w:r>
+        <w:rPr>
+          <w:rFonts w:cstheme="minorHAnsi"/>
+          <w:color w:val="010101"/>
+          <w:sz w:val="24"/>
+          <w:szCs w:val="24"/>
+        </w:rPr>
+        <w:t xml:space="preserve"> </w:t>
+      </w:r>
+      <w:r>
+        <w:rPr>
+          <w:rFonts w:cstheme="minorHAnsi"/>
+          <w:color w:val="010101"/>
+          <w:sz w:val="24"/>
+          <w:szCs w:val="24"/>
+        </w:rPr>
+        <w:t>difficult to achieve.</w:t>
+      </w:r>
+    </w:p>
+    <w:p>
+      <w:pPr>
+        <w:autoSpaceDE w:val="0"/>
+        <w:autoSpaceDN w:val="0"/>
+        <w:adjustRightInd w:val="0"/>
+        <w:spacing w:after="0" w:line="240" w:lineRule="auto"/>
+        <w:jc w:val="both"/>
+        <w:rPr>
+          <w:rFonts w:cstheme="minorHAnsi"/>
+          <w:color w:val="010101"/>
+          <w:sz w:val="24"/>
+          <w:szCs w:val="24"/>
+        </w:rPr>
+      </w:pPr>
+    </w:p>
+    <w:p>
+      <w:pPr>
+        <w:autoSpaceDE w:val="0"/>
+        <w:autoSpaceDN w:val="0"/>
+        <w:adjustRightInd w:val="0"/>
+        <w:spacing w:after="0" w:line="240" w:lineRule="auto"/>
+        <w:jc w:val="both"/>
+        <w:rPr>
+          <w:rFonts w:cstheme="minorHAnsi"/>
+          <w:color w:val="010101"/>
+          <w:sz w:val="24"/>
+          <w:szCs w:val="24"/>
+        </w:rPr>
+      </w:pPr>
+      <w:r>
+        <w:rPr>
+          <w:rFonts w:cstheme="minorHAnsi"/>
+          <w:color w:val="010101"/>
+          <w:sz w:val="24"/>
+          <w:szCs w:val="24"/>
+        </w:rPr>
+        <w:t>Based on the ADB’s outlook as at 03 April</w:t>
+      </w:r>
+      <w:r>
+        <w:rPr>
+          <w:rFonts w:cstheme="minorHAnsi"/>
+          <w:color w:val="010101"/>
+          <w:sz w:val="24"/>
+          <w:szCs w:val="24"/>
+        </w:rPr>
+        <w:t xml:space="preserve"> </w:t>
+      </w:r>
+      <w:r>
+        <w:rPr>
+          <w:rFonts w:cstheme="minorHAnsi"/>
+          <w:color w:val="010101"/>
+          <w:sz w:val="24"/>
+          <w:szCs w:val="24"/>
+        </w:rPr>
+        <w:t xml:space="preserve">2020, the </w:t>
+      </w:r>
+      <w:r>
+        <w:rPr>
+          <w:rFonts w:cstheme="minorHAnsi"/>
           <w:b/>
           <w:bCs/>
-          <w:kern w:val="36"/>
-          <w:sz w:val="40"/>
-          <w:szCs w:val="40"/>
-        </w:rPr>
-        <w:t xml:space="preserve">Current </w:t>
-      </w:r>
-      <w:r>
-        <w:rPr>
-          <w:rFonts w:eastAsia="Times New Roman" w:cstheme="minorHAnsi"/>
+          <w:color w:val="010101"/>
+          <w:sz w:val="24"/>
+          <w:szCs w:val="24"/>
+        </w:rPr>
+        <w:t>Sri Lankan economy is expected to</w:t>
+      </w:r>
+      <w:r>
+        <w:rPr>
+          <w:rFonts w:cstheme="minorHAnsi"/>
           <w:b/>
           <w:bCs/>
-          <w:kern w:val="36"/>
-          <w:sz w:val="40"/>
-          <w:szCs w:val="40"/>
-        </w:rPr>
-        <w:t>5 predictions for how the economy might recover</w:t>
-      </w:r>
+          <w:color w:val="010101"/>
+          <w:sz w:val="24"/>
+          <w:szCs w:val="24"/>
+        </w:rPr>
+        <w:t xml:space="preserve"> </w:t>
+      </w:r>
+      <w:r>
+        <w:rPr>
+          <w:rFonts w:cstheme="minorHAnsi"/>
+          <w:b/>
+          <w:bCs/>
+          <w:color w:val="010101"/>
+          <w:sz w:val="24"/>
+          <w:szCs w:val="24"/>
+        </w:rPr>
+        <w:t xml:space="preserve">grow at 2.2% in 2020. </w:t>
+      </w:r>
+      <w:r>
+        <w:rPr>
+          <w:rFonts w:cstheme="minorHAnsi"/>
+          <w:color w:val="010101"/>
+          <w:sz w:val="24"/>
+          <w:szCs w:val="24"/>
+        </w:rPr>
+        <w:t>If the pandemic is</w:t>
+      </w:r>
+      <w:r>
+        <w:rPr>
+          <w:rFonts w:cstheme="minorHAnsi"/>
+          <w:color w:val="010101"/>
+          <w:sz w:val="24"/>
+          <w:szCs w:val="24"/>
+        </w:rPr>
+        <w:t xml:space="preserve"> </w:t>
+      </w:r>
+      <w:r>
+        <w:rPr>
+          <w:rFonts w:cstheme="minorHAnsi"/>
+          <w:color w:val="010101"/>
+          <w:sz w:val="24"/>
+          <w:szCs w:val="24"/>
+        </w:rPr>
+        <w:t>contained by mid-2020, the economic recovery</w:t>
+      </w:r>
+      <w:r>
+        <w:rPr>
+          <w:rFonts w:cstheme="minorHAnsi"/>
+          <w:color w:val="010101"/>
+          <w:sz w:val="24"/>
+          <w:szCs w:val="24"/>
+        </w:rPr>
+        <w:t xml:space="preserve"> </w:t>
+      </w:r>
+      <w:r>
+        <w:rPr>
+          <w:rFonts w:cstheme="minorHAnsi"/>
+          <w:color w:val="010101"/>
+          <w:sz w:val="24"/>
+          <w:szCs w:val="24"/>
+        </w:rPr>
+        <w:t>could begin towards the latter part of the year.</w:t>
+      </w:r>
+    </w:p>
+    <w:p>
+      <w:pPr>
+        <w:autoSpaceDE w:val="0"/>
+        <w:autoSpaceDN w:val="0"/>
+        <w:adjustRightInd w:val="0"/>
+        <w:spacing w:after="0" w:line="240" w:lineRule="auto"/>
+        <w:jc w:val="both"/>
+        <w:rPr>
+          <w:rFonts w:cstheme="minorHAnsi"/>
+          <w:sz w:val="24"/>
+          <w:szCs w:val="24"/>
+        </w:rPr>
+      </w:pPr>
+    </w:p>
+    <w:p>
+      <w:pPr>
+        <w:autoSpaceDE w:val="0"/>
+        <w:autoSpaceDN w:val="0"/>
+        <w:adjustRightInd w:val="0"/>
+        <w:spacing w:after="0" w:line="240" w:lineRule="auto"/>
+        <w:jc w:val="both"/>
+        <w:rPr>
+          <w:rFonts w:cstheme="minorHAnsi"/>
+          <w:sz w:val="24"/>
+          <w:szCs w:val="24"/>
+        </w:rPr>
+      </w:pPr>
+      <w:r>
+        <w:rPr>
+          <w:rFonts w:cstheme="minorHAnsi"/>
+          <w:sz w:val="24"/>
+          <w:szCs w:val="24"/>
+        </w:rPr>
+        <w:t>According to studies</w:t>
+      </w:r>
+      <w:r>
+        <w:rPr>
+          <w:rFonts w:cstheme="minorHAnsi"/>
+          <w:b/>
+          <w:bCs/>
+          <w:sz w:val="24"/>
+          <w:szCs w:val="24"/>
+        </w:rPr>
+        <w:t xml:space="preserve"> </w:t>
+      </w:r>
+      <w:r>
+        <w:rPr>
+          <w:rFonts w:cstheme="minorHAnsi"/>
+          <w:sz w:val="24"/>
+          <w:szCs w:val="24"/>
+        </w:rPr>
+        <w:t>If the pandemic is contained by mid-2020,</w:t>
+      </w:r>
+      <w:r>
+        <w:rPr>
+          <w:rFonts w:cstheme="minorHAnsi"/>
+          <w:sz w:val="24"/>
+          <w:szCs w:val="24"/>
+        </w:rPr>
+        <w:t xml:space="preserve"> </w:t>
+      </w:r>
+      <w:r>
+        <w:rPr>
+          <w:rFonts w:cstheme="minorHAnsi"/>
+          <w:sz w:val="24"/>
+          <w:szCs w:val="24"/>
+        </w:rPr>
+        <w:t>the economic recovery could begin</w:t>
+      </w:r>
+      <w:r>
+        <w:rPr>
+          <w:rFonts w:cstheme="minorHAnsi"/>
+          <w:sz w:val="24"/>
+          <w:szCs w:val="24"/>
+        </w:rPr>
+        <w:t xml:space="preserve"> </w:t>
+      </w:r>
+      <w:r>
+        <w:rPr>
+          <w:rFonts w:cstheme="minorHAnsi"/>
+          <w:sz w:val="24"/>
+          <w:szCs w:val="24"/>
+        </w:rPr>
+        <w:t>towards the latter part of the year. We</w:t>
+      </w:r>
+      <w:r>
+        <w:rPr>
+          <w:rFonts w:cstheme="minorHAnsi"/>
+          <w:sz w:val="24"/>
+          <w:szCs w:val="24"/>
+        </w:rPr>
+        <w:t xml:space="preserve"> </w:t>
+      </w:r>
+      <w:r>
+        <w:rPr>
+          <w:rFonts w:cstheme="minorHAnsi"/>
+          <w:sz w:val="24"/>
+          <w:szCs w:val="24"/>
+        </w:rPr>
+        <w:t>expect real GDP growth to be less than</w:t>
+      </w:r>
+      <w:r>
+        <w:rPr>
+          <w:rFonts w:cstheme="minorHAnsi"/>
+          <w:sz w:val="24"/>
+          <w:szCs w:val="24"/>
+        </w:rPr>
+        <w:t xml:space="preserve"> </w:t>
+      </w:r>
+      <w:r>
+        <w:rPr>
+          <w:rFonts w:cstheme="minorHAnsi"/>
+          <w:sz w:val="24"/>
+          <w:szCs w:val="24"/>
+        </w:rPr>
+        <w:t>2% this year.</w:t>
+      </w:r>
+    </w:p>
+    <w:p>
+      <w:pPr>
+        <w:autoSpaceDE w:val="0"/>
+        <w:autoSpaceDN w:val="0"/>
+        <w:adjustRightInd w:val="0"/>
+        <w:spacing w:after="0" w:line="240" w:lineRule="auto"/>
+        <w:jc w:val="both"/>
+        <w:rPr>
+          <w:rFonts w:cstheme="minorHAnsi"/>
+          <w:sz w:val="24"/>
+          <w:szCs w:val="24"/>
+        </w:rPr>
+      </w:pPr>
+    </w:p>
+    <w:p>
+      <w:pPr>
+        <w:autoSpaceDE w:val="0"/>
+        <w:autoSpaceDN w:val="0"/>
+        <w:adjustRightInd w:val="0"/>
+        <w:spacing w:after="0" w:line="240" w:lineRule="auto"/>
+        <w:jc w:val="both"/>
+        <w:rPr>
+          <w:rFonts w:cs="HelveticaNeue"/>
+          <w:color w:val="010101"/>
+          <w:sz w:val="24"/>
+          <w:szCs w:val="24"/>
+        </w:rPr>
+      </w:pPr>
+      <w:r>
+        <w:rPr>
+          <w:rFonts w:cs="HelveticaNeue"/>
+          <w:color w:val="010101"/>
+          <w:sz w:val="24"/>
+          <w:szCs w:val="24"/>
+        </w:rPr>
+        <w:t>The outbreak is likely to affect private sector business sales and investment</w:t>
+      </w:r>
+      <w:r>
+        <w:rPr>
+          <w:rFonts w:cs="HelveticaNeue"/>
+          <w:color w:val="010101"/>
+          <w:sz w:val="24"/>
+          <w:szCs w:val="24"/>
+        </w:rPr>
+        <w:t xml:space="preserve"> </w:t>
+      </w:r>
+      <w:r>
+        <w:rPr>
+          <w:rFonts w:cs="HelveticaNeue"/>
+          <w:color w:val="010101"/>
+          <w:sz w:val="24"/>
+          <w:szCs w:val="24"/>
+        </w:rPr>
+        <w:t>through most of 2020. This is further evident from the movement in the All</w:t>
+      </w:r>
+      <w:r>
+        <w:rPr>
+          <w:rFonts w:cs="HelveticaNeue"/>
+          <w:color w:val="010101"/>
+          <w:sz w:val="24"/>
+          <w:szCs w:val="24"/>
+        </w:rPr>
+        <w:t xml:space="preserve"> </w:t>
+      </w:r>
+      <w:r>
+        <w:rPr>
+          <w:rFonts w:cs="HelveticaNeue"/>
+          <w:color w:val="010101"/>
+          <w:sz w:val="24"/>
+          <w:szCs w:val="24"/>
+        </w:rPr>
+        <w:t>Share Price Index (ASPI) of the Colombo Stock Exchange. From the date of</w:t>
+      </w:r>
+      <w:r>
+        <w:rPr>
+          <w:rFonts w:cs="HelveticaNeue"/>
+          <w:color w:val="010101"/>
+          <w:sz w:val="24"/>
+          <w:szCs w:val="24"/>
+        </w:rPr>
+        <w:t xml:space="preserve"> </w:t>
+      </w:r>
+      <w:r>
+        <w:rPr>
+          <w:rFonts w:cs="HelveticaNeue"/>
+          <w:color w:val="010101"/>
+          <w:sz w:val="24"/>
+          <w:szCs w:val="24"/>
+        </w:rPr>
+        <w:t>the first confirmed case in Sri Lanka (28 January 2020), the ASPI plunged by</w:t>
+      </w:r>
+      <w:r>
+        <w:rPr>
+          <w:rFonts w:cs="HelveticaNeue"/>
+          <w:color w:val="010101"/>
+          <w:sz w:val="24"/>
+          <w:szCs w:val="24"/>
+        </w:rPr>
+        <w:t xml:space="preserve"> </w:t>
+      </w:r>
+      <w:r>
+        <w:rPr>
+          <w:rFonts w:cs="HelveticaNeue"/>
+          <w:color w:val="010101"/>
+          <w:sz w:val="24"/>
+          <w:szCs w:val="24"/>
+        </w:rPr>
+        <w:t>more than 20% as at 31 March 2020 to an all-time low during the past five</w:t>
+      </w:r>
+      <w:r>
+        <w:rPr>
+          <w:rFonts w:cs="HelveticaNeue"/>
+          <w:color w:val="010101"/>
+          <w:sz w:val="24"/>
+          <w:szCs w:val="24"/>
+        </w:rPr>
+        <w:t xml:space="preserve"> </w:t>
+      </w:r>
+      <w:r>
+        <w:rPr>
+          <w:rFonts w:cs="HelveticaNeue"/>
+          <w:color w:val="010101"/>
+          <w:sz w:val="24"/>
+          <w:szCs w:val="24"/>
+        </w:rPr>
+        <w:t>years. The fall in investor sentiment globally, along with their own home</w:t>
+      </w:r>
+      <w:r>
+        <w:rPr>
+          <w:rFonts w:cs="HelveticaNeue"/>
+          <w:color w:val="010101"/>
+          <w:sz w:val="24"/>
+          <w:szCs w:val="24"/>
+        </w:rPr>
+        <w:t xml:space="preserve"> </w:t>
+      </w:r>
+      <w:r>
+        <w:rPr>
+          <w:rFonts w:cs="HelveticaNeue"/>
+          <w:color w:val="010101"/>
+          <w:sz w:val="24"/>
+          <w:szCs w:val="24"/>
+        </w:rPr>
+        <w:t>country challenges faced, will negatively impact prospects for attracting</w:t>
+      </w:r>
+      <w:r>
+        <w:rPr>
+          <w:rFonts w:cs="HelveticaNeue"/>
+          <w:color w:val="010101"/>
+          <w:sz w:val="24"/>
+          <w:szCs w:val="24"/>
+        </w:rPr>
+        <w:t xml:space="preserve"> </w:t>
+      </w:r>
+      <w:r>
+        <w:rPr>
+          <w:rFonts w:cs="HelveticaNeue"/>
+          <w:color w:val="010101"/>
+          <w:sz w:val="24"/>
+          <w:szCs w:val="24"/>
+        </w:rPr>
+        <w:t>foreign direct investments to or in to Sri Lanka during 2020.</w:t>
+      </w:r>
+    </w:p>
+    <w:p>
+      <w:pPr>
+        <w:autoSpaceDE w:val="0"/>
+        <w:autoSpaceDN w:val="0"/>
+        <w:adjustRightInd w:val="0"/>
+        <w:spacing w:after="0" w:line="240" w:lineRule="auto"/>
+        <w:jc w:val="both"/>
+        <w:rPr>
+          <w:rFonts w:cs="HelveticaNeue"/>
+          <w:color w:val="010101"/>
+          <w:sz w:val="24"/>
+          <w:szCs w:val="24"/>
+        </w:rPr>
+      </w:pPr>
+    </w:p>
+    <w:p>
+      <w:pPr>
+        <w:autoSpaceDE w:val="0"/>
+        <w:autoSpaceDN w:val="0"/>
+        <w:adjustRightInd w:val="0"/>
+        <w:spacing w:after="0" w:line="240" w:lineRule="auto"/>
+        <w:jc w:val="both"/>
+        <w:rPr>
+          <w:rFonts w:cs="HelveticaNeue"/>
+          <w:color w:val="010101"/>
+          <w:sz w:val="24"/>
+          <w:szCs w:val="24"/>
+        </w:rPr>
+      </w:pPr>
+      <w:r>
+        <w:rPr>
+          <w:rFonts w:cs="HelveticaNeue"/>
+          <w:color w:val="010101"/>
+          <w:sz w:val="24"/>
+          <w:szCs w:val="24"/>
+        </w:rPr>
+        <w:t>Based on the data provided by the Central Bank of Sri Lanka for the week</w:t>
+      </w:r>
+      <w:r>
+        <w:rPr>
+          <w:rFonts w:cs="HelveticaNeue"/>
+          <w:color w:val="010101"/>
+          <w:sz w:val="24"/>
+          <w:szCs w:val="24"/>
+        </w:rPr>
+        <w:t xml:space="preserve"> </w:t>
+      </w:r>
+      <w:r>
+        <w:rPr>
+          <w:rFonts w:cs="HelveticaNeue"/>
+          <w:color w:val="010101"/>
+          <w:sz w:val="24"/>
+          <w:szCs w:val="24"/>
+        </w:rPr>
+        <w:t>ended 03 April 2020, the Headline and Core inflation of the Colombo</w:t>
+      </w:r>
+      <w:r>
+        <w:rPr>
+          <w:rFonts w:cs="HelveticaNeue"/>
+          <w:color w:val="010101"/>
+          <w:sz w:val="24"/>
+          <w:szCs w:val="24"/>
+        </w:rPr>
+        <w:t xml:space="preserve"> </w:t>
+      </w:r>
+      <w:r>
+        <w:rPr>
+          <w:rFonts w:cs="HelveticaNeue"/>
+          <w:color w:val="010101"/>
+          <w:sz w:val="24"/>
+          <w:szCs w:val="24"/>
+        </w:rPr>
+        <w:t>Consumer Price Index (CCPI) showed a decline in March 2020. Based on</w:t>
+      </w:r>
+      <w:r>
+        <w:rPr>
+          <w:rFonts w:cs="HelveticaNeue"/>
+          <w:color w:val="010101"/>
+          <w:sz w:val="24"/>
+          <w:szCs w:val="24"/>
+        </w:rPr>
+        <w:t xml:space="preserve"> </w:t>
+      </w:r>
+      <w:r>
+        <w:rPr>
+          <w:rFonts w:cs="HelveticaNeue"/>
+          <w:color w:val="010101"/>
+          <w:sz w:val="24"/>
+          <w:szCs w:val="24"/>
+        </w:rPr>
+        <w:lastRenderedPageBreak/>
+        <w:t>higher food prices owing to a tighter supply conditions and supply-chain</w:t>
+      </w:r>
+      <w:r>
+        <w:rPr>
+          <w:rFonts w:cs="HelveticaNeue"/>
+          <w:color w:val="010101"/>
+          <w:sz w:val="24"/>
+          <w:szCs w:val="24"/>
+        </w:rPr>
+        <w:t xml:space="preserve"> </w:t>
+      </w:r>
+      <w:r>
+        <w:rPr>
+          <w:rFonts w:cs="HelveticaNeue"/>
+          <w:color w:val="010101"/>
+          <w:sz w:val="24"/>
+          <w:szCs w:val="24"/>
+        </w:rPr>
+        <w:t>disruptions is expected to drive inflation. However, weak demand and</w:t>
+      </w:r>
+      <w:r>
+        <w:rPr>
+          <w:rFonts w:cs="HelveticaNeue"/>
+          <w:color w:val="010101"/>
+          <w:sz w:val="24"/>
+          <w:szCs w:val="24"/>
+        </w:rPr>
+        <w:t xml:space="preserve"> </w:t>
+      </w:r>
+      <w:r>
+        <w:rPr>
+          <w:rFonts w:cs="HelveticaNeue"/>
+          <w:color w:val="010101"/>
+          <w:sz w:val="24"/>
+          <w:szCs w:val="24"/>
+        </w:rPr>
+        <w:t>lower indirect taxes, are likely to counter inflation pressures.</w:t>
+      </w:r>
+    </w:p>
+    <w:p>
+      <w:pPr>
+        <w:autoSpaceDE w:val="0"/>
+        <w:autoSpaceDN w:val="0"/>
+        <w:adjustRightInd w:val="0"/>
+        <w:spacing w:after="0" w:line="240" w:lineRule="auto"/>
+        <w:jc w:val="both"/>
+        <w:rPr>
+          <w:rFonts w:cs="HelveticaNeue"/>
+          <w:color w:val="010101"/>
+          <w:sz w:val="24"/>
+          <w:szCs w:val="24"/>
+        </w:rPr>
+      </w:pPr>
+    </w:p>
+    <w:p>
+      <w:pPr>
+        <w:autoSpaceDE w:val="0"/>
+        <w:autoSpaceDN w:val="0"/>
+        <w:adjustRightInd w:val="0"/>
+        <w:spacing w:after="0" w:line="240" w:lineRule="auto"/>
+        <w:jc w:val="both"/>
+        <w:rPr>
+          <w:rFonts w:cs="HelveticaNeue"/>
+          <w:color w:val="010101"/>
+          <w:sz w:val="24"/>
+          <w:szCs w:val="24"/>
+        </w:rPr>
+      </w:pPr>
+      <w:r>
+        <w:rPr>
+          <w:rFonts w:cs="HelveticaNeue"/>
+          <w:color w:val="010101"/>
+          <w:sz w:val="24"/>
+          <w:szCs w:val="24"/>
+        </w:rPr>
+        <w:t>The current account deficit is expected to widen with the anticipated decline</w:t>
+      </w:r>
+      <w:r>
+        <w:rPr>
+          <w:rFonts w:cs="HelveticaNeue"/>
+          <w:color w:val="010101"/>
+          <w:sz w:val="24"/>
+          <w:szCs w:val="24"/>
+        </w:rPr>
+        <w:t xml:space="preserve"> </w:t>
+      </w:r>
+      <w:r>
+        <w:rPr>
+          <w:rFonts w:cs="HelveticaNeue"/>
+          <w:color w:val="010101"/>
+          <w:sz w:val="24"/>
+          <w:szCs w:val="24"/>
+        </w:rPr>
+        <w:t>in exports, tourist earnings, and remittances. Export will weaken in 2020 due</w:t>
+      </w:r>
+      <w:r>
+        <w:rPr>
+          <w:rFonts w:cs="HelveticaNeue"/>
+          <w:color w:val="010101"/>
+          <w:sz w:val="24"/>
+          <w:szCs w:val="24"/>
+        </w:rPr>
+        <w:t xml:space="preserve"> </w:t>
+      </w:r>
+      <w:r>
+        <w:rPr>
+          <w:rFonts w:cs="HelveticaNeue"/>
+          <w:color w:val="010101"/>
+          <w:sz w:val="24"/>
+          <w:szCs w:val="24"/>
+        </w:rPr>
+        <w:t>to reduced sales, especially to Europe and the US, key markets for</w:t>
+      </w:r>
+      <w:r>
+        <w:rPr>
+          <w:rFonts w:cs="HelveticaNeue"/>
+          <w:color w:val="010101"/>
+          <w:sz w:val="24"/>
+          <w:szCs w:val="24"/>
+        </w:rPr>
+        <w:t xml:space="preserve"> </w:t>
+      </w:r>
+      <w:r>
+        <w:rPr>
+          <w:rFonts w:cs="HelveticaNeue"/>
+          <w:color w:val="010101"/>
+          <w:sz w:val="24"/>
+          <w:szCs w:val="24"/>
+        </w:rPr>
+        <w:t>garments, tea and rubber products. However, reduction in global oil prices,</w:t>
+      </w:r>
+      <w:r>
+        <w:rPr>
+          <w:rFonts w:cs="HelveticaNeue"/>
+          <w:color w:val="010101"/>
+          <w:sz w:val="24"/>
+          <w:szCs w:val="24"/>
+        </w:rPr>
+        <w:t xml:space="preserve"> </w:t>
+      </w:r>
+      <w:r>
+        <w:rPr>
+          <w:rFonts w:cs="HelveticaNeue"/>
+          <w:color w:val="010101"/>
+          <w:sz w:val="24"/>
+          <w:szCs w:val="24"/>
+        </w:rPr>
+        <w:t>weak demand and restrictions on imports for vehicles and non-essential</w:t>
+      </w:r>
+      <w:r>
+        <w:rPr>
+          <w:rFonts w:cs="HelveticaNeue"/>
+          <w:color w:val="010101"/>
+          <w:sz w:val="24"/>
+          <w:szCs w:val="24"/>
+        </w:rPr>
+        <w:t xml:space="preserve"> </w:t>
+      </w:r>
+      <w:r>
+        <w:rPr>
+          <w:rFonts w:cs="HelveticaNeue"/>
+          <w:color w:val="010101"/>
+          <w:sz w:val="24"/>
+          <w:szCs w:val="24"/>
+        </w:rPr>
+        <w:t>consumer items may offset some of the adverse impacts from the decline in</w:t>
+      </w:r>
+      <w:r>
+        <w:rPr>
+          <w:rFonts w:cs="HelveticaNeue"/>
+          <w:color w:val="010101"/>
+          <w:sz w:val="24"/>
+          <w:szCs w:val="24"/>
+        </w:rPr>
+        <w:t xml:space="preserve"> </w:t>
+      </w:r>
+      <w:r>
+        <w:rPr>
+          <w:rFonts w:cs="HelveticaNeue"/>
+          <w:color w:val="010101"/>
+          <w:sz w:val="24"/>
+          <w:szCs w:val="24"/>
+        </w:rPr>
+        <w:t>Exports.</w:t>
+      </w:r>
+    </w:p>
+    <w:p>
+      <w:pPr>
+        <w:autoSpaceDE w:val="0"/>
+        <w:autoSpaceDN w:val="0"/>
+        <w:adjustRightInd w:val="0"/>
+        <w:spacing w:after="0" w:line="240" w:lineRule="auto"/>
+        <w:jc w:val="both"/>
+        <w:rPr>
+          <w:rFonts w:cs="HelveticaNeue"/>
+          <w:color w:val="010101"/>
+          <w:sz w:val="24"/>
+          <w:szCs w:val="24"/>
+        </w:rPr>
+      </w:pPr>
+    </w:p>
+    <w:p>
+      <w:pPr>
+        <w:autoSpaceDE w:val="0"/>
+        <w:autoSpaceDN w:val="0"/>
+        <w:adjustRightInd w:val="0"/>
+        <w:spacing w:after="0" w:line="240" w:lineRule="auto"/>
+        <w:jc w:val="both"/>
+        <w:rPr>
+          <w:rFonts w:cs="HelveticaNeue"/>
+          <w:color w:val="010101"/>
+          <w:sz w:val="24"/>
+          <w:szCs w:val="24"/>
+        </w:rPr>
+      </w:pPr>
+      <w:r>
+        <w:rPr>
+          <w:rFonts w:cs="HelveticaNeue"/>
+          <w:color w:val="010101"/>
+          <w:sz w:val="24"/>
+          <w:szCs w:val="24"/>
+        </w:rPr>
+        <w:t>Meanwhile, since the start of the year, the Sri Lankan Rupee depreciated</w:t>
+      </w:r>
+      <w:r>
+        <w:rPr>
+          <w:rFonts w:cs="HelveticaNeue"/>
+          <w:color w:val="010101"/>
+          <w:sz w:val="24"/>
+          <w:szCs w:val="24"/>
+        </w:rPr>
+        <w:t xml:space="preserve"> </w:t>
+      </w:r>
+      <w:r>
+        <w:rPr>
+          <w:rFonts w:cs="HelveticaNeue"/>
+          <w:color w:val="010101"/>
+          <w:sz w:val="24"/>
+          <w:szCs w:val="24"/>
+        </w:rPr>
+        <w:t>against the US Dollar by approximately 9% as at 6 April, 2020.</w:t>
+      </w:r>
+    </w:p>
+    <w:p>
+      <w:pPr>
+        <w:autoSpaceDE w:val="0"/>
+        <w:autoSpaceDN w:val="0"/>
+        <w:adjustRightInd w:val="0"/>
+        <w:spacing w:after="0" w:line="240" w:lineRule="auto"/>
+        <w:jc w:val="both"/>
+        <w:rPr>
+          <w:rFonts w:cstheme="minorHAnsi"/>
+          <w:b/>
+          <w:bCs/>
+          <w:sz w:val="24"/>
+          <w:szCs w:val="24"/>
+        </w:rPr>
+      </w:pPr>
     </w:p>
     <w:p>
       <w:pPr>
@@ -1546,652 +2882,6 @@
           <w:rFonts w:eastAsia="Times New Roman" w:cstheme="minorHAnsi"/>
           <w:sz w:val="24"/>
           <w:szCs w:val="24"/>
-        </w:rPr>
-      </w:pPr>
-      <w:r>
-        <w:rPr>
-          <w:rFonts w:eastAsia="Times New Roman" w:cstheme="minorHAnsi"/>
-          <w:sz w:val="24"/>
-          <w:szCs w:val="24"/>
-        </w:rPr>
-        <w:t>More than 50 economists were polled by Reuters, asking for their predictions for economic recovery after the coronavirus.</w:t>
-      </w:r>
-    </w:p>
-    <w:p>
-      <w:pPr>
-        <w:numPr>
-          <w:ilvl w:val="0"/>
-          <w:numId w:val="1"/>
-        </w:numPr>
-        <w:spacing w:before="100" w:beforeAutospacing="1" w:after="100" w:afterAutospacing="1" w:line="240" w:lineRule="auto"/>
-        <w:jc w:val="both"/>
-        <w:rPr>
-          <w:rFonts w:eastAsia="Times New Roman" w:cstheme="minorHAnsi"/>
-          <w:sz w:val="24"/>
-          <w:szCs w:val="24"/>
-        </w:rPr>
-      </w:pPr>
-      <w:r>
-        <w:rPr>
-          <w:rFonts w:eastAsia="Times New Roman" w:cstheme="minorHAnsi"/>
-          <w:sz w:val="24"/>
-          <w:szCs w:val="24"/>
-        </w:rPr>
-        <w:t>From a shrink as much as 6%, to 0.7% growth, here are the forecasts.</w:t>
-      </w:r>
-    </w:p>
-    <w:p>
-      <w:pPr>
-        <w:spacing w:before="100" w:beforeAutospacing="1" w:after="100" w:afterAutospacing="1" w:line="240" w:lineRule="auto"/>
-        <w:jc w:val="both"/>
-        <w:rPr>
-          <w:rFonts w:eastAsia="Times New Roman" w:cstheme="minorHAnsi"/>
-          <w:sz w:val="24"/>
-          <w:szCs w:val="24"/>
-        </w:rPr>
-      </w:pPr>
-      <w:r>
-        <w:rPr>
-          <w:rFonts w:eastAsia="Times New Roman" w:cstheme="minorHAnsi"/>
-          <w:sz w:val="24"/>
-          <w:szCs w:val="24"/>
-        </w:rPr>
-        <w:t>Will be it a U? A V? Maybe a W? Predictions for economic recovery after coronavirus-linked lockdowns are throwing up a medley of letters to indicate whether we can expect a bounce back, a slow-burn recovery or relapse.</w:t>
-      </w:r>
-    </w:p>
-    <w:p>
-      <w:pPr>
-        <w:spacing w:before="100" w:beforeAutospacing="1" w:after="100" w:afterAutospacing="1" w:line="240" w:lineRule="auto"/>
-        <w:jc w:val="both"/>
-        <w:rPr>
-          <w:rFonts w:eastAsia="Times New Roman" w:cstheme="minorHAnsi"/>
-          <w:sz w:val="24"/>
-          <w:szCs w:val="24"/>
-        </w:rPr>
-      </w:pPr>
-      <w:r>
-        <w:rPr>
-          <w:rFonts w:eastAsia="Times New Roman" w:cstheme="minorHAnsi"/>
-          <w:sz w:val="24"/>
-          <w:szCs w:val="24"/>
-        </w:rPr>
-        <w:t>Of more than 50 economists polled by Reuters, some forecast the world economy will shrink as much as 6% in 2020. The other extreme was a prediction for 0.7% growth. The average was a 1.2% contraction.</w:t>
-      </w:r>
-    </w:p>
-    <w:p>
-      <w:pPr>
-        <w:spacing w:before="100" w:beforeAutospacing="1" w:after="100" w:afterAutospacing="1" w:line="240" w:lineRule="auto"/>
-        <w:jc w:val="both"/>
-        <w:rPr>
-          <w:rFonts w:eastAsia="Times New Roman" w:cstheme="minorHAnsi"/>
-          <w:sz w:val="24"/>
-          <w:szCs w:val="24"/>
-        </w:rPr>
-      </w:pPr>
-      <w:r>
-        <w:rPr>
-          <w:rFonts w:eastAsia="Times New Roman" w:cstheme="minorHAnsi"/>
-          <w:sz w:val="24"/>
-          <w:szCs w:val="24"/>
-        </w:rPr>
-        <w:t>Carsten Brzeski, global head of macro at ING Research, dubbed the picture “a virus-driven ice age”.</w:t>
-      </w:r>
-    </w:p>
-    <w:p>
-      <w:pPr>
-        <w:spacing w:before="100" w:beforeAutospacing="1" w:after="100" w:afterAutospacing="1" w:line="240" w:lineRule="auto"/>
-        <w:jc w:val="both"/>
-        <w:rPr>
-          <w:rFonts w:eastAsia="Times New Roman" w:cstheme="minorHAnsi"/>
-          <w:sz w:val="24"/>
-          <w:szCs w:val="24"/>
-        </w:rPr>
-      </w:pPr>
-      <w:r>
-        <w:rPr>
-          <w:rFonts w:eastAsia="Times New Roman" w:cstheme="minorHAnsi"/>
-          <w:sz w:val="24"/>
-          <w:szCs w:val="24"/>
-        </w:rPr>
-        <w:t>“It is an abrupt stop of economic activity, from 100 to zero in just a few days or weeks,” he said, adding that made it extremely difficult to forecast the outlook.</w:t>
-      </w:r>
-    </w:p>
-    <w:p>
-      <w:pPr>
-        <w:spacing w:before="100" w:beforeAutospacing="1" w:after="100" w:afterAutospacing="1" w:line="240" w:lineRule="auto"/>
-        <w:jc w:val="both"/>
-        <w:rPr>
-          <w:rFonts w:eastAsia="Times New Roman" w:cstheme="minorHAnsi"/>
-          <w:sz w:val="24"/>
-          <w:szCs w:val="24"/>
-        </w:rPr>
-      </w:pPr>
-      <w:r>
-        <w:rPr>
-          <w:rFonts w:eastAsia="Times New Roman" w:cstheme="minorHAnsi"/>
-          <w:sz w:val="24"/>
-          <w:szCs w:val="24"/>
-        </w:rPr>
-        <w:t>Here are some scenarios debated.</w:t>
-      </w:r>
-    </w:p>
-    <w:p>
-      <w:pPr>
-        <w:spacing w:before="100" w:beforeAutospacing="1" w:after="100" w:afterAutospacing="1" w:line="240" w:lineRule="auto"/>
-        <w:jc w:val="both"/>
-        <w:rPr>
-          <w:rFonts w:eastAsia="Times New Roman" w:cstheme="minorHAnsi"/>
-          <w:sz w:val="24"/>
-          <w:szCs w:val="24"/>
-        </w:rPr>
-      </w:pPr>
-      <w:r>
-        <w:rPr>
-          <w:rFonts w:eastAsia="Times New Roman" w:cstheme="minorHAnsi"/>
-          <w:b/>
-          <w:bCs/>
-          <w:sz w:val="24"/>
-          <w:szCs w:val="24"/>
-        </w:rPr>
-        <w:t>1. “V”</w:t>
-      </w:r>
-      <w:r>
-        <w:rPr>
-          <w:rFonts w:eastAsia="Times New Roman" w:cstheme="minorHAnsi"/>
-          <w:b/>
-          <w:bCs/>
-          <w:sz w:val="24"/>
-          <w:szCs w:val="24"/>
-        </w:rPr>
-        <w:t xml:space="preserve"> - </w:t>
-      </w:r>
-      <w:r>
-        <w:rPr>
-          <w:rFonts w:eastAsia="Times New Roman" w:cstheme="minorHAnsi"/>
-          <w:sz w:val="24"/>
-          <w:szCs w:val="24"/>
-        </w:rPr>
-        <w:t>Graphic - V-shaped recovery</w:t>
-      </w:r>
-    </w:p>
-    <w:p>
-      <w:pPr>
-        <w:spacing w:before="100" w:beforeAutospacing="1" w:after="100" w:afterAutospacing="1" w:line="240" w:lineRule="auto"/>
-        <w:jc w:val="both"/>
-        <w:rPr>
-          <w:rFonts w:eastAsia="Times New Roman" w:cstheme="minorHAnsi"/>
-          <w:sz w:val="24"/>
-          <w:szCs w:val="24"/>
-        </w:rPr>
-      </w:pPr>
-      <w:r>
-        <w:rPr>
-          <w:rFonts w:eastAsia="Times New Roman" w:cstheme="minorHAnsi"/>
-          <w:sz w:val="24"/>
-          <w:szCs w:val="24"/>
-        </w:rPr>
-        <w:t>The best-case outcome: when a growth plunge is followed by an equally sharp recovery.</w:t>
-      </w:r>
-    </w:p>
-    <w:p>
-      <w:pPr>
-        <w:spacing w:before="100" w:beforeAutospacing="1" w:after="100" w:afterAutospacing="1" w:line="240" w:lineRule="auto"/>
-        <w:jc w:val="both"/>
-        <w:rPr>
-          <w:rFonts w:eastAsia="Times New Roman" w:cstheme="minorHAnsi"/>
-          <w:sz w:val="24"/>
-          <w:szCs w:val="24"/>
-        </w:rPr>
-      </w:pPr>
-      <w:r>
-        <w:rPr>
-          <w:rFonts w:eastAsia="Times New Roman" w:cstheme="minorHAnsi"/>
-          <w:sz w:val="24"/>
-          <w:szCs w:val="24"/>
-        </w:rPr>
-        <w:t>The April-June GDP contraction will likely be on a scale not seen for decades. But fiscal and monetary stimulus - over $10 trillion and counting - could aid an equally swift rebound.</w:t>
-      </w:r>
-    </w:p>
-    <w:p>
-      <w:pPr>
-        <w:spacing w:before="100" w:beforeAutospacing="1" w:after="100" w:afterAutospacing="1" w:line="240" w:lineRule="auto"/>
-        <w:jc w:val="both"/>
-        <w:rPr>
-          <w:rFonts w:eastAsia="Times New Roman" w:cstheme="minorHAnsi"/>
-          <w:sz w:val="24"/>
-          <w:szCs w:val="24"/>
-        </w:rPr>
-      </w:pPr>
-      <w:r>
-        <w:rPr>
-          <w:rFonts w:eastAsia="Times New Roman" w:cstheme="minorHAnsi"/>
-          <w:sz w:val="24"/>
-          <w:szCs w:val="24"/>
-        </w:rPr>
-        <w:t>Ross Walker, co-head of global economics at NatWest Markets, reckons the scale of economic decline expected this quarter implies “a sizeable rebound in Q3 and Q4 as businesses re-open”.</w:t>
-      </w:r>
-    </w:p>
-    <w:p>
-      <w:pPr>
-        <w:spacing w:before="100" w:beforeAutospacing="1" w:after="100" w:afterAutospacing="1" w:line="240" w:lineRule="auto"/>
-        <w:jc w:val="both"/>
-        <w:rPr>
-          <w:rFonts w:eastAsia="Times New Roman" w:cstheme="minorHAnsi"/>
-          <w:sz w:val="24"/>
-          <w:szCs w:val="24"/>
-        </w:rPr>
-      </w:pPr>
-      <w:r>
-        <w:rPr>
-          <w:rFonts w:eastAsia="Times New Roman" w:cstheme="minorHAnsi"/>
-          <w:b/>
-          <w:bCs/>
-          <w:sz w:val="24"/>
-          <w:szCs w:val="24"/>
-        </w:rPr>
-        <w:t>2. “U”</w:t>
-      </w:r>
-      <w:r>
-        <w:rPr>
-          <w:rFonts w:eastAsia="Times New Roman" w:cstheme="minorHAnsi"/>
-          <w:b/>
-          <w:bCs/>
-          <w:sz w:val="24"/>
-          <w:szCs w:val="24"/>
-        </w:rPr>
-        <w:t xml:space="preserve"> - </w:t>
-      </w:r>
-      <w:r>
-        <w:rPr>
-          <w:rFonts w:eastAsia="Times New Roman" w:cstheme="minorHAnsi"/>
-          <w:sz w:val="24"/>
-          <w:szCs w:val="24"/>
-        </w:rPr>
-        <w:t>Graphic - U-shaped recovery</w:t>
-      </w:r>
-    </w:p>
-    <w:p>
-      <w:pPr>
-        <w:spacing w:before="100" w:beforeAutospacing="1" w:after="100" w:afterAutospacing="1" w:line="240" w:lineRule="auto"/>
-        <w:jc w:val="both"/>
-        <w:rPr>
-          <w:rFonts w:eastAsia="Times New Roman" w:cstheme="minorHAnsi"/>
-          <w:sz w:val="24"/>
-          <w:szCs w:val="24"/>
-        </w:rPr>
-      </w:pPr>
-      <w:r>
-        <w:rPr>
-          <w:rFonts w:eastAsia="Times New Roman" w:cstheme="minorHAnsi"/>
-          <w:sz w:val="24"/>
-          <w:szCs w:val="24"/>
-        </w:rPr>
-        <w:t>When recovery takes more than a couple of quarters. Because economies have suffered a faster and deeper contraction than in 2008-09, this may be the likeliest outcome.</w:t>
-      </w:r>
-    </w:p>
-    <w:p>
-      <w:pPr>
-        <w:spacing w:before="100" w:beforeAutospacing="1" w:after="100" w:afterAutospacing="1" w:line="240" w:lineRule="auto"/>
-        <w:jc w:val="both"/>
-        <w:rPr>
-          <w:rFonts w:eastAsia="Times New Roman" w:cstheme="minorHAnsi"/>
-          <w:sz w:val="24"/>
-          <w:szCs w:val="24"/>
-        </w:rPr>
-      </w:pPr>
-      <w:r>
-        <w:rPr>
-          <w:rFonts w:eastAsia="Times New Roman" w:cstheme="minorHAnsi"/>
-          <w:sz w:val="24"/>
-          <w:szCs w:val="24"/>
-        </w:rPr>
-        <w:t>U is the base case for ING’s Brzeski, who notes the lockdowns’ impact will last for a while after they are lifted.</w:t>
-      </w:r>
-    </w:p>
-    <w:p>
-      <w:pPr>
-        <w:spacing w:before="100" w:beforeAutospacing="1" w:after="100" w:afterAutospacing="1" w:line="240" w:lineRule="auto"/>
-        <w:jc w:val="both"/>
-        <w:rPr>
-          <w:rFonts w:eastAsia="Times New Roman" w:cstheme="minorHAnsi"/>
-          <w:sz w:val="24"/>
-          <w:szCs w:val="24"/>
-        </w:rPr>
-      </w:pPr>
-      <w:r>
-        <w:rPr>
-          <w:rFonts w:eastAsia="Times New Roman" w:cstheme="minorHAnsi"/>
-          <w:sz w:val="24"/>
-          <w:szCs w:val="24"/>
-        </w:rPr>
-        <w:t>“Easing of the lockdown measures will be gradual, social distancing will continue and the tourist industry will likely continue to suffer,” Brzeski said.</w:t>
-      </w:r>
-    </w:p>
-    <w:p>
-      <w:pPr>
-        <w:spacing w:before="100" w:beforeAutospacing="1" w:after="100" w:afterAutospacing="1" w:line="240" w:lineRule="auto"/>
-        <w:jc w:val="both"/>
-        <w:rPr>
-          <w:rFonts w:eastAsia="Times New Roman" w:cstheme="minorHAnsi"/>
-          <w:sz w:val="24"/>
-          <w:szCs w:val="24"/>
-        </w:rPr>
-      </w:pPr>
-      <w:r>
-        <w:rPr>
-          <w:rFonts w:eastAsia="Times New Roman" w:cstheme="minorHAnsi"/>
-          <w:b/>
-          <w:bCs/>
-          <w:sz w:val="24"/>
-          <w:szCs w:val="24"/>
-        </w:rPr>
-        <w:t>3. “W”</w:t>
-      </w:r>
-      <w:r>
-        <w:rPr>
-          <w:rFonts w:eastAsia="Times New Roman" w:cstheme="minorHAnsi"/>
-          <w:b/>
-          <w:bCs/>
-          <w:sz w:val="24"/>
-          <w:szCs w:val="24"/>
-        </w:rPr>
-        <w:t xml:space="preserve"> - </w:t>
-      </w:r>
-      <w:r>
-        <w:rPr>
-          <w:rFonts w:eastAsia="Times New Roman" w:cstheme="minorHAnsi"/>
-          <w:sz w:val="24"/>
-          <w:szCs w:val="24"/>
-        </w:rPr>
-        <w:t>Graphic - W-shaped recovery</w:t>
-      </w:r>
-    </w:p>
-    <w:p>
-      <w:pPr>
-        <w:spacing w:before="100" w:beforeAutospacing="1" w:after="100" w:afterAutospacing="1" w:line="240" w:lineRule="auto"/>
-        <w:jc w:val="both"/>
-        <w:rPr>
-          <w:rFonts w:eastAsia="Times New Roman" w:cstheme="minorHAnsi"/>
-          <w:sz w:val="24"/>
-          <w:szCs w:val="24"/>
-        </w:rPr>
-      </w:pPr>
-      <w:r>
-        <w:rPr>
-          <w:rFonts w:eastAsia="Times New Roman" w:cstheme="minorHAnsi"/>
-          <w:sz w:val="24"/>
-          <w:szCs w:val="24"/>
-        </w:rPr>
-        <w:t>Double-dip - if the easing of lockdown restrictions initially boosts activity but the effects of unemployment and corporate bankruptcies then start to filter through.</w:t>
-      </w:r>
-    </w:p>
-    <w:p>
-      <w:pPr>
-        <w:spacing w:before="100" w:beforeAutospacing="1" w:after="100" w:afterAutospacing="1" w:line="240" w:lineRule="auto"/>
-        <w:jc w:val="both"/>
-        <w:rPr>
-          <w:rFonts w:eastAsia="Times New Roman" w:cstheme="minorHAnsi"/>
-          <w:sz w:val="24"/>
-          <w:szCs w:val="24"/>
-        </w:rPr>
-      </w:pPr>
-      <w:r>
-        <w:rPr>
-          <w:rFonts w:eastAsia="Times New Roman" w:cstheme="minorHAnsi"/>
-          <w:sz w:val="24"/>
-          <w:szCs w:val="24"/>
-        </w:rPr>
-        <w:t>This may happen also if new coronavirus cases emerge as has been the case in some Asian countries.</w:t>
-      </w:r>
-    </w:p>
-    <w:p>
-      <w:pPr>
-        <w:spacing w:before="100" w:beforeAutospacing="1" w:after="100" w:afterAutospacing="1" w:line="240" w:lineRule="auto"/>
-        <w:jc w:val="both"/>
-        <w:rPr>
-          <w:rFonts w:eastAsia="Times New Roman" w:cstheme="minorHAnsi"/>
-          <w:sz w:val="24"/>
-          <w:szCs w:val="24"/>
-        </w:rPr>
-      </w:pPr>
-    </w:p>
-    <w:p>
-      <w:pPr>
-        <w:spacing w:before="100" w:beforeAutospacing="1" w:after="100" w:afterAutospacing="1" w:line="240" w:lineRule="auto"/>
-        <w:jc w:val="both"/>
-        <w:rPr>
-          <w:rFonts w:eastAsia="Times New Roman" w:cstheme="minorHAnsi"/>
-          <w:sz w:val="24"/>
-          <w:szCs w:val="24"/>
-        </w:rPr>
-      </w:pPr>
-      <w:r>
-        <w:rPr>
-          <w:rFonts w:eastAsia="Times New Roman" w:cstheme="minorHAnsi"/>
-          <w:b/>
-          <w:bCs/>
-          <w:sz w:val="24"/>
-          <w:szCs w:val="24"/>
-        </w:rPr>
-        <w:lastRenderedPageBreak/>
-        <w:t>4. “L”</w:t>
-      </w:r>
-      <w:r>
-        <w:rPr>
-          <w:rFonts w:eastAsia="Times New Roman" w:cstheme="minorHAnsi"/>
-          <w:b/>
-          <w:bCs/>
-          <w:sz w:val="24"/>
-          <w:szCs w:val="24"/>
-        </w:rPr>
-        <w:t xml:space="preserve"> - </w:t>
-      </w:r>
-      <w:r>
-        <w:rPr>
-          <w:rFonts w:eastAsia="Times New Roman" w:cstheme="minorHAnsi"/>
-          <w:sz w:val="24"/>
-          <w:szCs w:val="24"/>
-        </w:rPr>
-        <w:t>Graphic - L-shaped recovery</w:t>
-      </w:r>
-    </w:p>
-    <w:p>
-      <w:pPr>
-        <w:spacing w:before="100" w:beforeAutospacing="1" w:after="100" w:afterAutospacing="1" w:line="240" w:lineRule="auto"/>
-        <w:jc w:val="both"/>
-        <w:rPr>
-          <w:rFonts w:eastAsia="Times New Roman" w:cstheme="minorHAnsi"/>
-          <w:sz w:val="24"/>
-          <w:szCs w:val="24"/>
-        </w:rPr>
-      </w:pPr>
-      <w:r>
-        <w:rPr>
-          <w:rFonts w:eastAsia="Times New Roman" w:cstheme="minorHAnsi"/>
-          <w:sz w:val="24"/>
-          <w:szCs w:val="24"/>
-        </w:rPr>
-        <w:t>When growth plunges and does not recover for some time.</w:t>
-      </w:r>
-    </w:p>
-    <w:p>
-      <w:pPr>
-        <w:spacing w:before="100" w:beforeAutospacing="1" w:after="100" w:afterAutospacing="1" w:line="240" w:lineRule="auto"/>
-        <w:jc w:val="both"/>
-        <w:rPr>
-          <w:rFonts w:eastAsia="Times New Roman" w:cstheme="minorHAnsi"/>
-          <w:sz w:val="24"/>
-          <w:szCs w:val="24"/>
-        </w:rPr>
-      </w:pPr>
-      <w:r>
-        <w:rPr>
-          <w:rFonts w:eastAsia="Times New Roman" w:cstheme="minorHAnsi"/>
-          <w:sz w:val="24"/>
-          <w:szCs w:val="24"/>
-        </w:rPr>
-        <w:t>For this to occur, the global coronavirus tally needs to continue rising, forcing protracted lockdowns.</w:t>
-      </w:r>
-    </w:p>
-    <w:p>
-      <w:pPr>
-        <w:spacing w:before="100" w:beforeAutospacing="1" w:after="100" w:afterAutospacing="1" w:line="240" w:lineRule="auto"/>
-        <w:jc w:val="both"/>
-        <w:rPr>
-          <w:rFonts w:eastAsia="Times New Roman" w:cstheme="minorHAnsi"/>
-          <w:sz w:val="24"/>
-          <w:szCs w:val="24"/>
-        </w:rPr>
-      </w:pPr>
-      <w:r>
-        <w:rPr>
-          <w:rFonts w:eastAsia="Times New Roman" w:cstheme="minorHAnsi"/>
-          <w:sz w:val="24"/>
-          <w:szCs w:val="24"/>
-        </w:rPr>
-        <w:t>That scenario looks unlikely, given Wuhan, the Chinese city where the virus emerged, has ended lockdowns after just over two months.</w:t>
-      </w:r>
-    </w:p>
-    <w:p>
-      <w:pPr>
-        <w:spacing w:before="100" w:beforeAutospacing="1" w:after="100" w:afterAutospacing="1" w:line="240" w:lineRule="auto"/>
-        <w:jc w:val="both"/>
-        <w:rPr>
-          <w:rFonts w:eastAsia="Times New Roman" w:cstheme="minorHAnsi"/>
-          <w:sz w:val="24"/>
-          <w:szCs w:val="24"/>
-        </w:rPr>
-      </w:pPr>
-      <w:r>
-        <w:rPr>
-          <w:rFonts w:eastAsia="Times New Roman" w:cstheme="minorHAnsi"/>
-          <w:sz w:val="24"/>
-          <w:szCs w:val="24"/>
-        </w:rPr>
-        <w:t>But L-shaped outcomes may be a risk for those emerging markets less able to engage big stimulus and often rely on commodity exports.</w:t>
-      </w:r>
-    </w:p>
-    <w:p>
-      <w:pPr>
-        <w:spacing w:before="100" w:beforeAutospacing="1" w:after="100" w:afterAutospacing="1" w:line="240" w:lineRule="auto"/>
-        <w:jc w:val="both"/>
-        <w:rPr>
-          <w:rFonts w:eastAsia="Times New Roman" w:cstheme="minorHAnsi"/>
-          <w:sz w:val="24"/>
-          <w:szCs w:val="24"/>
-        </w:rPr>
-      </w:pPr>
-      <w:r>
-        <w:rPr>
-          <w:rFonts w:eastAsia="Times New Roman" w:cstheme="minorHAnsi"/>
-          <w:b/>
-          <w:bCs/>
-          <w:sz w:val="24"/>
-          <w:szCs w:val="24"/>
-        </w:rPr>
-        <w:t>5. SWOOSH</w:t>
-      </w:r>
-      <w:r>
-        <w:rPr>
-          <w:rFonts w:eastAsia="Times New Roman" w:cstheme="minorHAnsi"/>
-          <w:b/>
-          <w:bCs/>
-          <w:sz w:val="24"/>
-          <w:szCs w:val="24"/>
-        </w:rPr>
-        <w:t xml:space="preserve"> - </w:t>
-      </w:r>
-      <w:r>
-        <w:rPr>
-          <w:rFonts w:eastAsia="Times New Roman" w:cstheme="minorHAnsi"/>
-          <w:sz w:val="24"/>
-          <w:szCs w:val="24"/>
-        </w:rPr>
-        <w:t>Graphic - Tick shape recovery</w:t>
-      </w:r>
-    </w:p>
-    <w:p>
-      <w:pPr>
-        <w:spacing w:before="100" w:beforeAutospacing="1" w:after="100" w:afterAutospacing="1" w:line="240" w:lineRule="auto"/>
-        <w:jc w:val="both"/>
-        <w:rPr>
-          <w:rFonts w:eastAsia="Times New Roman" w:cstheme="minorHAnsi"/>
-          <w:sz w:val="24"/>
-          <w:szCs w:val="24"/>
-        </w:rPr>
-      </w:pPr>
-      <w:r>
-        <w:rPr>
-          <w:rFonts w:eastAsia="Times New Roman" w:cstheme="minorHAnsi"/>
-          <w:sz w:val="24"/>
-          <w:szCs w:val="24"/>
-        </w:rPr>
-        <w:t>“Neither L nor U nor V, will do. Instead, we look for a tick mark-style profile,” Berenberg economist Florian Hense said.</w:t>
-      </w:r>
-    </w:p>
-    <w:p>
-      <w:pPr>
-        <w:spacing w:before="100" w:beforeAutospacing="1" w:after="100" w:afterAutospacing="1" w:line="240" w:lineRule="auto"/>
-        <w:jc w:val="both"/>
-        <w:rPr>
-          <w:rFonts w:eastAsia="Times New Roman" w:cstheme="minorHAnsi"/>
-          <w:sz w:val="24"/>
-          <w:szCs w:val="24"/>
-        </w:rPr>
-      </w:pPr>
-      <w:r>
-        <w:rPr>
-          <w:rFonts w:eastAsia="Times New Roman" w:cstheme="minorHAnsi"/>
-          <w:sz w:val="24"/>
-          <w:szCs w:val="24"/>
-        </w:rPr>
-        <w:t>That implies a sharp downturn, then gradual recovery as lockdowns are eased more gently than they were imposed.</w:t>
-      </w:r>
-    </w:p>
-    <w:p>
-      <w:pPr>
-        <w:spacing w:before="100" w:beforeAutospacing="1" w:after="100" w:afterAutospacing="1" w:line="240" w:lineRule="auto"/>
-        <w:jc w:val="both"/>
-        <w:rPr>
-          <w:rFonts w:eastAsia="Times New Roman" w:cstheme="minorHAnsi"/>
-          <w:sz w:val="24"/>
-          <w:szCs w:val="24"/>
-        </w:rPr>
-      </w:pPr>
-      <w:r>
-        <w:rPr>
-          <w:rFonts w:eastAsia="Times New Roman" w:cstheme="minorHAnsi"/>
-          <w:sz w:val="24"/>
-          <w:szCs w:val="24"/>
-        </w:rPr>
-        <w:t>AXA Investment Managers group chief economist Gilles Moec pictures a “swoosh” shape akin to the Nike sports brand logo.</w:t>
-      </w:r>
-    </w:p>
-    <w:p>
-      <w:pPr>
-        <w:spacing w:before="100" w:beforeAutospacing="1" w:after="100" w:afterAutospacing="1" w:line="240" w:lineRule="auto"/>
-        <w:jc w:val="both"/>
-        <w:rPr>
-          <w:rFonts w:eastAsia="Times New Roman" w:cstheme="minorHAnsi"/>
-          <w:sz w:val="24"/>
-          <w:szCs w:val="24"/>
-        </w:rPr>
-      </w:pPr>
-      <w:r>
-        <w:rPr>
-          <w:rFonts w:eastAsia="Times New Roman" w:cstheme="minorHAnsi"/>
-          <w:sz w:val="24"/>
-          <w:szCs w:val="24"/>
-        </w:rPr>
-        <w:t>“With consumer spending possibly impaired by a higher propensity to save and serious potential curbs on investment, we think the likeliest scenario is for the world economy’s rebound post lockdown to be quite soft,” Moec said.</w:t>
-      </w:r>
-    </w:p>
-    <w:p>
-      <w:pPr>
-        <w:pStyle w:val="NoSpacing"/>
-        <w:rPr>
-          <w:sz w:val="10"/>
-          <w:szCs w:val="10"/>
         </w:rPr>
       </w:pPr>
     </w:p>
@@ -2218,177 +2908,82 @@
       </w:r>
     </w:p>
     <w:p>
-      <w:pPr>
-        <w:pStyle w:val="Heading1"/>
-      </w:pPr>
-      <w:r>
-        <w:rPr>
-          <w:rFonts w:cstheme="minorHAnsi"/>
-          <w:b w:val="0"/>
-          <w:bCs w:val="0"/>
-          <w:sz w:val="24"/>
-          <w:szCs w:val="24"/>
-        </w:rPr>
-        <w:t>[1]</w:t>
-      </w:r>
-      <w:r>
-        <w:rPr>
-          <w:rFonts w:cstheme="minorHAnsi"/>
-          <w:sz w:val="24"/>
-          <w:szCs w:val="24"/>
-        </w:rPr>
+      <w:r>
+        <w:t>[</w:t>
+      </w:r>
+      <w:r>
+        <w:t>1</w:t>
+      </w:r>
+      <w:r>
+        <w:t>]</w:t>
+      </w:r>
+      <w:r>
         <w:t>.</w:t>
       </w:r>
       <w:r>
-        <w:rPr>
-          <w:rFonts w:cstheme="minorHAnsi"/>
-          <w:b w:val="0"/>
-          <w:bCs w:val="0"/>
-          <w:sz w:val="24"/>
-          <w:szCs w:val="24"/>
-        </w:rPr>
-        <w:t xml:space="preserve"> </w:t>
-      </w:r>
-      <w:r>
-        <w:rPr>
-          <w:rFonts w:asciiTheme="minorHAnsi" w:hAnsiTheme="minorHAnsi" w:cstheme="minorHAnsi"/>
-          <w:b w:val="0"/>
-          <w:bCs w:val="0"/>
-          <w:sz w:val="24"/>
-          <w:szCs w:val="24"/>
-        </w:rPr>
-        <w:t>“Alphabet soup: How will post-virus economic recovery shape up?”,</w:t>
-      </w:r>
-      <w:r>
-        <w:rPr>
-          <w:rFonts w:asciiTheme="minorHAnsi" w:hAnsiTheme="minorHAnsi" w:cstheme="minorHAnsi"/>
-          <w:b w:val="0"/>
-          <w:bCs w:val="0"/>
-          <w:sz w:val="24"/>
-          <w:szCs w:val="24"/>
-        </w:rPr>
-        <w:t xml:space="preserve"> </w:t>
-      </w:r>
-      <w:hyperlink r:id="rId51" w:tgtFrame="_blank" w:history="1">
-        <w:r>
-          <w:rPr>
-            <w:rStyle w:val="Hyperlink"/>
-            <w:rFonts w:asciiTheme="minorHAnsi" w:hAnsiTheme="minorHAnsi" w:cstheme="minorHAnsi"/>
-            <w:b w:val="0"/>
-            <w:bCs w:val="0"/>
-            <w:color w:val="auto"/>
-            <w:sz w:val="24"/>
-            <w:szCs w:val="24"/>
-            <w:u w:val="none"/>
-          </w:rPr>
-          <w:t>Dhara Ranasinghe</w:t>
-        </w:r>
-      </w:hyperlink>
-      <w:r>
-        <w:rPr>
-          <w:rFonts w:asciiTheme="minorHAnsi" w:hAnsiTheme="minorHAnsi" w:cstheme="minorHAnsi"/>
-          <w:b w:val="0"/>
-          <w:bCs w:val="0"/>
-          <w:sz w:val="24"/>
-          <w:szCs w:val="24"/>
-        </w:rPr>
+        <w:t xml:space="preserve"> “COVID-19: World economy in 2020 to suffer worst year since 1930s Great Depression, says IMF”</w:t>
+      </w:r>
+      <w:r>
         <w:t xml:space="preserve">, </w:t>
       </w:r>
-      <w:hyperlink r:id="rId52" w:tgtFrame="_blank" w:history="1">
-        <w:r>
-          <w:rPr>
-            <w:rStyle w:val="Hyperlink"/>
-            <w:rFonts w:asciiTheme="minorHAnsi" w:hAnsiTheme="minorHAnsi" w:cstheme="minorHAnsi"/>
-            <w:b w:val="0"/>
-            <w:bCs w:val="0"/>
-            <w:color w:val="auto"/>
-            <w:sz w:val="24"/>
-            <w:szCs w:val="24"/>
-            <w:u w:val="none"/>
-          </w:rPr>
-          <w:t>Ritvik Carvalho</w:t>
-        </w:r>
-      </w:hyperlink>
-    </w:p>
-    <w:p>
-      <w:pPr>
-        <w:pStyle w:val="Heading1"/>
-        <w:rPr>
-          <w:rFonts w:asciiTheme="minorHAnsi" w:hAnsiTheme="minorHAnsi" w:cstheme="minorHAnsi"/>
-          <w:b w:val="0"/>
-          <w:bCs w:val="0"/>
-          <w:sz w:val="24"/>
-          <w:szCs w:val="24"/>
-        </w:rPr>
-      </w:pPr>
-      <w:r>
-        <w:rPr>
-          <w:rFonts w:asciiTheme="minorHAnsi" w:hAnsiTheme="minorHAnsi" w:cstheme="minorHAnsi"/>
-          <w:b w:val="0"/>
-          <w:bCs w:val="0"/>
-          <w:sz w:val="24"/>
-          <w:szCs w:val="24"/>
-        </w:rPr>
-        <w:t>[2]</w:t>
-      </w:r>
-      <w:r>
-        <w:rPr>
-          <w:rFonts w:asciiTheme="minorHAnsi" w:hAnsiTheme="minorHAnsi" w:cstheme="minorHAnsi"/>
-          <w:b w:val="0"/>
-          <w:bCs w:val="0"/>
-          <w:sz w:val="24"/>
-          <w:szCs w:val="24"/>
-        </w:rPr>
-        <w:t>.</w:t>
-      </w:r>
-      <w:r>
-        <w:rPr>
-          <w:rFonts w:asciiTheme="minorHAnsi" w:hAnsiTheme="minorHAnsi" w:cstheme="minorHAnsi"/>
-          <w:b w:val="0"/>
-          <w:bCs w:val="0"/>
-          <w:sz w:val="24"/>
-          <w:szCs w:val="24"/>
-        </w:rPr>
-        <w:t xml:space="preserve"> “COVID-19: World economy in 2020 to suffer worst year since 1930s Great Depression, says IMF”</w:t>
-      </w:r>
-      <w:r>
-        <w:rPr>
-          <w:rFonts w:asciiTheme="minorHAnsi" w:hAnsiTheme="minorHAnsi" w:cstheme="minorHAnsi"/>
-          <w:b w:val="0"/>
-          <w:bCs w:val="0"/>
-          <w:sz w:val="24"/>
-          <w:szCs w:val="24"/>
-        </w:rPr>
-        <w:t xml:space="preserve">, </w:t>
-      </w:r>
-      <w:r>
-        <w:rPr>
-          <w:rFonts w:asciiTheme="minorHAnsi" w:hAnsiTheme="minorHAnsi" w:cstheme="minorHAnsi"/>
-          <w:b w:val="0"/>
-          <w:bCs w:val="0"/>
-          <w:sz w:val="24"/>
-          <w:szCs w:val="24"/>
-        </w:rPr>
+      <w:r>
         <w:t>Euronews with AP</w:t>
       </w:r>
     </w:p>
     <w:p>
       <w:pPr>
-        <w:spacing w:before="100" w:beforeAutospacing="1" w:after="100" w:afterAutospacing="1" w:line="240" w:lineRule="auto"/>
-        <w:rPr>
-          <w:rFonts w:eastAsia="Times New Roman" w:cstheme="minorHAnsi"/>
-          <w:sz w:val="24"/>
-          <w:szCs w:val="24"/>
-        </w:rPr>
-      </w:pPr>
-    </w:p>
-    <w:p>
-      <w:pPr>
-        <w:jc w:val="both"/>
-        <w:rPr>
-          <w:rFonts w:cstheme="minorHAnsi"/>
-        </w:rPr>
-      </w:pPr>
+        <w:rPr>
+          <w:rFonts w:cs="Georgia"/>
+        </w:rPr>
+      </w:pPr>
+      <w:r>
+        <w:t>[</w:t>
+      </w:r>
+      <w:r>
+        <w:t>2</w:t>
+      </w:r>
+      <w:r>
+        <w:t xml:space="preserve">]. </w:t>
+      </w:r>
+      <w:r>
+        <w:t>“</w:t>
+      </w:r>
+      <w:r>
+        <w:rPr>
+          <w:rFonts w:cs="Georgia"/>
+        </w:rPr>
+        <w:t>COVID-19 Outbreak</w:t>
+      </w:r>
+      <w:r>
+        <w:rPr>
+          <w:rFonts w:cs="Georgia"/>
+        </w:rPr>
+        <w:t xml:space="preserve">: </w:t>
+      </w:r>
+      <w:r>
+        <w:rPr>
+          <w:rFonts w:cs="Georgia"/>
+        </w:rPr>
+        <w:t>Impact on Sri Lanka and</w:t>
+      </w:r>
+      <w:r>
+        <w:rPr>
+          <w:rFonts w:cs="Georgia"/>
+        </w:rPr>
+        <w:t xml:space="preserve"> </w:t>
+      </w:r>
+      <w:r>
+        <w:rPr>
+          <w:rFonts w:cs="Georgia"/>
+        </w:rPr>
+        <w:t>Recommendations</w:t>
+      </w:r>
+      <w:r>
+        <w:rPr>
+          <w:rFonts w:cs="Georgia"/>
+        </w:rPr>
+        <w:t>”, PwC</w:t>
+      </w:r>
     </w:p>
     <w:sectPr>
       <w:pgSz w:w="11906" w:h="16838" w:code="9"/>
@@ -3438,6 +4033,25 @@
       <w:contextualSpacing/>
     </w:pPr>
   </w:style>
+  <w:style w:type="paragraph" w:styleId="Caption">
+    <w:name w:val="caption"/>
+    <w:basedOn w:val="Normal"/>
+    <w:next w:val="Normal"/>
+    <w:uiPriority w:val="35"/>
+    <w:unhideWhenUsed/>
+    <w:qFormat/>
+    <w:rsid w:val="00B863C2"/>
+    <w:pPr>
+      <w:spacing w:after="200" w:line="240" w:lineRule="auto"/>
+    </w:pPr>
+    <w:rPr>
+      <w:i/>
+      <w:iCs/>
+      <w:color w:val="44546A" w:themeColor="text2"/>
+      <w:sz w:val="18"/>
+      <w:szCs w:val="18"/>
+    </w:rPr>
+  </w:style>
 </w:styles>
 </file>
 
@@ -3741,7 +4355,7 @@
 </file>
 
 <file path=customXml/itemProps1.xml><?xml version="1.0" encoding="utf-8"?>
-<ds:datastoreItem xmlns:ds="http://schemas.openxmlformats.org/officeDocument/2006/customXml" ds:itemID="{B571FC9C-FF2E-495C-ADD8-436CF60A96F7}">
+<ds:datastoreItem xmlns:ds="http://schemas.openxmlformats.org/officeDocument/2006/customXml" ds:itemID="{903F7233-DB74-4667-822F-6677A16A439D}">
   <ds:schemaRefs>
     <ds:schemaRef ds:uri="http://schemas.openxmlformats.org/officeDocument/2006/bibliography"/>
   </ds:schemaRefs>

</xml_diff>

<commit_message>
Week 1 - Final Update
</commit_message>
<xml_diff>
--- a/Understandig the Global Economic Impacts of COVID 19 and current economists predictions.docx
+++ b/Understandig the Global Economic Impacts of COVID 19 and current economists predictions.docx
@@ -2,6 +2,66 @@
 <file path=word/document.xml><?xml version="1.0" encoding="utf-8"?>
 <w:document xmlns:wpc="http://schemas.microsoft.com/office/word/2010/wordprocessingCanvas" xmlns:cx="http://schemas.microsoft.com/office/drawing/2014/chartex" xmlns:cx1="http://schemas.microsoft.com/office/drawing/2015/9/8/chartex" xmlns:cx2="http://schemas.microsoft.com/office/drawing/2015/10/21/chartex" xmlns:cx3="http://schemas.microsoft.com/office/drawing/2016/5/9/chartex" xmlns:cx4="http://schemas.microsoft.com/office/drawing/2016/5/10/chartex" xmlns:cx5="http://schemas.microsoft.com/office/drawing/2016/5/11/chartex" xmlns:cx6="http://schemas.microsoft.com/office/drawing/2016/5/12/chartex" xmlns:cx7="http://schemas.microsoft.com/office/drawing/2016/5/13/chartex" xmlns:cx8="http://schemas.microsoft.com/office/drawing/2016/5/14/chartex" xmlns:mc="http://schemas.openxmlformats.org/markup-compatibility/2006" xmlns:aink="http://schemas.microsoft.com/office/drawing/2016/ink" xmlns:am3d="http://schemas.microsoft.com/office/drawing/2017/model3d" xmlns:o="urn:schemas-microsoft-com:office:office" xmlns:r="http://schemas.openxmlformats.org/officeDocument/2006/relationships" xmlns:m="http://schemas.openxmlformats.org/officeDocument/2006/math" xmlns:v="urn:schemas-microsoft-com:vml" xmlns:wp14="http://schemas.microsoft.com/office/word/2010/wordprocessingDrawing" xmlns:wp="http://schemas.openxmlformats.org/drawingml/2006/wordprocessingDrawing" xmlns:w10="urn:schemas-microsoft-com:office:word" xmlns:w="http://schemas.openxmlformats.org/wordprocessingml/2006/main" xmlns:w14="http://schemas.microsoft.com/office/word/2010/wordml" xmlns:w15="http://schemas.microsoft.com/office/word/2012/wordml" xmlns:w16cid="http://schemas.microsoft.com/office/word/2016/wordml/cid" xmlns:w16se="http://schemas.microsoft.com/office/word/2015/wordml/symex" xmlns:wpg="http://schemas.microsoft.com/office/word/2010/wordprocessingGroup" xmlns:wpi="http://schemas.microsoft.com/office/word/2010/wordprocessingInk" xmlns:wne="http://schemas.microsoft.com/office/word/2006/wordml" xmlns:wps="http://schemas.microsoft.com/office/word/2010/wordprocessingShape" mc:Ignorable="w14 w15 w16se w16cid wp14">
   <w:body>
+    <w:p>
+      <w:pPr>
+        <w:pStyle w:val="Heading1"/>
+        <w:numPr>
+          <w:ilvl w:val="0"/>
+          <w:numId w:val="5"/>
+        </w:numPr>
+        <w:rPr>
+          <w:rFonts w:asciiTheme="minorHAnsi" w:hAnsiTheme="minorHAnsi" w:cstheme="minorHAnsi"/>
+          <w:sz w:val="28"/>
+          <w:szCs w:val="28"/>
+          <w:highlight w:val="yellow"/>
+        </w:rPr>
+      </w:pPr>
+      <w:r>
+        <w:rPr>
+          <w:rFonts w:asciiTheme="minorHAnsi" w:hAnsiTheme="minorHAnsi" w:cstheme="minorHAnsi"/>
+          <w:sz w:val="28"/>
+          <w:szCs w:val="28"/>
+          <w:highlight w:val="yellow"/>
+        </w:rPr>
+        <w:t xml:space="preserve">Introduction </w:t>
+      </w:r>
+      <w:r>
+        <w:rPr>
+          <w:rFonts w:asciiTheme="minorHAnsi" w:hAnsiTheme="minorHAnsi" w:cstheme="minorHAnsi"/>
+          <w:sz w:val="28"/>
+          <w:szCs w:val="28"/>
+          <w:highlight w:val="yellow"/>
+        </w:rPr>
+        <w:t>|</w:t>
+      </w:r>
+      <w:r>
+        <w:rPr>
+          <w:rFonts w:asciiTheme="minorHAnsi" w:hAnsiTheme="minorHAnsi" w:cstheme="minorHAnsi"/>
+          <w:sz w:val="28"/>
+          <w:szCs w:val="28"/>
+          <w:highlight w:val="yellow"/>
+        </w:rPr>
+        <w:t xml:space="preserve"> Background</w:t>
+      </w:r>
+      <w:r>
+        <w:rPr>
+          <w:rFonts w:asciiTheme="minorHAnsi" w:hAnsiTheme="minorHAnsi" w:cstheme="minorHAnsi"/>
+          <w:sz w:val="28"/>
+          <w:szCs w:val="28"/>
+          <w:highlight w:val="yellow"/>
+        </w:rPr>
+        <w:t xml:space="preserve"> </w:t>
+      </w:r>
+      <w:r>
+        <w:rPr>
+          <w:rFonts w:asciiTheme="minorHAnsi" w:hAnsiTheme="minorHAnsi" w:cstheme="minorHAnsi"/>
+          <w:sz w:val="28"/>
+          <w:szCs w:val="28"/>
+          <w:highlight w:val="yellow"/>
+        </w:rPr>
+        <w:t xml:space="preserve"> </w:t>
+      </w:r>
+    </w:p>
     <w:p>
       <w:pPr>
         <w:pStyle w:val="Heading1"/>
@@ -83,6 +143,49 @@
           <w:szCs w:val="28"/>
         </w:rPr>
         <w:t>Sri Lanka Economic Impacts of COVID-19</w:t>
+      </w:r>
+    </w:p>
+    <w:p>
+      <w:pPr>
+        <w:pStyle w:val="NormalWeb"/>
+        <w:numPr>
+          <w:ilvl w:val="0"/>
+          <w:numId w:val="4"/>
+        </w:numPr>
+        <w:spacing w:line="276" w:lineRule="auto"/>
+        <w:jc w:val="both"/>
+        <w:rPr>
+          <w:rFonts w:asciiTheme="minorHAnsi" w:hAnsiTheme="minorHAnsi" w:cstheme="minorHAnsi"/>
+          <w:sz w:val="28"/>
+          <w:szCs w:val="28"/>
+        </w:rPr>
+      </w:pPr>
+      <w:r>
+        <w:rPr>
+          <w:rFonts w:asciiTheme="minorHAnsi" w:hAnsiTheme="minorHAnsi" w:cstheme="minorHAnsi"/>
+          <w:color w:val="010101"/>
+          <w:sz w:val="28"/>
+          <w:szCs w:val="28"/>
+        </w:rPr>
+        <w:t xml:space="preserve">Most Affected </w:t>
+      </w:r>
+      <w:r>
+        <w:rPr>
+          <w:rFonts w:asciiTheme="minorHAnsi" w:hAnsiTheme="minorHAnsi" w:cstheme="minorHAnsi"/>
+          <w:color w:val="010101"/>
+          <w:sz w:val="28"/>
+          <w:szCs w:val="28"/>
+        </w:rPr>
+        <w:t xml:space="preserve">Economic </w:t>
+      </w:r>
+      <w:r>
+        <w:rPr>
+          <w:rFonts w:asciiTheme="minorHAnsi" w:hAnsiTheme="minorHAnsi" w:cstheme="minorHAnsi"/>
+          <w:color w:val="010101"/>
+          <w:sz w:val="28"/>
+          <w:szCs w:val="28"/>
+        </w:rPr>
+        <w:t>Areas from the Covid-19 in Sri Lanka</w:t>
       </w:r>
     </w:p>
     <w:p>
@@ -259,6 +362,21 @@
     <w:p>
       <w:pPr>
         <w:pStyle w:val="NormalWeb"/>
+        <w:jc w:val="both"/>
+        <w:rPr>
+          <w:rFonts w:asciiTheme="minorHAnsi" w:hAnsiTheme="minorHAnsi" w:cstheme="minorHAnsi"/>
+        </w:rPr>
+      </w:pPr>
+      <w:r>
+        <w:rPr>
+          <w:rFonts w:asciiTheme="minorHAnsi" w:hAnsiTheme="minorHAnsi" w:cstheme="minorHAnsi"/>
+        </w:rPr>
+        <w:t>Scientists do not yet have a clear understanding of the virus’s behavior, transmission rate, and the full extent of contagion; uncertainty will be part of the backdrop for the foreseeable future. Coherent, coordinated, and credible policy responses provide the best chance at limiting the economic fallout from what is already and sadly a human tragedy.</w:t>
+      </w:r>
+    </w:p>
+    <w:p>
+      <w:pPr>
+        <w:pStyle w:val="NormalWeb"/>
         <w:numPr>
           <w:ilvl w:val="0"/>
           <w:numId w:val="3"/>
@@ -405,41 +523,24 @@
         <w:rPr>
           <w:rFonts w:asciiTheme="minorHAnsi" w:hAnsiTheme="minorHAnsi" w:cstheme="minorHAnsi"/>
         </w:rPr>
-        <w:t xml:space="preserve">, among other informal barometers. Analysts have sharply revised down estimates of Chinese growth, with </w:t>
+        <w:t>, among other informal barometers. China’s economic recovery will be challenged as demand from other countries drops as they cope with the virus.</w:t>
+      </w:r>
+    </w:p>
+    <w:p>
+      <w:pPr>
+        <w:pStyle w:val="NormalWeb"/>
+        <w:jc w:val="both"/>
+        <w:rPr>
+          <w:rFonts w:asciiTheme="minorHAnsi" w:hAnsiTheme="minorHAnsi" w:cstheme="minorHAnsi"/>
+        </w:rPr>
+      </w:pPr>
+      <w:r>
+        <w:rPr>
+          <w:rFonts w:asciiTheme="minorHAnsi" w:hAnsiTheme="minorHAnsi" w:cstheme="minorHAnsi"/>
+        </w:rPr>
+        <w:t xml:space="preserve">Although the outbreak appears to have </w:t>
       </w:r>
       <w:hyperlink r:id="rId13" w:history="1">
-        <w:r>
-          <w:rPr>
-            <w:rStyle w:val="Hyperlink"/>
-            <w:rFonts w:asciiTheme="minorHAnsi" w:hAnsiTheme="minorHAnsi" w:cstheme="minorHAnsi"/>
-            <w:color w:val="auto"/>
-            <w:u w:val="none"/>
-          </w:rPr>
-          <w:t xml:space="preserve">many </w:t>
-        </w:r>
-      </w:hyperlink>
-      <w:r>
-        <w:rPr>
-          <w:rFonts w:asciiTheme="minorHAnsi" w:hAnsiTheme="minorHAnsi" w:cstheme="minorHAnsi"/>
-        </w:rPr>
-        <w:t>now predicting a drop in first quarter GDP, the first contraction since China began reporting quarterly data in 1992. As COVID-19 spreads, China’s economic recovery will be challenged as demand from other countries drops as they cope with the virus.</w:t>
-      </w:r>
-    </w:p>
-    <w:p>
-      <w:pPr>
-        <w:pStyle w:val="NormalWeb"/>
-        <w:jc w:val="both"/>
-        <w:rPr>
-          <w:rFonts w:asciiTheme="minorHAnsi" w:hAnsiTheme="minorHAnsi" w:cstheme="minorHAnsi"/>
-        </w:rPr>
-      </w:pPr>
-      <w:r>
-        <w:rPr>
-          <w:rFonts w:asciiTheme="minorHAnsi" w:hAnsiTheme="minorHAnsi" w:cstheme="minorHAnsi"/>
-        </w:rPr>
-        <w:t xml:space="preserve">Although the outbreak appears to have </w:t>
-      </w:r>
-      <w:hyperlink r:id="rId14" w:history="1">
         <w:r>
           <w:rPr>
             <w:rStyle w:val="Hyperlink"/>
@@ -456,7 +557,7 @@
         </w:rPr>
         <w:t xml:space="preserve">in China, COVID-19 and its impacts have gone global. </w:t>
       </w:r>
-      <w:hyperlink r:id="rId15" w:anchor="/bda7594740fd40299423467b48e9ecf6" w:history="1">
+      <w:hyperlink r:id="rId14" w:anchor="/bda7594740fd40299423467b48e9ecf6" w:history="1">
         <w:r>
           <w:rPr>
             <w:rStyle w:val="Hyperlink"/>
@@ -473,7 +574,7 @@
         </w:rPr>
         <w:t xml:space="preserve">in Europe, South Korea, Iran, the United States, and elsewhere, with authorities implementing </w:t>
       </w:r>
-      <w:hyperlink r:id="rId16" w:history="1">
+      <w:hyperlink r:id="rId15" w:history="1">
         <w:r>
           <w:rPr>
             <w:rStyle w:val="Hyperlink"/>
@@ -490,7 +591,7 @@
         </w:rPr>
         <w:t xml:space="preserve">to contain the virus. </w:t>
       </w:r>
-      <w:hyperlink r:id="rId17" w:history="1">
+      <w:hyperlink r:id="rId16" w:history="1">
         <w:r>
           <w:rPr>
             <w:rStyle w:val="Hyperlink"/>
@@ -507,7 +608,7 @@
         </w:rPr>
         <w:t xml:space="preserve">and </w:t>
       </w:r>
-      <w:hyperlink r:id="rId18" w:history="1">
+      <w:hyperlink r:id="rId17" w:history="1">
         <w:r>
           <w:rPr>
             <w:rStyle w:val="Hyperlink"/>
@@ -524,7 +625,7 @@
         </w:rPr>
         <w:t xml:space="preserve">are likely already in recession territory given their weak fourth quarter performance and high reliance on trade. While the United States entered the crisis with a </w:t>
       </w:r>
-      <w:hyperlink r:id="rId19" w:history="1">
+      <w:hyperlink r:id="rId18" w:history="1">
         <w:r>
           <w:rPr>
             <w:rStyle w:val="Hyperlink"/>
@@ -541,7 +642,7 @@
         </w:rPr>
         <w:t xml:space="preserve">, </w:t>
       </w:r>
-      <w:hyperlink r:id="rId20" w:history="1">
+      <w:hyperlink r:id="rId19" w:history="1">
         <w:r>
           <w:rPr>
             <w:rStyle w:val="Hyperlink"/>
@@ -556,13 +657,13 @@
         <w:rPr>
           <w:rFonts w:asciiTheme="minorHAnsi" w:hAnsiTheme="minorHAnsi" w:cstheme="minorHAnsi"/>
         </w:rPr>
-        <w:t xml:space="preserve">are forecasting a contraction in U.S. GDP in the second quarter. </w:t>
-      </w:r>
-      <w:r>
-        <w:rPr>
-          <w:rFonts w:asciiTheme="minorHAnsi" w:hAnsiTheme="minorHAnsi" w:cstheme="minorHAnsi"/>
-        </w:rPr>
-        <w:t>The bleak assessment represents a breathtaking downgrade by the IMF. In January, before the COVID-19 outbreak emerged as such a grave global threat, the international lending organization forecast modest growth of 3.3 percent this year.</w:t>
+        <w:t>are forecasting a contraction in U.S. GDP in the second quarter</w:t>
+      </w:r>
+      <w:r>
+        <w:rPr>
+          <w:rFonts w:asciiTheme="minorHAnsi" w:hAnsiTheme="minorHAnsi" w:cstheme="minorHAnsi"/>
+        </w:rPr>
+        <w:t>.</w:t>
       </w:r>
     </w:p>
     <w:p>
@@ -600,26 +701,26 @@
           <w:sz w:val="24"/>
           <w:szCs w:val="24"/>
         </w:rPr>
-        <w:t>The IMF says Europe -- the epicenter of the pandemic -- has been particularly badly hit. Economic contractions of 7.5 percent are expected in the euro zone's 19 countries, and 6.5 percent in the United Kingdom.</w:t>
-      </w:r>
-    </w:p>
-    <w:p>
-      <w:pPr>
-        <w:spacing w:before="100" w:beforeAutospacing="1" w:after="100" w:afterAutospacing="1" w:line="240" w:lineRule="auto"/>
-        <w:jc w:val="both"/>
+        <w:lastRenderedPageBreak/>
+        <w:t xml:space="preserve">The IMF says Europe </w:t>
+      </w:r>
+      <w:r>
         <w:rPr>
           <w:rFonts w:eastAsia="Times New Roman" w:cstheme="minorHAnsi"/>
-          <w:sz w:val="24"/>
-          <w:szCs w:val="24"/>
-        </w:rPr>
-      </w:pPr>
+          <w:i/>
+          <w:iCs/>
+          <w:sz w:val="24"/>
+          <w:szCs w:val="24"/>
+        </w:rPr>
+        <w:t>the epicenter of the pandemic</w:t>
+      </w:r>
       <w:r>
         <w:rPr>
           <w:rFonts w:eastAsia="Times New Roman" w:cstheme="minorHAnsi"/>
           <w:sz w:val="24"/>
           <w:szCs w:val="24"/>
         </w:rPr>
-        <w:t>World trade is predicted to plunge by 11 percent this year before growing by 8.4 percent in 2021.</w:t>
+        <w:t xml:space="preserve"> has been particularly badly hit. Economic contractions of 7.5 percent are expected in the euro zone's 19 countries, and 6.5 percent in the United Kingdom.</w:t>
       </w:r>
     </w:p>
     <w:p>
@@ -639,7 +740,6 @@
           <w:rStyle w:val="Strong"/>
           <w:rFonts w:asciiTheme="minorHAnsi" w:hAnsiTheme="minorHAnsi" w:cstheme="minorHAnsi"/>
         </w:rPr>
-        <w:lastRenderedPageBreak/>
         <w:t>What sectors and economies are most vulnerable?</w:t>
       </w:r>
     </w:p>
@@ -657,7 +757,7 @@
         </w:rPr>
         <w:t xml:space="preserve">The COVID-19 outbreak has generated both demand and supply shocks reverberating across the global economy. Among major economies outside of China, the OECD </w:t>
       </w:r>
-      <w:hyperlink r:id="rId21" w:anchor="page1" w:history="1">
+      <w:hyperlink r:id="rId20" w:anchor="page1" w:history="1">
         <w:r>
           <w:rPr>
             <w:rStyle w:val="Hyperlink"/>
@@ -674,7 +774,7 @@
         </w:rPr>
         <w:t xml:space="preserve">the largest downward growth revisions in countries deeply interconnected to China, especially South Korea, Australia, and Japan. Major European economies will experience dislocations as the virus spreads and countries adopt restrictive responses that curb manufacturing activity at regional hubs, including in Northern Italy. As a result of depressed activity, the United Nations </w:t>
       </w:r>
-      <w:hyperlink r:id="rId22" w:history="1">
+      <w:hyperlink r:id="rId21" w:history="1">
         <w:r>
           <w:rPr>
             <w:rStyle w:val="Hyperlink"/>
@@ -706,7 +806,7 @@
         </w:rPr>
         <w:t xml:space="preserve">At the sectoral level, tourism and travel-related industries will be among the hardest hit as authorities encourage “social distancing” and consumers stay indoors. The International Air Transport Association </w:t>
       </w:r>
-      <w:hyperlink r:id="rId23" w:history="1">
+      <w:hyperlink r:id="rId22" w:history="1">
         <w:r>
           <w:rPr>
             <w:rStyle w:val="Hyperlink"/>
@@ -723,7 +823,7 @@
         </w:rPr>
         <w:t xml:space="preserve"> that COVID-19 could cost global air carriers between $63 billion and $113 billion in revenue in 2020, and the </w:t>
       </w:r>
-      <w:hyperlink r:id="rId24" w:history="1">
+      <w:hyperlink r:id="rId23" w:history="1">
         <w:r>
           <w:rPr>
             <w:rStyle w:val="Hyperlink"/>
@@ -740,7 +840,7 @@
         </w:rPr>
         <w:t xml:space="preserve">could lose over $5 billion in lower box office sales. Similarly, shares of major hotel companies have </w:t>
       </w:r>
-      <w:hyperlink r:id="rId25" w:history="1">
+      <w:hyperlink r:id="rId24" w:history="1">
         <w:r>
           <w:rPr>
             <w:rStyle w:val="Hyperlink"/>
@@ -757,7 +857,7 @@
         </w:rPr>
         <w:t xml:space="preserve">in the last few weeks, and entertainment giants </w:t>
       </w:r>
-      <w:hyperlink r:id="rId26" w:history="1">
+      <w:hyperlink r:id="rId25" w:history="1">
         <w:r>
           <w:rPr>
             <w:rStyle w:val="Hyperlink"/>
@@ -774,7 +874,7 @@
         </w:rPr>
         <w:t xml:space="preserve">expect a significant blow to revenues. Restaurants, </w:t>
       </w:r>
-      <w:hyperlink r:id="rId27" w:history="1">
+      <w:hyperlink r:id="rId26" w:history="1">
         <w:r>
           <w:rPr>
             <w:rStyle w:val="Hyperlink"/>
@@ -824,9 +924,9 @@
         <w:rPr>
           <w:rFonts w:asciiTheme="minorHAnsi" w:hAnsiTheme="minorHAnsi" w:cstheme="minorHAnsi"/>
         </w:rPr>
-        <w:t>Fears of a broader outbreak and its economic impact spread to financial markets last month, and most international indices are nearing bear market territory (declining at least 20 percent from the 52-week high) as investors process the lower corporate earnings that will result from the virus. The S&amp;P 500 fell 7 percent to open the March 9 session, triggering a “</w:t>
-      </w:r>
-      <w:hyperlink r:id="rId28" w:history="1">
+        <w:t>Fears of a broader outbreak and its economic impact spread to financial markets last month, and most international indices are nearing bear market territory as investors process the lower corporate earnings that will result from the virus. The S&amp;P 500 fell 7 percent to open the March 9 session, triggering a “</w:t>
+      </w:r>
+      <w:hyperlink r:id="rId27" w:history="1">
         <w:r>
           <w:rPr>
             <w:rStyle w:val="Hyperlink"/>
@@ -843,7 +943,7 @@
         </w:rPr>
         <w:t xml:space="preserve">” that briefly suspended trading for the first time since 1997. Overall, the index is down about 17 percent from its record high on February 19. Amid the equity rout, investors have fled to </w:t>
       </w:r>
-      <w:hyperlink r:id="rId29" w:history="1">
+      <w:hyperlink r:id="rId28" w:history="1">
         <w:r>
           <w:rPr>
             <w:rStyle w:val="Hyperlink"/>
@@ -860,7 +960,7 @@
         </w:rPr>
         <w:t xml:space="preserve">such as U.S. Treasury bonds, leading to </w:t>
       </w:r>
-      <w:hyperlink r:id="rId30" w:history="1">
+      <w:hyperlink r:id="rId29" w:history="1">
         <w:r>
           <w:rPr>
             <w:rStyle w:val="Hyperlink"/>
@@ -875,7 +975,7 @@
         <w:rPr>
           <w:rFonts w:asciiTheme="minorHAnsi" w:hAnsiTheme="minorHAnsi" w:cstheme="minorHAnsi"/>
         </w:rPr>
-        <w:t>. Low yields translate into low borrowing costs for the U.S. government, but low interest rates may not benefit private companies or individuals (or even all sovereigns) who may find financial markets too risk adverse to extend credit in light of such uncertainty. The longer the virus spreads, the more economic and company performance will be impacted, raising concerns about debt sustainability, especially for highly indebted countries and companies, absent official support.</w:t>
+        <w:t>. Low yields translate into low borrowing costs for the U.S. government, but low interest rates may not benefit private companies or individuals who may find financial markets too risk adverse to extend credit in light of such uncertainty. The longer the virus spreads, the more economic and company performance will be impacted, raising concerns about debt sustainability, especially for highly indebted countries and companies, absent official support.</w:t>
       </w:r>
     </w:p>
     <w:p>
@@ -912,7 +1012,7 @@
         </w:rPr>
         <w:t xml:space="preserve">Thus far, national governments have announced largely uncoordinated, country-specific responses to the virus. In China, the epicenter of the outbreak, officials announced billions in </w:t>
       </w:r>
-      <w:hyperlink r:id="rId31" w:history="1">
+      <w:hyperlink r:id="rId30" w:history="1">
         <w:r>
           <w:rPr>
             <w:rStyle w:val="Hyperlink"/>
@@ -929,7 +1029,7 @@
         </w:rPr>
         <w:t xml:space="preserve">to companies facing liquidity constraints as well as financial support to specific sectors such as aviation. In the United States, the </w:t>
       </w:r>
-      <w:hyperlink r:id="rId32" w:history="1">
+      <w:hyperlink r:id="rId31" w:history="1">
         <w:r>
           <w:rPr>
             <w:rStyle w:val="Hyperlink"/>
@@ -946,7 +1046,7 @@
         </w:rPr>
         <w:t xml:space="preserve">cut the policy rate in an emergency action on March 3, and on March 9, in coordination with other U.S. bank regulators, it </w:t>
       </w:r>
-      <w:hyperlink r:id="rId33" w:history="1">
+      <w:hyperlink r:id="rId32" w:history="1">
         <w:r>
           <w:rPr>
             <w:rStyle w:val="Hyperlink"/>
@@ -963,7 +1063,7 @@
         </w:rPr>
         <w:t xml:space="preserve">financial institutions to “meet the financial needs of customers and members affected by the coronavirus,” a move aimed at supporting financial conditions to prevent the growth shock from turning into a broader financial crisis. On March 9, the Federal Reserve Bank of New York also announced expanded </w:t>
       </w:r>
-      <w:hyperlink r:id="rId34" w:history="1">
+      <w:hyperlink r:id="rId33" w:history="1">
         <w:r>
           <w:rPr>
             <w:rStyle w:val="Hyperlink"/>
@@ -995,7 +1095,7 @@
         </w:rPr>
         <w:t xml:space="preserve">The European Central Bank and Bank of England are </w:t>
       </w:r>
-      <w:hyperlink r:id="rId35" w:history="1">
+      <w:hyperlink r:id="rId34" w:history="1">
         <w:r>
           <w:rPr>
             <w:rStyle w:val="Hyperlink"/>
@@ -1012,7 +1112,7 @@
         </w:rPr>
         <w:t xml:space="preserve">when their monetary policy committees meet later this month. On the fiscal front, President Trump previewed his administration’s plans to seek a payroll tax cut and assistance for impacted hourly workers and industries. Countries announcing fiscal measures just this month include </w:t>
       </w:r>
-      <w:hyperlink r:id="rId36" w:history="1">
+      <w:hyperlink r:id="rId35" w:history="1">
         <w:r>
           <w:rPr>
             <w:rStyle w:val="Hyperlink"/>
@@ -1029,7 +1129,7 @@
         </w:rPr>
         <w:t xml:space="preserve">($9.6 billion, or 0.19 percent of GDP), </w:t>
       </w:r>
-      <w:hyperlink r:id="rId37" w:history="1">
+      <w:hyperlink r:id="rId36" w:history="1">
         <w:r>
           <w:rPr>
             <w:rStyle w:val="Hyperlink"/>
@@ -1046,7 +1146,7 @@
         </w:rPr>
         <w:t xml:space="preserve">($9.2 billion, 0.56 percent of GDP), and </w:t>
       </w:r>
-      <w:hyperlink r:id="rId38" w:history="1">
+      <w:hyperlink r:id="rId37" w:history="1">
         <w:r>
           <w:rPr>
             <w:rStyle w:val="Hyperlink"/>
@@ -1061,33 +1161,15 @@
         <w:rPr>
           <w:rFonts w:asciiTheme="minorHAnsi" w:hAnsiTheme="minorHAnsi" w:cstheme="minorHAnsi"/>
         </w:rPr>
-        <w:t>($4.1 billion, 0.20 percent of GDP). The adequacy of such spending will depend on the virus’s path as well as the effectiveness of other measures to contain negative spillovers from the growth shock.</w:t>
-      </w:r>
-    </w:p>
-    <w:p>
-      <w:pPr>
-        <w:pStyle w:val="NormalWeb"/>
-        <w:jc w:val="both"/>
-        <w:rPr>
-          <w:rFonts w:asciiTheme="minorHAnsi" w:hAnsiTheme="minorHAnsi" w:cstheme="minorHAnsi"/>
-        </w:rPr>
-      </w:pPr>
+        <w:t xml:space="preserve">($4.1 billion, 0.20 percent of GDP). The adequacy of such spending will depend </w:t>
+      </w:r>
       <w:r>
         <w:rPr>
           <w:rFonts w:asciiTheme="minorHAnsi" w:hAnsiTheme="minorHAnsi" w:cstheme="minorHAnsi"/>
         </w:rPr>
         <w:lastRenderedPageBreak/>
-        <w:t>Scientists do not yet have a clear understanding of the virus’s behavior, transmission rate, and the full extent of contagion; uncertainty will be part of the backdrop for the foreseeable future. Coherent, coordinated, and credible policy responses provide the best chance at limiting the economic fallout from what is already and sadly a human tragedy.</w:t>
-      </w:r>
-    </w:p>
-    <w:p>
-      <w:pPr>
-        <w:pStyle w:val="NormalWeb"/>
-        <w:jc w:val="both"/>
-        <w:rPr>
-          <w:rFonts w:asciiTheme="minorHAnsi" w:hAnsiTheme="minorHAnsi" w:cstheme="minorHAnsi"/>
-        </w:rPr>
-      </w:pPr>
+        <w:t>on the virus’s path as well as the effectiveness of other measures to contain negative spillovers from the growth shock.</w:t>
+      </w:r>
     </w:p>
     <w:p>
       <w:pPr>
@@ -1140,7 +1222,7 @@
                     </pic:cNvPicPr>
                   </pic:nvPicPr>
                   <pic:blipFill>
-                    <a:blip r:embed="rId39">
+                    <a:blip r:embed="rId38">
                       <a:extLst>
                         <a:ext uri="{28A0092B-C50C-407E-A947-70E740481C1C}">
                           <a14:useLocalDpi xmlns:a14="http://schemas.microsoft.com/office/drawing/2010/main" val="0"/>
@@ -1185,17 +1267,7 @@
           <w:sz w:val="40"/>
           <w:szCs w:val="40"/>
         </w:rPr>
-        <w:t>Sri Lanka</w:t>
-      </w:r>
-      <w:r>
-        <w:rPr>
-          <w:rFonts w:asciiTheme="minorHAnsi" w:hAnsiTheme="minorHAnsi" w:cstheme="minorHAnsi"/>
-          <w:b/>
-          <w:bCs/>
-          <w:sz w:val="40"/>
-          <w:szCs w:val="40"/>
-        </w:rPr>
-        <w:t xml:space="preserve"> Economic Impacts of COVID-19</w:t>
+        <w:t>Sri Lanka Economic Impacts of COVID-19</w:t>
       </w:r>
     </w:p>
     <w:p>
@@ -1219,17 +1291,23 @@
           <w:sz w:val="24"/>
           <w:szCs w:val="24"/>
         </w:rPr>
-        <w:t>Based on the latest PMI data in Sri Lanka</w:t>
-      </w:r>
-      <w:r>
+        <w:t>Based on the latest PMI data in Sri Lanka as of February 2020, Manufacturing PMI marginally slowed by 0.4 basis points due to a contraction in new orders and employment in the manufacturing sector.</w:t>
+      </w:r>
+    </w:p>
+    <w:p>
+      <w:pPr>
+        <w:autoSpaceDE w:val="0"/>
+        <w:autoSpaceDN w:val="0"/>
+        <w:adjustRightInd w:val="0"/>
+        <w:spacing w:after="0" w:line="240" w:lineRule="auto"/>
+        <w:jc w:val="both"/>
         <w:rPr>
           <w:rFonts w:cstheme="minorHAnsi"/>
           <w:color w:val="010101"/>
           <w:sz w:val="24"/>
           <w:szCs w:val="24"/>
         </w:rPr>
-        <w:t xml:space="preserve"> </w:t>
-      </w:r>
+      </w:pPr>
       <w:r>
         <w:rPr>
           <w:rFonts w:cstheme="minorHAnsi"/>
@@ -1237,26 +1315,38 @@
           <w:sz w:val="24"/>
           <w:szCs w:val="24"/>
         </w:rPr>
-        <w:t>as of February 2020, Manufacturing PMI</w:t>
-      </w:r>
-      <w:r>
+        <w:t>Meanwhile, Services PMI recorded a 6.8 basis point drop owing to reduction in new businesses, business activity and expectations.</w:t>
+      </w:r>
+    </w:p>
+    <w:p>
+      <w:pPr>
+        <w:autoSpaceDE w:val="0"/>
+        <w:autoSpaceDN w:val="0"/>
+        <w:adjustRightInd w:val="0"/>
+        <w:spacing w:after="0" w:line="240" w:lineRule="auto"/>
+        <w:jc w:val="both"/>
         <w:rPr>
           <w:rFonts w:cstheme="minorHAnsi"/>
           <w:color w:val="010101"/>
           <w:sz w:val="24"/>
           <w:szCs w:val="24"/>
         </w:rPr>
-        <w:t xml:space="preserve"> </w:t>
-      </w:r>
-      <w:r>
+      </w:pPr>
+    </w:p>
+    <w:p>
+      <w:pPr>
+        <w:autoSpaceDE w:val="0"/>
+        <w:autoSpaceDN w:val="0"/>
+        <w:adjustRightInd w:val="0"/>
+        <w:spacing w:after="0" w:line="240" w:lineRule="auto"/>
+        <w:jc w:val="both"/>
         <w:rPr>
           <w:rFonts w:cstheme="minorHAnsi"/>
           <w:color w:val="010101"/>
           <w:sz w:val="24"/>
           <w:szCs w:val="24"/>
         </w:rPr>
-        <w:t>marginally slowed by 0.4 basis points due</w:t>
-      </w:r>
+      </w:pPr>
       <w:r>
         <w:rPr>
           <w:rFonts w:cstheme="minorHAnsi"/>
@@ -1264,277 +1354,7 @@
           <w:sz w:val="24"/>
           <w:szCs w:val="24"/>
         </w:rPr>
-        <w:t xml:space="preserve"> </w:t>
-      </w:r>
-      <w:r>
-        <w:rPr>
-          <w:rFonts w:cstheme="minorHAnsi"/>
-          <w:color w:val="010101"/>
-          <w:sz w:val="24"/>
-          <w:szCs w:val="24"/>
-        </w:rPr>
-        <w:t>to a contraction in new orders and</w:t>
-      </w:r>
-      <w:r>
-        <w:rPr>
-          <w:rFonts w:cstheme="minorHAnsi"/>
-          <w:color w:val="010101"/>
-          <w:sz w:val="24"/>
-          <w:szCs w:val="24"/>
-        </w:rPr>
-        <w:t xml:space="preserve"> </w:t>
-      </w:r>
-      <w:r>
-        <w:rPr>
-          <w:rFonts w:cstheme="minorHAnsi"/>
-          <w:color w:val="010101"/>
-          <w:sz w:val="24"/>
-          <w:szCs w:val="24"/>
-        </w:rPr>
-        <w:t>employment in the manufacturing sector.</w:t>
-      </w:r>
-    </w:p>
-    <w:p>
-      <w:pPr>
-        <w:autoSpaceDE w:val="0"/>
-        <w:autoSpaceDN w:val="0"/>
-        <w:adjustRightInd w:val="0"/>
-        <w:spacing w:after="0" w:line="240" w:lineRule="auto"/>
-        <w:jc w:val="both"/>
-        <w:rPr>
-          <w:rFonts w:cstheme="minorHAnsi"/>
-          <w:color w:val="010101"/>
-          <w:sz w:val="24"/>
-          <w:szCs w:val="24"/>
-        </w:rPr>
-      </w:pPr>
-      <w:r>
-        <w:rPr>
-          <w:rFonts w:cstheme="minorHAnsi"/>
-          <w:color w:val="010101"/>
-          <w:sz w:val="24"/>
-          <w:szCs w:val="24"/>
-        </w:rPr>
-        <w:t>Meanwhile, Services PMI recorded a 6.8</w:t>
-      </w:r>
-      <w:r>
-        <w:rPr>
-          <w:rFonts w:cstheme="minorHAnsi"/>
-          <w:color w:val="010101"/>
-          <w:sz w:val="24"/>
-          <w:szCs w:val="24"/>
-        </w:rPr>
-        <w:t xml:space="preserve"> </w:t>
-      </w:r>
-      <w:r>
-        <w:rPr>
-          <w:rFonts w:cstheme="minorHAnsi"/>
-          <w:color w:val="010101"/>
-          <w:sz w:val="24"/>
-          <w:szCs w:val="24"/>
-        </w:rPr>
-        <w:t>basis point drop owing to reduction in</w:t>
-      </w:r>
-      <w:r>
-        <w:rPr>
-          <w:rFonts w:cstheme="minorHAnsi"/>
-          <w:color w:val="010101"/>
-          <w:sz w:val="24"/>
-          <w:szCs w:val="24"/>
-        </w:rPr>
-        <w:t xml:space="preserve"> </w:t>
-      </w:r>
-      <w:r>
-        <w:rPr>
-          <w:rFonts w:cstheme="minorHAnsi"/>
-          <w:color w:val="010101"/>
-          <w:sz w:val="24"/>
-          <w:szCs w:val="24"/>
-        </w:rPr>
-        <w:t>new businesses, business activity and</w:t>
-      </w:r>
-      <w:r>
-        <w:rPr>
-          <w:rFonts w:cstheme="minorHAnsi"/>
-          <w:color w:val="010101"/>
-          <w:sz w:val="24"/>
-          <w:szCs w:val="24"/>
-        </w:rPr>
-        <w:t xml:space="preserve"> </w:t>
-      </w:r>
-      <w:r>
-        <w:rPr>
-          <w:rFonts w:cstheme="minorHAnsi"/>
-          <w:color w:val="010101"/>
-          <w:sz w:val="24"/>
-          <w:szCs w:val="24"/>
-        </w:rPr>
-        <w:t>expectations.</w:t>
-      </w:r>
-    </w:p>
-    <w:p>
-      <w:pPr>
-        <w:autoSpaceDE w:val="0"/>
-        <w:autoSpaceDN w:val="0"/>
-        <w:adjustRightInd w:val="0"/>
-        <w:spacing w:after="0" w:line="240" w:lineRule="auto"/>
-        <w:jc w:val="both"/>
-        <w:rPr>
-          <w:rFonts w:cstheme="minorHAnsi"/>
-          <w:color w:val="010101"/>
-          <w:sz w:val="24"/>
-          <w:szCs w:val="24"/>
-        </w:rPr>
-      </w:pPr>
-    </w:p>
-    <w:p>
-      <w:pPr>
-        <w:autoSpaceDE w:val="0"/>
-        <w:autoSpaceDN w:val="0"/>
-        <w:adjustRightInd w:val="0"/>
-        <w:spacing w:after="0" w:line="240" w:lineRule="auto"/>
-        <w:jc w:val="both"/>
-        <w:rPr>
-          <w:rFonts w:cstheme="minorHAnsi"/>
-          <w:color w:val="010101"/>
-          <w:sz w:val="24"/>
-          <w:szCs w:val="24"/>
-        </w:rPr>
-      </w:pPr>
-      <w:r>
-        <w:rPr>
-          <w:rFonts w:cstheme="minorHAnsi"/>
-          <w:color w:val="010101"/>
-          <w:sz w:val="24"/>
-          <w:szCs w:val="24"/>
-        </w:rPr>
-        <w:t>Furthermore, Sri Lankan manufacturers</w:t>
-      </w:r>
-      <w:r>
-        <w:rPr>
-          <w:rFonts w:cstheme="minorHAnsi"/>
-          <w:color w:val="010101"/>
-          <w:sz w:val="24"/>
-          <w:szCs w:val="24"/>
-        </w:rPr>
-        <w:t xml:space="preserve"> </w:t>
-      </w:r>
-      <w:r>
-        <w:rPr>
-          <w:rFonts w:cstheme="minorHAnsi"/>
-          <w:color w:val="010101"/>
-          <w:sz w:val="24"/>
-          <w:szCs w:val="24"/>
-        </w:rPr>
-        <w:t>and service providers expect this trend to worsen with the imposition of</w:t>
-      </w:r>
-      <w:r>
-        <w:rPr>
-          <w:rFonts w:cstheme="minorHAnsi"/>
-          <w:color w:val="010101"/>
-          <w:sz w:val="24"/>
-          <w:szCs w:val="24"/>
-        </w:rPr>
-        <w:t xml:space="preserve"> </w:t>
-      </w:r>
-      <w:r>
-        <w:rPr>
-          <w:rFonts w:cstheme="minorHAnsi"/>
-          <w:color w:val="010101"/>
-          <w:sz w:val="24"/>
-          <w:szCs w:val="24"/>
-        </w:rPr>
-        <w:t>travel restrictions and work from home</w:t>
-      </w:r>
-      <w:r>
-        <w:rPr>
-          <w:rFonts w:cstheme="minorHAnsi"/>
-          <w:color w:val="010101"/>
-          <w:sz w:val="24"/>
-          <w:szCs w:val="24"/>
-        </w:rPr>
-        <w:t xml:space="preserve"> </w:t>
-      </w:r>
-      <w:r>
-        <w:rPr>
-          <w:rFonts w:cstheme="minorHAnsi"/>
-          <w:color w:val="010101"/>
-          <w:sz w:val="24"/>
-          <w:szCs w:val="24"/>
-        </w:rPr>
-        <w:t>periods in Sri Lanka. This will be further</w:t>
-      </w:r>
-      <w:r>
-        <w:rPr>
-          <w:rFonts w:cstheme="minorHAnsi"/>
-          <w:color w:val="010101"/>
-          <w:sz w:val="24"/>
-          <w:szCs w:val="24"/>
-        </w:rPr>
-        <w:t xml:space="preserve"> </w:t>
-      </w:r>
-      <w:r>
-        <w:rPr>
-          <w:rFonts w:cstheme="minorHAnsi"/>
-          <w:color w:val="010101"/>
-          <w:sz w:val="24"/>
-          <w:szCs w:val="24"/>
-        </w:rPr>
-        <w:t>exacerbated by the increasing disruptions</w:t>
-      </w:r>
-      <w:r>
-        <w:rPr>
-          <w:rFonts w:cstheme="minorHAnsi"/>
-          <w:color w:val="010101"/>
-          <w:sz w:val="24"/>
-          <w:szCs w:val="24"/>
-        </w:rPr>
-        <w:t xml:space="preserve"> </w:t>
-      </w:r>
-      <w:r>
-        <w:rPr>
-          <w:rFonts w:cstheme="minorHAnsi"/>
-          <w:color w:val="010101"/>
-          <w:sz w:val="24"/>
-          <w:szCs w:val="24"/>
-        </w:rPr>
-        <w:t>to people and goods movement seen</w:t>
-      </w:r>
-      <w:r>
-        <w:rPr>
-          <w:rFonts w:cstheme="minorHAnsi"/>
-          <w:color w:val="010101"/>
-          <w:sz w:val="24"/>
-          <w:szCs w:val="24"/>
-        </w:rPr>
-        <w:t xml:space="preserve"> </w:t>
-      </w:r>
-      <w:r>
-        <w:rPr>
-          <w:rFonts w:cstheme="minorHAnsi"/>
-          <w:color w:val="010101"/>
-          <w:sz w:val="24"/>
-          <w:szCs w:val="24"/>
-        </w:rPr>
-        <w:t>across the work with measures taken to</w:t>
-      </w:r>
-      <w:r>
-        <w:rPr>
-          <w:rFonts w:cstheme="minorHAnsi"/>
-          <w:color w:val="010101"/>
-          <w:sz w:val="24"/>
-          <w:szCs w:val="24"/>
-        </w:rPr>
-        <w:t xml:space="preserve"> </w:t>
-      </w:r>
-      <w:r>
-        <w:rPr>
-          <w:rFonts w:cstheme="minorHAnsi"/>
-          <w:color w:val="010101"/>
-          <w:sz w:val="24"/>
-          <w:szCs w:val="24"/>
-        </w:rPr>
-        <w:t>contain the spread of COVID-19.</w:t>
+        <w:t>Furthermore, Sri Lankan manufacturers and service providers expect this trend to worsen with the imposition of travel restrictions and work from home periods in Sri Lanka. This will be further exacerbated by the increasing disruptions to people and goods movement seen across the work with measures taken to contain the spread of COVID-19.</w:t>
       </w:r>
     </w:p>
     <w:p>
@@ -1644,6 +1464,9 @@
                               <w:t>1</w:t>
                             </w:r>
                             <w:r>
+                              <w:rPr>
+                                <w:noProof/>
+                              </w:rPr>
                               <w:fldChar w:fldCharType="end"/>
                             </w:r>
                             <w:r>
@@ -1720,6 +1543,9 @@
                         <w:t>1</w:t>
                       </w:r>
                       <w:r>
+                        <w:rPr>
+                          <w:noProof/>
+                        </w:rPr>
                         <w:fldChar w:fldCharType="end"/>
                       </w:r>
                       <w:r>
@@ -1756,26 +1582,38 @@
           <w:sz w:val="24"/>
           <w:szCs w:val="24"/>
         </w:rPr>
-        <w:t>Estimating the impact COVID-19 will have on</w:t>
-      </w:r>
-      <w:r>
+        <w:t>Estimating the impact COVID-19 will have on economies is a challenge. Simply, there are too many unknowns such as rate of infection and immunity, policy response, demand-supply dynamics, reaction of firms etc.</w:t>
+      </w:r>
+    </w:p>
+    <w:p>
+      <w:pPr>
+        <w:autoSpaceDE w:val="0"/>
+        <w:autoSpaceDN w:val="0"/>
+        <w:adjustRightInd w:val="0"/>
+        <w:spacing w:after="0" w:line="240" w:lineRule="auto"/>
+        <w:jc w:val="both"/>
         <w:rPr>
           <w:rFonts w:cstheme="minorHAnsi"/>
           <w:color w:val="010101"/>
           <w:sz w:val="24"/>
           <w:szCs w:val="24"/>
         </w:rPr>
-        <w:t xml:space="preserve"> </w:t>
-      </w:r>
-      <w:r>
+      </w:pPr>
+    </w:p>
+    <w:p>
+      <w:pPr>
+        <w:autoSpaceDE w:val="0"/>
+        <w:autoSpaceDN w:val="0"/>
+        <w:adjustRightInd w:val="0"/>
+        <w:spacing w:after="0" w:line="240" w:lineRule="auto"/>
+        <w:jc w:val="both"/>
         <w:rPr>
           <w:rFonts w:cstheme="minorHAnsi"/>
           <w:color w:val="010101"/>
           <w:sz w:val="24"/>
           <w:szCs w:val="24"/>
         </w:rPr>
-        <w:t>economies is a challenge. Simply, there are too</w:t>
-      </w:r>
+      </w:pPr>
       <w:r>
         <w:rPr>
           <w:rFonts w:cstheme="minorHAnsi"/>
@@ -1783,26 +1621,38 @@
           <w:sz w:val="24"/>
           <w:szCs w:val="24"/>
         </w:rPr>
-        <w:t xml:space="preserve"> </w:t>
-      </w:r>
-      <w:r>
+        <w:t>However, we think analyzing various scenarios still adds value in this environment of limited visibility.</w:t>
+      </w:r>
+    </w:p>
+    <w:p>
+      <w:pPr>
+        <w:autoSpaceDE w:val="0"/>
+        <w:autoSpaceDN w:val="0"/>
+        <w:adjustRightInd w:val="0"/>
+        <w:spacing w:after="0" w:line="240" w:lineRule="auto"/>
+        <w:jc w:val="both"/>
         <w:rPr>
           <w:rFonts w:cstheme="minorHAnsi"/>
           <w:color w:val="010101"/>
           <w:sz w:val="24"/>
           <w:szCs w:val="24"/>
         </w:rPr>
-        <w:t>many unknowns such as rate of infection and</w:t>
-      </w:r>
-      <w:r>
+      </w:pPr>
+    </w:p>
+    <w:p>
+      <w:pPr>
+        <w:autoSpaceDE w:val="0"/>
+        <w:autoSpaceDN w:val="0"/>
+        <w:adjustRightInd w:val="0"/>
+        <w:spacing w:after="0" w:line="240" w:lineRule="auto"/>
+        <w:jc w:val="both"/>
         <w:rPr>
           <w:rFonts w:cstheme="minorHAnsi"/>
           <w:color w:val="010101"/>
           <w:sz w:val="24"/>
           <w:szCs w:val="24"/>
         </w:rPr>
-        <w:t xml:space="preserve"> </w:t>
-      </w:r>
+      </w:pPr>
       <w:r>
         <w:rPr>
           <w:rFonts w:cstheme="minorHAnsi"/>
@@ -1810,358 +1660,46 @@
           <w:sz w:val="24"/>
           <w:szCs w:val="24"/>
         </w:rPr>
-        <w:t>immunity, policy response, demand-supply</w:t>
-      </w:r>
-      <w:r>
+        <w:t>Prior to the Coronavirus outbreak, the Central Bank of Sri Lanka (CBSL) expected the economy to grow at 4.5-5% with a modest recovery from the Easter Sunday attacks in April 2019 and the political stability after the Presidential elections. However, given the increasing economic consequences from the Coronavirus pandemic, these growth target will likely be difficult to achieve.</w:t>
+      </w:r>
+    </w:p>
+    <w:p>
+      <w:pPr>
+        <w:autoSpaceDE w:val="0"/>
+        <w:autoSpaceDN w:val="0"/>
+        <w:adjustRightInd w:val="0"/>
+        <w:spacing w:after="0" w:line="240" w:lineRule="auto"/>
+        <w:jc w:val="both"/>
         <w:rPr>
           <w:rFonts w:cstheme="minorHAnsi"/>
           <w:color w:val="010101"/>
           <w:sz w:val="24"/>
           <w:szCs w:val="24"/>
         </w:rPr>
-        <w:t xml:space="preserve"> </w:t>
-      </w:r>
-      <w:r>
+      </w:pPr>
+    </w:p>
+    <w:p>
+      <w:pPr>
+        <w:autoSpaceDE w:val="0"/>
+        <w:autoSpaceDN w:val="0"/>
+        <w:adjustRightInd w:val="0"/>
+        <w:spacing w:after="0" w:line="240" w:lineRule="auto"/>
+        <w:jc w:val="both"/>
         <w:rPr>
           <w:rFonts w:cstheme="minorHAnsi"/>
           <w:color w:val="010101"/>
           <w:sz w:val="24"/>
           <w:szCs w:val="24"/>
         </w:rPr>
-        <w:t>dynamics, reaction of firms etc.</w:t>
-      </w:r>
-    </w:p>
-    <w:p>
-      <w:pPr>
-        <w:autoSpaceDE w:val="0"/>
-        <w:autoSpaceDN w:val="0"/>
-        <w:adjustRightInd w:val="0"/>
-        <w:spacing w:after="0" w:line="240" w:lineRule="auto"/>
-        <w:jc w:val="both"/>
+      </w:pPr>
+      <w:r>
         <w:rPr>
           <w:rFonts w:cstheme="minorHAnsi"/>
           <w:color w:val="010101"/>
           <w:sz w:val="24"/>
           <w:szCs w:val="24"/>
         </w:rPr>
-      </w:pPr>
-    </w:p>
-    <w:p>
-      <w:pPr>
-        <w:autoSpaceDE w:val="0"/>
-        <w:autoSpaceDN w:val="0"/>
-        <w:adjustRightInd w:val="0"/>
-        <w:spacing w:after="0" w:line="240" w:lineRule="auto"/>
-        <w:jc w:val="both"/>
-        <w:rPr>
-          <w:rFonts w:cstheme="minorHAnsi"/>
-          <w:color w:val="010101"/>
-          <w:sz w:val="24"/>
-          <w:szCs w:val="24"/>
-        </w:rPr>
-      </w:pPr>
-      <w:r>
-        <w:rPr>
-          <w:rFonts w:cstheme="minorHAnsi"/>
-          <w:color w:val="010101"/>
-          <w:sz w:val="24"/>
-          <w:szCs w:val="24"/>
-        </w:rPr>
-        <w:t xml:space="preserve">However, we think </w:t>
-      </w:r>
-      <w:r>
-        <w:rPr>
-          <w:rFonts w:cstheme="minorHAnsi"/>
-          <w:color w:val="010101"/>
-          <w:sz w:val="24"/>
-          <w:szCs w:val="24"/>
-        </w:rPr>
-        <w:t>analyzing</w:t>
-      </w:r>
-      <w:r>
-        <w:rPr>
-          <w:rFonts w:cstheme="minorHAnsi"/>
-          <w:color w:val="010101"/>
-          <w:sz w:val="24"/>
-          <w:szCs w:val="24"/>
-        </w:rPr>
-        <w:t xml:space="preserve"> various scenarios</w:t>
-      </w:r>
-      <w:r>
-        <w:rPr>
-          <w:rFonts w:cstheme="minorHAnsi"/>
-          <w:color w:val="010101"/>
-          <w:sz w:val="24"/>
-          <w:szCs w:val="24"/>
-        </w:rPr>
-        <w:t xml:space="preserve"> </w:t>
-      </w:r>
-      <w:r>
-        <w:rPr>
-          <w:rFonts w:cstheme="minorHAnsi"/>
-          <w:color w:val="010101"/>
-          <w:sz w:val="24"/>
-          <w:szCs w:val="24"/>
-        </w:rPr>
-        <w:t>still adds value in this environment of limited</w:t>
-      </w:r>
-      <w:r>
-        <w:rPr>
-          <w:rFonts w:cstheme="minorHAnsi"/>
-          <w:color w:val="010101"/>
-          <w:sz w:val="24"/>
-          <w:szCs w:val="24"/>
-        </w:rPr>
-        <w:t xml:space="preserve"> </w:t>
-      </w:r>
-      <w:r>
-        <w:rPr>
-          <w:rFonts w:cstheme="minorHAnsi"/>
-          <w:color w:val="010101"/>
-          <w:sz w:val="24"/>
-          <w:szCs w:val="24"/>
-        </w:rPr>
-        <w:t>visibility.</w:t>
-      </w:r>
-    </w:p>
-    <w:p>
-      <w:pPr>
-        <w:autoSpaceDE w:val="0"/>
-        <w:autoSpaceDN w:val="0"/>
-        <w:adjustRightInd w:val="0"/>
-        <w:spacing w:after="0" w:line="240" w:lineRule="auto"/>
-        <w:jc w:val="both"/>
-        <w:rPr>
-          <w:rFonts w:cstheme="minorHAnsi"/>
-          <w:color w:val="010101"/>
-          <w:sz w:val="24"/>
-          <w:szCs w:val="24"/>
-        </w:rPr>
-      </w:pPr>
-    </w:p>
-    <w:p>
-      <w:pPr>
-        <w:autoSpaceDE w:val="0"/>
-        <w:autoSpaceDN w:val="0"/>
-        <w:adjustRightInd w:val="0"/>
-        <w:spacing w:after="0" w:line="240" w:lineRule="auto"/>
-        <w:jc w:val="both"/>
-        <w:rPr>
-          <w:rFonts w:cstheme="minorHAnsi"/>
-          <w:color w:val="010101"/>
-          <w:sz w:val="24"/>
-          <w:szCs w:val="24"/>
-        </w:rPr>
-      </w:pPr>
-      <w:r>
-        <w:rPr>
-          <w:rFonts w:cstheme="minorHAnsi"/>
-          <w:color w:val="010101"/>
-          <w:sz w:val="24"/>
-          <w:szCs w:val="24"/>
-        </w:rPr>
-        <w:t>Prior to the Coronavirus outbreak, the Central</w:t>
-      </w:r>
-      <w:r>
-        <w:rPr>
-          <w:rFonts w:cstheme="minorHAnsi"/>
-          <w:color w:val="010101"/>
-          <w:sz w:val="24"/>
-          <w:szCs w:val="24"/>
-        </w:rPr>
-        <w:t xml:space="preserve"> </w:t>
-      </w:r>
-      <w:r>
-        <w:rPr>
-          <w:rFonts w:cstheme="minorHAnsi"/>
-          <w:color w:val="010101"/>
-          <w:sz w:val="24"/>
-          <w:szCs w:val="24"/>
-        </w:rPr>
-        <w:t>Bank of Sri Lanka (CBSL) expected the economy</w:t>
-      </w:r>
-      <w:r>
-        <w:rPr>
-          <w:rFonts w:cstheme="minorHAnsi"/>
-          <w:color w:val="010101"/>
-          <w:sz w:val="24"/>
-          <w:szCs w:val="24"/>
-        </w:rPr>
-        <w:t xml:space="preserve"> </w:t>
-      </w:r>
-      <w:r>
-        <w:rPr>
-          <w:rFonts w:cstheme="minorHAnsi"/>
-          <w:color w:val="010101"/>
-          <w:sz w:val="24"/>
-          <w:szCs w:val="24"/>
-        </w:rPr>
-        <w:t>to grow at 4.5-5% with a modest recovery</w:t>
-      </w:r>
-      <w:r>
-        <w:rPr>
-          <w:rFonts w:cstheme="minorHAnsi"/>
-          <w:color w:val="010101"/>
-          <w:sz w:val="24"/>
-          <w:szCs w:val="24"/>
-        </w:rPr>
-        <w:t xml:space="preserve"> </w:t>
-      </w:r>
-      <w:r>
-        <w:rPr>
-          <w:rFonts w:cstheme="minorHAnsi"/>
-          <w:color w:val="010101"/>
-          <w:sz w:val="24"/>
-          <w:szCs w:val="24"/>
-        </w:rPr>
-        <w:t>from the Easter Sunday attacks in April 2019</w:t>
-      </w:r>
-      <w:r>
-        <w:rPr>
-          <w:rFonts w:cstheme="minorHAnsi"/>
-          <w:color w:val="010101"/>
-          <w:sz w:val="24"/>
-          <w:szCs w:val="24"/>
-        </w:rPr>
-        <w:t xml:space="preserve"> </w:t>
-      </w:r>
-      <w:r>
-        <w:rPr>
-          <w:rFonts w:cstheme="minorHAnsi"/>
-          <w:color w:val="010101"/>
-          <w:sz w:val="24"/>
-          <w:szCs w:val="24"/>
-        </w:rPr>
-        <w:t>and the political stability after the Presidential</w:t>
-      </w:r>
-      <w:r>
-        <w:rPr>
-          <w:rFonts w:cstheme="minorHAnsi"/>
-          <w:color w:val="010101"/>
-          <w:sz w:val="24"/>
-          <w:szCs w:val="24"/>
-        </w:rPr>
-        <w:t xml:space="preserve"> </w:t>
-      </w:r>
-      <w:r>
-        <w:rPr>
-          <w:rFonts w:cstheme="minorHAnsi"/>
-          <w:color w:val="010101"/>
-          <w:sz w:val="24"/>
-          <w:szCs w:val="24"/>
-        </w:rPr>
-        <w:t>elections. However, given the increasing</w:t>
-      </w:r>
-      <w:r>
-        <w:rPr>
-          <w:rFonts w:cstheme="minorHAnsi"/>
-          <w:color w:val="010101"/>
-          <w:sz w:val="24"/>
-          <w:szCs w:val="24"/>
-        </w:rPr>
-        <w:t xml:space="preserve"> </w:t>
-      </w:r>
-      <w:r>
-        <w:rPr>
-          <w:rFonts w:cstheme="minorHAnsi"/>
-          <w:color w:val="010101"/>
-          <w:sz w:val="24"/>
-          <w:szCs w:val="24"/>
-        </w:rPr>
-        <w:t>economic consequences from the Coronavirus</w:t>
-      </w:r>
-      <w:r>
-        <w:rPr>
-          <w:rFonts w:cstheme="minorHAnsi"/>
-          <w:color w:val="010101"/>
-          <w:sz w:val="24"/>
-          <w:szCs w:val="24"/>
-        </w:rPr>
-        <w:t xml:space="preserve"> </w:t>
-      </w:r>
-      <w:r>
-        <w:rPr>
-          <w:rFonts w:cstheme="minorHAnsi"/>
-          <w:color w:val="010101"/>
-          <w:sz w:val="24"/>
-          <w:szCs w:val="24"/>
-        </w:rPr>
-        <w:t>pandemic, these growth target will likely be</w:t>
-      </w:r>
-      <w:r>
-        <w:rPr>
-          <w:rFonts w:cstheme="minorHAnsi"/>
-          <w:color w:val="010101"/>
-          <w:sz w:val="24"/>
-          <w:szCs w:val="24"/>
-        </w:rPr>
-        <w:t xml:space="preserve"> </w:t>
-      </w:r>
-      <w:r>
-        <w:rPr>
-          <w:rFonts w:cstheme="minorHAnsi"/>
-          <w:color w:val="010101"/>
-          <w:sz w:val="24"/>
-          <w:szCs w:val="24"/>
-        </w:rPr>
-        <w:t>difficult to achieve.</w:t>
-      </w:r>
-    </w:p>
-    <w:p>
-      <w:pPr>
-        <w:autoSpaceDE w:val="0"/>
-        <w:autoSpaceDN w:val="0"/>
-        <w:adjustRightInd w:val="0"/>
-        <w:spacing w:after="0" w:line="240" w:lineRule="auto"/>
-        <w:jc w:val="both"/>
-        <w:rPr>
-          <w:rFonts w:cstheme="minorHAnsi"/>
-          <w:color w:val="010101"/>
-          <w:sz w:val="24"/>
-          <w:szCs w:val="24"/>
-        </w:rPr>
-      </w:pPr>
-    </w:p>
-    <w:p>
-      <w:pPr>
-        <w:autoSpaceDE w:val="0"/>
-        <w:autoSpaceDN w:val="0"/>
-        <w:adjustRightInd w:val="0"/>
-        <w:spacing w:after="0" w:line="240" w:lineRule="auto"/>
-        <w:jc w:val="both"/>
-        <w:rPr>
-          <w:rFonts w:cstheme="minorHAnsi"/>
-          <w:color w:val="010101"/>
-          <w:sz w:val="24"/>
-          <w:szCs w:val="24"/>
-        </w:rPr>
-      </w:pPr>
-      <w:r>
-        <w:rPr>
-          <w:rFonts w:cstheme="minorHAnsi"/>
-          <w:color w:val="010101"/>
-          <w:sz w:val="24"/>
-          <w:szCs w:val="24"/>
-        </w:rPr>
-        <w:t>Based on the ADB’s outlook as at 03 April</w:t>
-      </w:r>
-      <w:r>
-        <w:rPr>
-          <w:rFonts w:cstheme="minorHAnsi"/>
-          <w:color w:val="010101"/>
-          <w:sz w:val="24"/>
-          <w:szCs w:val="24"/>
-        </w:rPr>
-        <w:t xml:space="preserve"> </w:t>
-      </w:r>
-      <w:r>
-        <w:rPr>
-          <w:rFonts w:cstheme="minorHAnsi"/>
-          <w:color w:val="010101"/>
-          <w:sz w:val="24"/>
-          <w:szCs w:val="24"/>
-        </w:rPr>
-        <w:t xml:space="preserve">2020, the </w:t>
+        <w:t xml:space="preserve">Based on the ADB’s outlook as at 03 April 2020, the </w:t>
       </w:r>
       <w:r>
         <w:rPr>
@@ -2172,711 +1710,1248 @@
           <w:sz w:val="24"/>
           <w:szCs w:val="24"/>
         </w:rPr>
-        <w:t>Sri Lankan economy is expected to</w:t>
-      </w:r>
-      <w:r>
-        <w:rPr>
-          <w:rFonts w:cstheme="minorHAnsi"/>
+        <w:t xml:space="preserve">Sri Lankan economy is expected to grow at 2.2% in 2020. </w:t>
+      </w:r>
+      <w:r>
+        <w:rPr>
+          <w:rFonts w:cstheme="minorHAnsi"/>
+          <w:color w:val="010101"/>
+          <w:sz w:val="24"/>
+          <w:szCs w:val="24"/>
+        </w:rPr>
+        <w:t>If the pandemic is contained by mid-2020, the economic recovery could begin towards the latter part of the year.</w:t>
+      </w:r>
+    </w:p>
+    <w:p>
+      <w:pPr>
+        <w:autoSpaceDE w:val="0"/>
+        <w:autoSpaceDN w:val="0"/>
+        <w:adjustRightInd w:val="0"/>
+        <w:spacing w:after="0" w:line="240" w:lineRule="auto"/>
+        <w:jc w:val="both"/>
+        <w:rPr>
+          <w:rFonts w:cstheme="minorHAnsi"/>
+          <w:sz w:val="24"/>
+          <w:szCs w:val="24"/>
+        </w:rPr>
+      </w:pPr>
+    </w:p>
+    <w:p>
+      <w:pPr>
+        <w:autoSpaceDE w:val="0"/>
+        <w:autoSpaceDN w:val="0"/>
+        <w:adjustRightInd w:val="0"/>
+        <w:spacing w:after="0" w:line="240" w:lineRule="auto"/>
+        <w:jc w:val="both"/>
+        <w:rPr>
+          <w:rFonts w:cstheme="minorHAnsi"/>
+          <w:sz w:val="24"/>
+          <w:szCs w:val="24"/>
+        </w:rPr>
+      </w:pPr>
+      <w:r>
+        <w:rPr>
+          <w:rFonts w:cstheme="minorHAnsi"/>
+          <w:sz w:val="24"/>
+          <w:szCs w:val="24"/>
+        </w:rPr>
+        <w:t>According to studies</w:t>
+      </w:r>
+      <w:r>
+        <w:rPr>
+          <w:rFonts w:cstheme="minorHAnsi"/>
+          <w:b/>
+          <w:bCs/>
+          <w:sz w:val="24"/>
+          <w:szCs w:val="24"/>
+        </w:rPr>
+        <w:t xml:space="preserve"> </w:t>
+      </w:r>
+      <w:r>
+        <w:rPr>
+          <w:rFonts w:cstheme="minorHAnsi"/>
+          <w:sz w:val="24"/>
+          <w:szCs w:val="24"/>
+        </w:rPr>
+        <w:t>If the pandemic is contained by mid-2020, the economic recovery could begin towards the latter part of the year. We expect real GDP growth to be less than 2% this year.</w:t>
+      </w:r>
+    </w:p>
+    <w:p>
+      <w:pPr>
+        <w:autoSpaceDE w:val="0"/>
+        <w:autoSpaceDN w:val="0"/>
+        <w:adjustRightInd w:val="0"/>
+        <w:spacing w:after="0" w:line="240" w:lineRule="auto"/>
+        <w:jc w:val="both"/>
+        <w:rPr>
+          <w:rFonts w:cstheme="minorHAnsi"/>
+          <w:sz w:val="24"/>
+          <w:szCs w:val="24"/>
+        </w:rPr>
+      </w:pPr>
+    </w:p>
+    <w:p>
+      <w:pPr>
+        <w:autoSpaceDE w:val="0"/>
+        <w:autoSpaceDN w:val="0"/>
+        <w:adjustRightInd w:val="0"/>
+        <w:spacing w:after="0" w:line="240" w:lineRule="auto"/>
+        <w:jc w:val="both"/>
+        <w:rPr>
+          <w:rFonts w:cs="HelveticaNeue"/>
+          <w:color w:val="010101"/>
+          <w:sz w:val="24"/>
+          <w:szCs w:val="24"/>
+        </w:rPr>
+      </w:pPr>
+      <w:r>
+        <w:rPr>
+          <w:rFonts w:cs="HelveticaNeue"/>
+          <w:color w:val="010101"/>
+          <w:sz w:val="24"/>
+          <w:szCs w:val="24"/>
+        </w:rPr>
+        <w:t>The outbreak is likely to affect private sector business sales and investment through most of 2020. This is further evident from the movement in the All Share Price Index (ASPI) of the Colombo Stock Exchange. From the date of the first confirmed case in Sri Lanka (28 January 2020), the ASPI plunged by more than 20% as at 31 March 2020 to an all-time low during the past five years. The fall in investor sentiment globally, along with their own home country challenges faced, will negatively impact prospects for attracting foreign direct investments to or in to Sri Lanka during 2020.</w:t>
+      </w:r>
+    </w:p>
+    <w:p>
+      <w:pPr>
+        <w:autoSpaceDE w:val="0"/>
+        <w:autoSpaceDN w:val="0"/>
+        <w:adjustRightInd w:val="0"/>
+        <w:spacing w:after="0" w:line="240" w:lineRule="auto"/>
+        <w:jc w:val="both"/>
+        <w:rPr>
+          <w:rFonts w:cs="HelveticaNeue"/>
+          <w:color w:val="010101"/>
+          <w:sz w:val="24"/>
+          <w:szCs w:val="24"/>
+        </w:rPr>
+      </w:pPr>
+    </w:p>
+    <w:p>
+      <w:pPr>
+        <w:autoSpaceDE w:val="0"/>
+        <w:autoSpaceDN w:val="0"/>
+        <w:adjustRightInd w:val="0"/>
+        <w:spacing w:after="0" w:line="240" w:lineRule="auto"/>
+        <w:jc w:val="both"/>
+        <w:rPr>
+          <w:rFonts w:cs="HelveticaNeue"/>
+          <w:color w:val="010101"/>
+          <w:sz w:val="24"/>
+          <w:szCs w:val="24"/>
+        </w:rPr>
+      </w:pPr>
+      <w:r>
+        <w:rPr>
+          <w:rFonts w:cs="HelveticaNeue"/>
+          <w:color w:val="010101"/>
+          <w:sz w:val="24"/>
+          <w:szCs w:val="24"/>
+        </w:rPr>
+        <w:t>Based on the data provided by the Central Bank of Sri Lanka for the week ended 03 April 2020, the Headline and Core inflation of the Colombo Consumer Price Index (CCPI) showed a decline in March 2020. Based on higher food prices owing to a tighter supply conditions and supply-chain disruptions is expected to drive inflation. However, weak demand and lower indirect taxes, are likely to counter inflation pressures.</w:t>
+      </w:r>
+    </w:p>
+    <w:p>
+      <w:pPr>
+        <w:autoSpaceDE w:val="0"/>
+        <w:autoSpaceDN w:val="0"/>
+        <w:adjustRightInd w:val="0"/>
+        <w:spacing w:after="0" w:line="240" w:lineRule="auto"/>
+        <w:jc w:val="both"/>
+        <w:rPr>
+          <w:rFonts w:cs="HelveticaNeue"/>
+          <w:color w:val="010101"/>
+          <w:sz w:val="24"/>
+          <w:szCs w:val="24"/>
+        </w:rPr>
+      </w:pPr>
+    </w:p>
+    <w:p>
+      <w:pPr>
+        <w:autoSpaceDE w:val="0"/>
+        <w:autoSpaceDN w:val="0"/>
+        <w:adjustRightInd w:val="0"/>
+        <w:spacing w:after="0" w:line="240" w:lineRule="auto"/>
+        <w:jc w:val="both"/>
+        <w:rPr>
+          <w:rFonts w:cs="HelveticaNeue"/>
+          <w:color w:val="010101"/>
+          <w:sz w:val="24"/>
+          <w:szCs w:val="24"/>
+        </w:rPr>
+      </w:pPr>
+      <w:r>
+        <w:rPr>
+          <w:rFonts w:cs="HelveticaNeue"/>
+          <w:color w:val="010101"/>
+          <w:sz w:val="24"/>
+          <w:szCs w:val="24"/>
+        </w:rPr>
+        <w:lastRenderedPageBreak/>
+        <w:t>The current account deficit is expected to widen with the anticipated decline in exports, tourist earnings, and remittances. Export will weaken in 2020 due to reduced sales, especially to Europe and the US, key markets for garments, tea and rubber products. However, reduction in global oil prices, weak demand and restrictions on imports for vehicles and non-essential consumer items may offset some of the adverse impacts from the decline in Exports.</w:t>
+      </w:r>
+    </w:p>
+    <w:p>
+      <w:pPr>
+        <w:autoSpaceDE w:val="0"/>
+        <w:autoSpaceDN w:val="0"/>
+        <w:adjustRightInd w:val="0"/>
+        <w:spacing w:after="0" w:line="240" w:lineRule="auto"/>
+        <w:jc w:val="both"/>
+        <w:rPr>
+          <w:rFonts w:cs="HelveticaNeue"/>
+          <w:color w:val="010101"/>
+          <w:sz w:val="24"/>
+          <w:szCs w:val="24"/>
+        </w:rPr>
+      </w:pPr>
+    </w:p>
+    <w:p>
+      <w:pPr>
+        <w:autoSpaceDE w:val="0"/>
+        <w:autoSpaceDN w:val="0"/>
+        <w:adjustRightInd w:val="0"/>
+        <w:spacing w:after="0" w:line="240" w:lineRule="auto"/>
+        <w:jc w:val="both"/>
+        <w:rPr>
+          <w:rFonts w:cs="HelveticaNeue"/>
+          <w:color w:val="010101"/>
+          <w:sz w:val="24"/>
+          <w:szCs w:val="24"/>
+        </w:rPr>
+      </w:pPr>
+      <w:r>
+        <w:rPr>
+          <w:rFonts w:cs="HelveticaNeue"/>
+          <w:color w:val="010101"/>
+          <w:sz w:val="24"/>
+          <w:szCs w:val="24"/>
+        </w:rPr>
+        <w:t>Meanwhile, since the start of the year, the Sri Lankan Rupee depreciated against the US Dollar by approximately 9% as at 6 April, 2020.</w:t>
+      </w:r>
+    </w:p>
+    <w:p>
+      <w:pPr>
+        <w:autoSpaceDE w:val="0"/>
+        <w:autoSpaceDN w:val="0"/>
+        <w:adjustRightInd w:val="0"/>
+        <w:spacing w:after="0" w:line="240" w:lineRule="auto"/>
+        <w:jc w:val="both"/>
+        <w:rPr>
+          <w:rFonts w:cs="HelveticaNeue"/>
+          <w:color w:val="010101"/>
+          <w:sz w:val="24"/>
+          <w:szCs w:val="24"/>
+        </w:rPr>
+      </w:pPr>
+    </w:p>
+    <w:p>
+      <w:pPr>
+        <w:autoSpaceDE w:val="0"/>
+        <w:autoSpaceDN w:val="0"/>
+        <w:adjustRightInd w:val="0"/>
+        <w:spacing w:after="0" w:line="240" w:lineRule="auto"/>
+        <w:jc w:val="both"/>
+        <w:rPr>
+          <w:rFonts w:cs="HelveticaNeue"/>
           <w:b/>
           <w:bCs/>
           <w:color w:val="010101"/>
           <w:sz w:val="24"/>
           <w:szCs w:val="24"/>
         </w:rPr>
-        <w:t xml:space="preserve"> </w:t>
-      </w:r>
-      <w:r>
-        <w:rPr>
-          <w:rFonts w:cstheme="minorHAnsi"/>
+      </w:pPr>
+      <w:r>
+        <w:rPr>
+          <w:rFonts w:cs="HelveticaNeue"/>
           <w:b/>
           <w:bCs/>
           <w:color w:val="010101"/>
-          <w:sz w:val="24"/>
-          <w:szCs w:val="24"/>
-        </w:rPr>
-        <w:t xml:space="preserve">grow at 2.2% in 2020. </w:t>
-      </w:r>
-      <w:r>
-        <w:rPr>
-          <w:rFonts w:cstheme="minorHAnsi"/>
-          <w:color w:val="010101"/>
-          <w:sz w:val="24"/>
-          <w:szCs w:val="24"/>
-        </w:rPr>
-        <w:t>If the pandemic is</w:t>
-      </w:r>
-      <w:r>
-        <w:rPr>
-          <w:rFonts w:cstheme="minorHAnsi"/>
-          <w:color w:val="010101"/>
-          <w:sz w:val="24"/>
-          <w:szCs w:val="24"/>
-        </w:rPr>
-        <w:t xml:space="preserve"> </w:t>
-      </w:r>
-      <w:r>
-        <w:rPr>
-          <w:rFonts w:cstheme="minorHAnsi"/>
-          <w:color w:val="010101"/>
-          <w:sz w:val="24"/>
-          <w:szCs w:val="24"/>
-        </w:rPr>
-        <w:t>contained by mid-2020, the economic recovery</w:t>
-      </w:r>
-      <w:r>
-        <w:rPr>
-          <w:rFonts w:cstheme="minorHAnsi"/>
-          <w:color w:val="010101"/>
-          <w:sz w:val="24"/>
-          <w:szCs w:val="24"/>
-        </w:rPr>
-        <w:t xml:space="preserve"> </w:t>
-      </w:r>
-      <w:r>
-        <w:rPr>
-          <w:rFonts w:cstheme="minorHAnsi"/>
-          <w:color w:val="010101"/>
-          <w:sz w:val="24"/>
-          <w:szCs w:val="24"/>
-        </w:rPr>
-        <w:t>could begin towards the latter part of the year.</w:t>
-      </w:r>
-    </w:p>
-    <w:p>
-      <w:pPr>
-        <w:autoSpaceDE w:val="0"/>
-        <w:autoSpaceDN w:val="0"/>
-        <w:adjustRightInd w:val="0"/>
-        <w:spacing w:after="0" w:line="240" w:lineRule="auto"/>
-        <w:jc w:val="both"/>
-        <w:rPr>
-          <w:rFonts w:cstheme="minorHAnsi"/>
-          <w:sz w:val="24"/>
-          <w:szCs w:val="24"/>
-        </w:rPr>
-      </w:pPr>
-    </w:p>
-    <w:p>
-      <w:pPr>
-        <w:autoSpaceDE w:val="0"/>
-        <w:autoSpaceDN w:val="0"/>
-        <w:adjustRightInd w:val="0"/>
-        <w:spacing w:after="0" w:line="240" w:lineRule="auto"/>
-        <w:jc w:val="both"/>
-        <w:rPr>
-          <w:rFonts w:cstheme="minorHAnsi"/>
-          <w:sz w:val="24"/>
-          <w:szCs w:val="24"/>
-        </w:rPr>
-      </w:pPr>
-      <w:r>
-        <w:rPr>
-          <w:rFonts w:cstheme="minorHAnsi"/>
-          <w:sz w:val="24"/>
-          <w:szCs w:val="24"/>
-        </w:rPr>
-        <w:t>According to studies</w:t>
-      </w:r>
-      <w:r>
-        <w:rPr>
-          <w:rFonts w:cstheme="minorHAnsi"/>
+          <w:sz w:val="40"/>
+          <w:szCs w:val="32"/>
+        </w:rPr>
+        <w:t xml:space="preserve">Most Affected </w:t>
+      </w:r>
+      <w:r>
+        <w:rPr>
+          <w:rFonts w:cs="HelveticaNeue"/>
           <w:b/>
           <w:bCs/>
-          <w:sz w:val="24"/>
-          <w:szCs w:val="24"/>
-        </w:rPr>
-        <w:t xml:space="preserve"> </w:t>
-      </w:r>
-      <w:r>
-        <w:rPr>
-          <w:rFonts w:cstheme="minorHAnsi"/>
-          <w:sz w:val="24"/>
-          <w:szCs w:val="24"/>
-        </w:rPr>
-        <w:t>If the pandemic is contained by mid-2020,</w:t>
-      </w:r>
-      <w:r>
-        <w:rPr>
-          <w:rFonts w:cstheme="minorHAnsi"/>
-          <w:sz w:val="24"/>
-          <w:szCs w:val="24"/>
-        </w:rPr>
-        <w:t xml:space="preserve"> </w:t>
-      </w:r>
-      <w:r>
-        <w:rPr>
-          <w:rFonts w:cstheme="minorHAnsi"/>
-          <w:sz w:val="24"/>
-          <w:szCs w:val="24"/>
-        </w:rPr>
-        <w:t>the economic recovery could begin</w:t>
-      </w:r>
-      <w:r>
-        <w:rPr>
-          <w:rFonts w:cstheme="minorHAnsi"/>
-          <w:sz w:val="24"/>
-          <w:szCs w:val="24"/>
-        </w:rPr>
-        <w:t xml:space="preserve"> </w:t>
-      </w:r>
-      <w:r>
-        <w:rPr>
-          <w:rFonts w:cstheme="minorHAnsi"/>
-          <w:sz w:val="24"/>
-          <w:szCs w:val="24"/>
-        </w:rPr>
-        <w:t>towards the latter part of the year. We</w:t>
-      </w:r>
-      <w:r>
-        <w:rPr>
-          <w:rFonts w:cstheme="minorHAnsi"/>
-          <w:sz w:val="24"/>
-          <w:szCs w:val="24"/>
-        </w:rPr>
-        <w:t xml:space="preserve"> </w:t>
-      </w:r>
-      <w:r>
-        <w:rPr>
-          <w:rFonts w:cstheme="minorHAnsi"/>
-          <w:sz w:val="24"/>
-          <w:szCs w:val="24"/>
-        </w:rPr>
-        <w:t>expect real GDP growth to be less than</w:t>
-      </w:r>
-      <w:r>
-        <w:rPr>
-          <w:rFonts w:cstheme="minorHAnsi"/>
-          <w:sz w:val="24"/>
-          <w:szCs w:val="24"/>
-        </w:rPr>
-        <w:t xml:space="preserve"> </w:t>
-      </w:r>
-      <w:r>
-        <w:rPr>
-          <w:rFonts w:cstheme="minorHAnsi"/>
-          <w:sz w:val="24"/>
-          <w:szCs w:val="24"/>
-        </w:rPr>
-        <w:t>2% this year.</w:t>
-      </w:r>
-    </w:p>
-    <w:p>
-      <w:pPr>
-        <w:autoSpaceDE w:val="0"/>
-        <w:autoSpaceDN w:val="0"/>
-        <w:adjustRightInd w:val="0"/>
-        <w:spacing w:after="0" w:line="240" w:lineRule="auto"/>
-        <w:jc w:val="both"/>
-        <w:rPr>
-          <w:rFonts w:cstheme="minorHAnsi"/>
-          <w:sz w:val="24"/>
-          <w:szCs w:val="24"/>
-        </w:rPr>
-      </w:pPr>
-    </w:p>
-    <w:p>
-      <w:pPr>
-        <w:autoSpaceDE w:val="0"/>
-        <w:autoSpaceDN w:val="0"/>
-        <w:adjustRightInd w:val="0"/>
-        <w:spacing w:after="0" w:line="240" w:lineRule="auto"/>
-        <w:jc w:val="both"/>
+          <w:color w:val="010101"/>
+          <w:sz w:val="40"/>
+          <w:szCs w:val="32"/>
+        </w:rPr>
+        <w:t xml:space="preserve">Economic </w:t>
+      </w:r>
+      <w:r>
         <w:rPr>
           <w:rFonts w:cs="HelveticaNeue"/>
-          <w:color w:val="010101"/>
-          <w:sz w:val="24"/>
-          <w:szCs w:val="24"/>
-        </w:rPr>
-      </w:pPr>
-      <w:r>
-        <w:rPr>
-          <w:rFonts w:cs="HelveticaNeue"/>
-          <w:color w:val="010101"/>
-          <w:sz w:val="24"/>
-          <w:szCs w:val="24"/>
-        </w:rPr>
-        <w:t>The outbreak is likely to affect private sector business sales and investment</w:t>
-      </w:r>
-      <w:r>
-        <w:rPr>
-          <w:rFonts w:cs="HelveticaNeue"/>
-          <w:color w:val="010101"/>
-          <w:sz w:val="24"/>
-          <w:szCs w:val="24"/>
-        </w:rPr>
-        <w:t xml:space="preserve"> </w:t>
-      </w:r>
-      <w:r>
-        <w:rPr>
-          <w:rFonts w:cs="HelveticaNeue"/>
-          <w:color w:val="010101"/>
-          <w:sz w:val="24"/>
-          <w:szCs w:val="24"/>
-        </w:rPr>
-        <w:t>through most of 2020. This is further evident from the movement in the All</w:t>
-      </w:r>
-      <w:r>
-        <w:rPr>
-          <w:rFonts w:cs="HelveticaNeue"/>
-          <w:color w:val="010101"/>
-          <w:sz w:val="24"/>
-          <w:szCs w:val="24"/>
-        </w:rPr>
-        <w:t xml:space="preserve"> </w:t>
-      </w:r>
-      <w:r>
-        <w:rPr>
-          <w:rFonts w:cs="HelveticaNeue"/>
-          <w:color w:val="010101"/>
-          <w:sz w:val="24"/>
-          <w:szCs w:val="24"/>
-        </w:rPr>
-        <w:t>Share Price Index (ASPI) of the Colombo Stock Exchange. From the date of</w:t>
-      </w:r>
-      <w:r>
-        <w:rPr>
-          <w:rFonts w:cs="HelveticaNeue"/>
-          <w:color w:val="010101"/>
-          <w:sz w:val="24"/>
-          <w:szCs w:val="24"/>
-        </w:rPr>
-        <w:t xml:space="preserve"> </w:t>
-      </w:r>
-      <w:r>
-        <w:rPr>
-          <w:rFonts w:cs="HelveticaNeue"/>
-          <w:color w:val="010101"/>
-          <w:sz w:val="24"/>
-          <w:szCs w:val="24"/>
-        </w:rPr>
-        <w:t>the first confirmed case in Sri Lanka (28 January 2020), the ASPI plunged by</w:t>
-      </w:r>
-      <w:r>
-        <w:rPr>
-          <w:rFonts w:cs="HelveticaNeue"/>
-          <w:color w:val="010101"/>
-          <w:sz w:val="24"/>
-          <w:szCs w:val="24"/>
-        </w:rPr>
-        <w:t xml:space="preserve"> </w:t>
-      </w:r>
-      <w:r>
-        <w:rPr>
-          <w:rFonts w:cs="HelveticaNeue"/>
-          <w:color w:val="010101"/>
-          <w:sz w:val="24"/>
-          <w:szCs w:val="24"/>
-        </w:rPr>
-        <w:t>more than 20% as at 31 March 2020 to an all-time low during the past five</w:t>
-      </w:r>
-      <w:r>
-        <w:rPr>
-          <w:rFonts w:cs="HelveticaNeue"/>
-          <w:color w:val="010101"/>
-          <w:sz w:val="24"/>
-          <w:szCs w:val="24"/>
-        </w:rPr>
-        <w:t xml:space="preserve"> </w:t>
-      </w:r>
-      <w:r>
-        <w:rPr>
-          <w:rFonts w:cs="HelveticaNeue"/>
-          <w:color w:val="010101"/>
-          <w:sz w:val="24"/>
-          <w:szCs w:val="24"/>
-        </w:rPr>
-        <w:t>years. The fall in investor sentiment globally, along with their own home</w:t>
-      </w:r>
-      <w:r>
-        <w:rPr>
-          <w:rFonts w:cs="HelveticaNeue"/>
-          <w:color w:val="010101"/>
-          <w:sz w:val="24"/>
-          <w:szCs w:val="24"/>
-        </w:rPr>
-        <w:t xml:space="preserve"> </w:t>
-      </w:r>
-      <w:r>
-        <w:rPr>
-          <w:rFonts w:cs="HelveticaNeue"/>
-          <w:color w:val="010101"/>
-          <w:sz w:val="24"/>
-          <w:szCs w:val="24"/>
-        </w:rPr>
-        <w:t>country challenges faced, will negatively impact prospects for attracting</w:t>
-      </w:r>
-      <w:r>
-        <w:rPr>
-          <w:rFonts w:cs="HelveticaNeue"/>
-          <w:color w:val="010101"/>
-          <w:sz w:val="24"/>
-          <w:szCs w:val="24"/>
-        </w:rPr>
-        <w:t xml:space="preserve"> </w:t>
-      </w:r>
-      <w:r>
-        <w:rPr>
-          <w:rFonts w:cs="HelveticaNeue"/>
-          <w:color w:val="010101"/>
-          <w:sz w:val="24"/>
-          <w:szCs w:val="24"/>
-        </w:rPr>
-        <w:t>foreign direct investments to or in to Sri Lanka during 2020.</w:t>
-      </w:r>
-    </w:p>
-    <w:p>
-      <w:pPr>
-        <w:autoSpaceDE w:val="0"/>
-        <w:autoSpaceDN w:val="0"/>
-        <w:adjustRightInd w:val="0"/>
-        <w:spacing w:after="0" w:line="240" w:lineRule="auto"/>
-        <w:jc w:val="both"/>
-        <w:rPr>
-          <w:rFonts w:cs="HelveticaNeue"/>
-          <w:color w:val="010101"/>
-          <w:sz w:val="24"/>
-          <w:szCs w:val="24"/>
-        </w:rPr>
-      </w:pPr>
-    </w:p>
-    <w:p>
-      <w:pPr>
-        <w:autoSpaceDE w:val="0"/>
-        <w:autoSpaceDN w:val="0"/>
-        <w:adjustRightInd w:val="0"/>
-        <w:spacing w:after="0" w:line="240" w:lineRule="auto"/>
-        <w:jc w:val="both"/>
-        <w:rPr>
-          <w:rFonts w:cs="HelveticaNeue"/>
-          <w:color w:val="010101"/>
-          <w:sz w:val="24"/>
-          <w:szCs w:val="24"/>
-        </w:rPr>
-      </w:pPr>
-      <w:r>
-        <w:rPr>
-          <w:rFonts w:cs="HelveticaNeue"/>
-          <w:color w:val="010101"/>
-          <w:sz w:val="24"/>
-          <w:szCs w:val="24"/>
-        </w:rPr>
-        <w:t>Based on the data provided by the Central Bank of Sri Lanka for the week</w:t>
-      </w:r>
-      <w:r>
-        <w:rPr>
-          <w:rFonts w:cs="HelveticaNeue"/>
-          <w:color w:val="010101"/>
-          <w:sz w:val="24"/>
-          <w:szCs w:val="24"/>
-        </w:rPr>
-        <w:t xml:space="preserve"> </w:t>
-      </w:r>
-      <w:r>
-        <w:rPr>
-          <w:rFonts w:cs="HelveticaNeue"/>
-          <w:color w:val="010101"/>
-          <w:sz w:val="24"/>
-          <w:szCs w:val="24"/>
-        </w:rPr>
-        <w:t>ended 03 April 2020, the Headline and Core inflation of the Colombo</w:t>
-      </w:r>
-      <w:r>
-        <w:rPr>
-          <w:rFonts w:cs="HelveticaNeue"/>
-          <w:color w:val="010101"/>
-          <w:sz w:val="24"/>
-          <w:szCs w:val="24"/>
-        </w:rPr>
-        <w:t xml:space="preserve"> </w:t>
-      </w:r>
-      <w:r>
-        <w:rPr>
-          <w:rFonts w:cs="HelveticaNeue"/>
-          <w:color w:val="010101"/>
-          <w:sz w:val="24"/>
-          <w:szCs w:val="24"/>
-        </w:rPr>
-        <w:t>Consumer Price Index (CCPI) showed a decline in March 2020. Based on</w:t>
-      </w:r>
-      <w:r>
-        <w:rPr>
-          <w:rFonts w:cs="HelveticaNeue"/>
-          <w:color w:val="010101"/>
-          <w:sz w:val="24"/>
-          <w:szCs w:val="24"/>
-        </w:rPr>
-        <w:t xml:space="preserve"> </w:t>
-      </w:r>
-      <w:r>
-        <w:rPr>
-          <w:rFonts w:cs="HelveticaNeue"/>
-          <w:color w:val="010101"/>
-          <w:sz w:val="24"/>
-          <w:szCs w:val="24"/>
-        </w:rPr>
-        <w:lastRenderedPageBreak/>
-        <w:t>higher food prices owing to a tighter supply conditions and supply-chain</w:t>
-      </w:r>
-      <w:r>
-        <w:rPr>
-          <w:rFonts w:cs="HelveticaNeue"/>
-          <w:color w:val="010101"/>
-          <w:sz w:val="24"/>
-          <w:szCs w:val="24"/>
-        </w:rPr>
-        <w:t xml:space="preserve"> </w:t>
-      </w:r>
-      <w:r>
-        <w:rPr>
-          <w:rFonts w:cs="HelveticaNeue"/>
-          <w:color w:val="010101"/>
-          <w:sz w:val="24"/>
-          <w:szCs w:val="24"/>
-        </w:rPr>
-        <w:t>disruptions is expected to drive inflation. However, weak demand and</w:t>
-      </w:r>
-      <w:r>
-        <w:rPr>
-          <w:rFonts w:cs="HelveticaNeue"/>
-          <w:color w:val="010101"/>
-          <w:sz w:val="24"/>
-          <w:szCs w:val="24"/>
-        </w:rPr>
-        <w:t xml:space="preserve"> </w:t>
-      </w:r>
-      <w:r>
-        <w:rPr>
-          <w:rFonts w:cs="HelveticaNeue"/>
-          <w:color w:val="010101"/>
-          <w:sz w:val="24"/>
-          <w:szCs w:val="24"/>
-        </w:rPr>
-        <w:t>lower indirect taxes, are likely to counter inflation pressures.</w:t>
-      </w:r>
-    </w:p>
-    <w:p>
-      <w:pPr>
-        <w:autoSpaceDE w:val="0"/>
-        <w:autoSpaceDN w:val="0"/>
-        <w:adjustRightInd w:val="0"/>
-        <w:spacing w:after="0" w:line="240" w:lineRule="auto"/>
-        <w:jc w:val="both"/>
-        <w:rPr>
-          <w:rFonts w:cs="HelveticaNeue"/>
-          <w:color w:val="010101"/>
-          <w:sz w:val="24"/>
-          <w:szCs w:val="24"/>
-        </w:rPr>
-      </w:pPr>
-    </w:p>
-    <w:p>
-      <w:pPr>
-        <w:autoSpaceDE w:val="0"/>
-        <w:autoSpaceDN w:val="0"/>
-        <w:adjustRightInd w:val="0"/>
-        <w:spacing w:after="0" w:line="240" w:lineRule="auto"/>
-        <w:jc w:val="both"/>
-        <w:rPr>
-          <w:rFonts w:cs="HelveticaNeue"/>
-          <w:color w:val="010101"/>
-          <w:sz w:val="24"/>
-          <w:szCs w:val="24"/>
-        </w:rPr>
-      </w:pPr>
-      <w:r>
-        <w:rPr>
-          <w:rFonts w:cs="HelveticaNeue"/>
-          <w:color w:val="010101"/>
-          <w:sz w:val="24"/>
-          <w:szCs w:val="24"/>
-        </w:rPr>
-        <w:t>The current account deficit is expected to widen with the anticipated decline</w:t>
-      </w:r>
-      <w:r>
-        <w:rPr>
-          <w:rFonts w:cs="HelveticaNeue"/>
-          <w:color w:val="010101"/>
-          <w:sz w:val="24"/>
-          <w:szCs w:val="24"/>
-        </w:rPr>
-        <w:t xml:space="preserve"> </w:t>
-      </w:r>
-      <w:r>
-        <w:rPr>
-          <w:rFonts w:cs="HelveticaNeue"/>
-          <w:color w:val="010101"/>
-          <w:sz w:val="24"/>
-          <w:szCs w:val="24"/>
-        </w:rPr>
-        <w:t>in exports, tourist earnings, and remittances. Export will weaken in 2020 due</w:t>
-      </w:r>
-      <w:r>
-        <w:rPr>
-          <w:rFonts w:cs="HelveticaNeue"/>
-          <w:color w:val="010101"/>
-          <w:sz w:val="24"/>
-          <w:szCs w:val="24"/>
-        </w:rPr>
-        <w:t xml:space="preserve"> </w:t>
-      </w:r>
-      <w:r>
-        <w:rPr>
-          <w:rFonts w:cs="HelveticaNeue"/>
-          <w:color w:val="010101"/>
-          <w:sz w:val="24"/>
-          <w:szCs w:val="24"/>
-        </w:rPr>
-        <w:t>to reduced sales, especially to Europe and the US, key markets for</w:t>
-      </w:r>
-      <w:r>
-        <w:rPr>
-          <w:rFonts w:cs="HelveticaNeue"/>
-          <w:color w:val="010101"/>
-          <w:sz w:val="24"/>
-          <w:szCs w:val="24"/>
-        </w:rPr>
-        <w:t xml:space="preserve"> </w:t>
-      </w:r>
-      <w:r>
-        <w:rPr>
-          <w:rFonts w:cs="HelveticaNeue"/>
-          <w:color w:val="010101"/>
-          <w:sz w:val="24"/>
-          <w:szCs w:val="24"/>
-        </w:rPr>
-        <w:t>garments, tea and rubber products. However, reduction in global oil prices,</w:t>
-      </w:r>
-      <w:r>
-        <w:rPr>
-          <w:rFonts w:cs="HelveticaNeue"/>
-          <w:color w:val="010101"/>
-          <w:sz w:val="24"/>
-          <w:szCs w:val="24"/>
-        </w:rPr>
-        <w:t xml:space="preserve"> </w:t>
-      </w:r>
-      <w:r>
-        <w:rPr>
-          <w:rFonts w:cs="HelveticaNeue"/>
-          <w:color w:val="010101"/>
-          <w:sz w:val="24"/>
-          <w:szCs w:val="24"/>
-        </w:rPr>
-        <w:t>weak demand and restrictions on imports for vehicles and non-essential</w:t>
-      </w:r>
-      <w:r>
-        <w:rPr>
-          <w:rFonts w:cs="HelveticaNeue"/>
-          <w:color w:val="010101"/>
-          <w:sz w:val="24"/>
-          <w:szCs w:val="24"/>
-        </w:rPr>
-        <w:t xml:space="preserve"> </w:t>
-      </w:r>
-      <w:r>
-        <w:rPr>
-          <w:rFonts w:cs="HelveticaNeue"/>
-          <w:color w:val="010101"/>
-          <w:sz w:val="24"/>
-          <w:szCs w:val="24"/>
-        </w:rPr>
-        <w:t>consumer items may offset some of the adverse impacts from the decline in</w:t>
-      </w:r>
-      <w:r>
-        <w:rPr>
-          <w:rFonts w:cs="HelveticaNeue"/>
-          <w:color w:val="010101"/>
-          <w:sz w:val="24"/>
-          <w:szCs w:val="24"/>
-        </w:rPr>
-        <w:t xml:space="preserve"> </w:t>
-      </w:r>
-      <w:r>
-        <w:rPr>
-          <w:rFonts w:cs="HelveticaNeue"/>
-          <w:color w:val="010101"/>
-          <w:sz w:val="24"/>
-          <w:szCs w:val="24"/>
-        </w:rPr>
-        <w:t>Exports.</w:t>
-      </w:r>
-    </w:p>
-    <w:p>
-      <w:pPr>
-        <w:autoSpaceDE w:val="0"/>
-        <w:autoSpaceDN w:val="0"/>
-        <w:adjustRightInd w:val="0"/>
-        <w:spacing w:after="0" w:line="240" w:lineRule="auto"/>
-        <w:jc w:val="both"/>
-        <w:rPr>
-          <w:rFonts w:cs="HelveticaNeue"/>
-          <w:color w:val="010101"/>
-          <w:sz w:val="24"/>
-          <w:szCs w:val="24"/>
-        </w:rPr>
-      </w:pPr>
-    </w:p>
-    <w:p>
-      <w:pPr>
-        <w:autoSpaceDE w:val="0"/>
-        <w:autoSpaceDN w:val="0"/>
-        <w:adjustRightInd w:val="0"/>
-        <w:spacing w:after="0" w:line="240" w:lineRule="auto"/>
-        <w:jc w:val="both"/>
-        <w:rPr>
-          <w:rFonts w:cs="HelveticaNeue"/>
-          <w:color w:val="010101"/>
-          <w:sz w:val="24"/>
-          <w:szCs w:val="24"/>
-        </w:rPr>
-      </w:pPr>
-      <w:r>
-        <w:rPr>
-          <w:rFonts w:cs="HelveticaNeue"/>
-          <w:color w:val="010101"/>
-          <w:sz w:val="24"/>
-          <w:szCs w:val="24"/>
-        </w:rPr>
-        <w:t>Meanwhile, since the start of the year, the Sri Lankan Rupee depreciated</w:t>
-      </w:r>
-      <w:r>
-        <w:rPr>
-          <w:rFonts w:cs="HelveticaNeue"/>
-          <w:color w:val="010101"/>
-          <w:sz w:val="24"/>
-          <w:szCs w:val="24"/>
-        </w:rPr>
-        <w:t xml:space="preserve"> </w:t>
-      </w:r>
-      <w:r>
-        <w:rPr>
-          <w:rFonts w:cs="HelveticaNeue"/>
-          <w:color w:val="010101"/>
-          <w:sz w:val="24"/>
-          <w:szCs w:val="24"/>
-        </w:rPr>
-        <w:t>against the US Dollar by approximately 9% as at 6 April, 2020.</w:t>
-      </w:r>
-    </w:p>
-    <w:p>
-      <w:pPr>
-        <w:autoSpaceDE w:val="0"/>
-        <w:autoSpaceDN w:val="0"/>
-        <w:adjustRightInd w:val="0"/>
-        <w:spacing w:after="0" w:line="240" w:lineRule="auto"/>
-        <w:jc w:val="both"/>
-        <w:rPr>
-          <w:rFonts w:cstheme="minorHAnsi"/>
           <w:b/>
           <w:bCs/>
-          <w:sz w:val="24"/>
-          <w:szCs w:val="24"/>
-        </w:rPr>
-      </w:pPr>
-    </w:p>
-    <w:p>
-      <w:pPr>
-        <w:spacing w:before="100" w:beforeAutospacing="1" w:after="100" w:afterAutospacing="1" w:line="240" w:lineRule="auto"/>
+          <w:color w:val="010101"/>
+          <w:sz w:val="40"/>
+          <w:szCs w:val="32"/>
+        </w:rPr>
+        <w:t>Areas from the Covid</w:t>
+      </w:r>
+      <w:r>
+        <w:rPr>
+          <w:rFonts w:cs="HelveticaNeue"/>
+          <w:b/>
+          <w:bCs/>
+          <w:color w:val="010101"/>
+          <w:sz w:val="40"/>
+          <w:szCs w:val="32"/>
+        </w:rPr>
+        <w:t>-</w:t>
+      </w:r>
+      <w:r>
+        <w:rPr>
+          <w:rFonts w:cs="HelveticaNeue"/>
+          <w:b/>
+          <w:bCs/>
+          <w:color w:val="010101"/>
+          <w:sz w:val="40"/>
+          <w:szCs w:val="32"/>
+        </w:rPr>
+        <w:t>19 in Sri Lanka</w:t>
+      </w:r>
+    </w:p>
+    <w:p>
+      <w:pPr>
+        <w:autoSpaceDE w:val="0"/>
+        <w:autoSpaceDN w:val="0"/>
+        <w:adjustRightInd w:val="0"/>
+        <w:spacing w:after="0" w:line="240" w:lineRule="auto"/>
+        <w:jc w:val="both"/>
+        <w:rPr>
+          <w:rFonts w:cstheme="minorHAnsi"/>
+          <w:b/>
+          <w:bCs/>
+          <w:sz w:val="24"/>
+          <w:szCs w:val="24"/>
+        </w:rPr>
+      </w:pPr>
+    </w:p>
+    <w:p>
+      <w:pPr>
+        <w:autoSpaceDE w:val="0"/>
+        <w:autoSpaceDN w:val="0"/>
+        <w:adjustRightInd w:val="0"/>
+        <w:spacing w:after="0" w:line="240" w:lineRule="auto"/>
+        <w:jc w:val="both"/>
+        <w:rPr>
+          <w:rFonts w:cstheme="minorHAnsi"/>
+          <w:b/>
+          <w:bCs/>
+          <w:sz w:val="24"/>
+          <w:szCs w:val="24"/>
+        </w:rPr>
+      </w:pPr>
+      <w:r>
+        <w:rPr>
+          <w:rFonts w:eastAsia="Times New Roman" w:cstheme="minorHAnsi"/>
+          <w:noProof/>
+          <w:sz w:val="24"/>
+          <w:szCs w:val="24"/>
+        </w:rPr>
+        <w:drawing>
+          <wp:anchor distT="0" distB="0" distL="114300" distR="114300" simplePos="0" relativeHeight="251663360" behindDoc="0" locked="0" layoutInCell="1" allowOverlap="1" wp14:anchorId="433B8E0E" wp14:editId="41FDE4B9">
+            <wp:simplePos x="0" y="0"/>
+            <wp:positionH relativeFrom="margin">
+              <wp:posOffset>4122750</wp:posOffset>
+            </wp:positionH>
+            <wp:positionV relativeFrom="paragraph">
+              <wp:posOffset>118745</wp:posOffset>
+            </wp:positionV>
+            <wp:extent cx="2521585" cy="1813560"/>
+            <wp:effectExtent l="0" t="0" r="0" b="0"/>
+            <wp:wrapThrough wrapText="bothSides">
+              <wp:wrapPolygon edited="0">
+                <wp:start x="0" y="0"/>
+                <wp:lineTo x="0" y="21328"/>
+                <wp:lineTo x="21377" y="21328"/>
+                <wp:lineTo x="21377" y="0"/>
+                <wp:lineTo x="0" y="0"/>
+              </wp:wrapPolygon>
+            </wp:wrapThrough>
+            <wp:docPr id="3" name="Picture 3"/>
+            <wp:cNvGraphicFramePr>
+              <a:graphicFrameLocks xmlns:a="http://schemas.openxmlformats.org/drawingml/2006/main" noChangeAspect="1"/>
+            </wp:cNvGraphicFramePr>
+            <a:graphic xmlns:a="http://schemas.openxmlformats.org/drawingml/2006/main">
+              <a:graphicData uri="http://schemas.openxmlformats.org/drawingml/2006/picture">
+                <pic:pic xmlns:pic="http://schemas.openxmlformats.org/drawingml/2006/picture">
+                  <pic:nvPicPr>
+                    <pic:cNvPr id="0" name="Picture 2"/>
+                    <pic:cNvPicPr>
+                      <a:picLocks noChangeAspect="1" noChangeArrowheads="1"/>
+                    </pic:cNvPicPr>
+                  </pic:nvPicPr>
+                  <pic:blipFill>
+                    <a:blip r:embed="rId39">
+                      <a:extLst>
+                        <a:ext uri="{28A0092B-C50C-407E-A947-70E740481C1C}">
+                          <a14:useLocalDpi xmlns:a14="http://schemas.microsoft.com/office/drawing/2010/main" val="0"/>
+                        </a:ext>
+                      </a:extLst>
+                    </a:blip>
+                    <a:srcRect/>
+                    <a:stretch>
+                      <a:fillRect/>
+                    </a:stretch>
+                  </pic:blipFill>
+                  <pic:spPr bwMode="auto">
+                    <a:xfrm>
+                      <a:off x="0" y="0"/>
+                      <a:ext cx="2521585" cy="1813560"/>
+                    </a:xfrm>
+                    <a:prstGeom prst="rect">
+                      <a:avLst/>
+                    </a:prstGeom>
+                    <a:noFill/>
+                    <a:ln>
+                      <a:noFill/>
+                    </a:ln>
+                  </pic:spPr>
+                </pic:pic>
+              </a:graphicData>
+            </a:graphic>
+            <wp14:sizeRelH relativeFrom="page">
+              <wp14:pctWidth>0</wp14:pctWidth>
+            </wp14:sizeRelH>
+            <wp14:sizeRelV relativeFrom="page">
+              <wp14:pctHeight>0</wp14:pctHeight>
+            </wp14:sizeRelV>
+          </wp:anchor>
+        </w:drawing>
+      </w:r>
+      <w:r>
+        <w:rPr>
+          <w:rFonts w:cstheme="minorHAnsi"/>
+          <w:b/>
+          <w:bCs/>
+          <w:sz w:val="24"/>
+          <w:szCs w:val="24"/>
+        </w:rPr>
+        <w:t>1). Tourism</w:t>
+      </w:r>
+    </w:p>
+    <w:p>
+      <w:pPr>
+        <w:autoSpaceDE w:val="0"/>
+        <w:autoSpaceDN w:val="0"/>
+        <w:adjustRightInd w:val="0"/>
+        <w:spacing w:after="0" w:line="240" w:lineRule="auto"/>
+        <w:jc w:val="both"/>
+        <w:rPr>
+          <w:rFonts w:cstheme="minorHAnsi"/>
+          <w:sz w:val="24"/>
+          <w:szCs w:val="24"/>
+        </w:rPr>
+      </w:pPr>
+      <w:r>
+        <w:rPr>
+          <w:rFonts w:cstheme="minorHAnsi"/>
+          <w:sz w:val="24"/>
+          <w:szCs w:val="24"/>
+        </w:rPr>
+        <w:t>With disruptions to global travel and restrictions issued to some countries due to the pandemic outbreak, Sri Lanka’s tourism industry will be significantly affected. Based on the Sri Lanka Tourist Development Authority Data, tourist arrivals fell below over 30%, during the first quarter of 2020, compared to the previous year.</w:t>
+      </w:r>
+      <w:r>
+        <w:rPr>
+          <w:rFonts w:eastAsia="Times New Roman" w:cstheme="minorHAnsi"/>
+          <w:noProof/>
+          <w:sz w:val="24"/>
+          <w:szCs w:val="24"/>
+        </w:rPr>
+        <w:t xml:space="preserve"> </w:t>
+      </w:r>
+    </w:p>
+    <w:p>
+      <w:pPr>
+        <w:autoSpaceDE w:val="0"/>
+        <w:autoSpaceDN w:val="0"/>
+        <w:adjustRightInd w:val="0"/>
+        <w:spacing w:after="0" w:line="240" w:lineRule="auto"/>
+        <w:jc w:val="both"/>
+        <w:rPr>
+          <w:rFonts w:cstheme="minorHAnsi"/>
+          <w:sz w:val="24"/>
+          <w:szCs w:val="24"/>
+        </w:rPr>
+      </w:pPr>
+    </w:p>
+    <w:p>
+      <w:pPr>
+        <w:autoSpaceDE w:val="0"/>
+        <w:autoSpaceDN w:val="0"/>
+        <w:adjustRightInd w:val="0"/>
+        <w:spacing w:after="0" w:line="240" w:lineRule="auto"/>
+        <w:jc w:val="both"/>
+        <w:rPr>
+          <w:rFonts w:cstheme="minorHAnsi"/>
+          <w:sz w:val="24"/>
+          <w:szCs w:val="24"/>
+        </w:rPr>
+      </w:pPr>
+      <w:r>
+        <w:rPr>
+          <w:noProof/>
+        </w:rPr>
+        <mc:AlternateContent>
+          <mc:Choice Requires="wps">
+            <w:drawing>
+              <wp:anchor distT="0" distB="0" distL="114300" distR="114300" simplePos="0" relativeHeight="251665408" behindDoc="0" locked="0" layoutInCell="1" allowOverlap="1" wp14:anchorId="5B0A8B50" wp14:editId="607FB15C">
+                <wp:simplePos x="0" y="0"/>
+                <wp:positionH relativeFrom="margin">
+                  <wp:posOffset>4202760</wp:posOffset>
+                </wp:positionH>
+                <wp:positionV relativeFrom="paragraph">
+                  <wp:posOffset>434340</wp:posOffset>
+                </wp:positionV>
+                <wp:extent cx="2521585" cy="314325"/>
+                <wp:effectExtent l="0" t="0" r="0" b="9525"/>
+                <wp:wrapThrough wrapText="bothSides">
+                  <wp:wrapPolygon edited="0">
+                    <wp:start x="0" y="0"/>
+                    <wp:lineTo x="0" y="20945"/>
+                    <wp:lineTo x="21377" y="20945"/>
+                    <wp:lineTo x="21377" y="0"/>
+                    <wp:lineTo x="0" y="0"/>
+                  </wp:wrapPolygon>
+                </wp:wrapThrough>
+                <wp:docPr id="4" name="Text Box 4"/>
+                <wp:cNvGraphicFramePr/>
+                <a:graphic xmlns:a="http://schemas.openxmlformats.org/drawingml/2006/main">
+                  <a:graphicData uri="http://schemas.microsoft.com/office/word/2010/wordprocessingShape">
+                    <wps:wsp>
+                      <wps:cNvSpPr txBox="1"/>
+                      <wps:spPr>
+                        <a:xfrm>
+                          <a:off x="0" y="0"/>
+                          <a:ext cx="2521585" cy="314325"/>
+                        </a:xfrm>
+                        <a:prstGeom prst="rect">
+                          <a:avLst/>
+                        </a:prstGeom>
+                        <a:solidFill>
+                          <a:prstClr val="white"/>
+                        </a:solidFill>
+                        <a:ln>
+                          <a:noFill/>
+                        </a:ln>
+                      </wps:spPr>
+                      <wps:txbx>
+                        <w:txbxContent>
+                          <w:p>
+                            <w:pPr>
+                              <w:pStyle w:val="Caption"/>
+                              <w:rPr>
+                                <w:rFonts w:eastAsia="Times New Roman" w:cstheme="minorHAnsi"/>
+                                <w:noProof/>
+                                <w:sz w:val="24"/>
+                                <w:szCs w:val="24"/>
+                              </w:rPr>
+                            </w:pPr>
+                            <w:r>
+                              <w:t xml:space="preserve">Figure </w:t>
+                            </w:r>
+                            <w:fldSimple w:instr=" SEQ Figure \* ARABIC ">
+                              <w:r>
+                                <w:rPr>
+                                  <w:noProof/>
+                                </w:rPr>
+                                <w:t>2</w:t>
+                              </w:r>
+                            </w:fldSimple>
+                            <w:r>
+                              <w:t xml:space="preserve">: </w:t>
+                            </w:r>
+                            <w:r>
+                              <w:t>China drops out from Sri Lanka's top 10 tourist source markets for the first time s</w:t>
+                            </w:r>
+                            <w:r>
+                              <w:t>i</w:t>
+                            </w:r>
+                            <w:r>
+                              <w:t>nce 2012</w:t>
+                            </w:r>
+                          </w:p>
+                        </w:txbxContent>
+                      </wps:txbx>
+                      <wps:bodyPr rot="0" spcFirstLastPara="0" vertOverflow="overflow" horzOverflow="overflow" vert="horz" wrap="square" lIns="0" tIns="0" rIns="0" bIns="0" numCol="1" spcCol="0" rtlCol="0" fromWordArt="0" anchor="t" anchorCtr="0" forceAA="0" compatLnSpc="1">
+                        <a:prstTxWarp prst="textNoShape">
+                          <a:avLst/>
+                        </a:prstTxWarp>
+                        <a:noAutofit/>
+                      </wps:bodyPr>
+                    </wps:wsp>
+                  </a:graphicData>
+                </a:graphic>
+                <wp14:sizeRelV relativeFrom="margin">
+                  <wp14:pctHeight>0</wp14:pctHeight>
+                </wp14:sizeRelV>
+              </wp:anchor>
+            </w:drawing>
+          </mc:Choice>
+          <mc:Fallback>
+            <w:pict>
+              <v:shape w14:anchorId="5B0A8B50" id="Text Box 4" o:spid="_x0000_s1027" type="#_x0000_t202" style="position:absolute;left:0;text-align:left;margin-left:330.95pt;margin-top:34.2pt;width:198.55pt;height:24.75pt;z-index:251665408;visibility:visible;mso-wrap-style:square;mso-height-percent:0;mso-wrap-distance-left:9pt;mso-wrap-distance-top:0;mso-wrap-distance-right:9pt;mso-wrap-distance-bottom:0;mso-position-horizontal:absolute;mso-position-horizontal-relative:margin;mso-position-vertical:absolute;mso-position-vertical-relative:text;mso-height-percent:0;mso-height-relative:margin;v-text-anchor:top" o:gfxdata="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" stroked="f">
+                <v:textbox inset="0,0,0,0">
+                  <w:txbxContent>
+                    <w:p>
+                      <w:pPr>
+                        <w:pStyle w:val="Caption"/>
+                        <w:rPr>
+                          <w:rFonts w:eastAsia="Times New Roman" w:cstheme="minorHAnsi"/>
+                          <w:noProof/>
+                          <w:sz w:val="24"/>
+                          <w:szCs w:val="24"/>
+                        </w:rPr>
+                      </w:pPr>
+                      <w:r>
+                        <w:t xml:space="preserve">Figure </w:t>
+                      </w:r>
+                      <w:fldSimple w:instr=" SEQ Figure \* ARABIC ">
+                        <w:r>
+                          <w:rPr>
+                            <w:noProof/>
+                          </w:rPr>
+                          <w:t>2</w:t>
+                        </w:r>
+                      </w:fldSimple>
+                      <w:r>
+                        <w:t xml:space="preserve">: </w:t>
+                      </w:r>
+                      <w:r>
+                        <w:t>China drops out from Sri Lanka's top 10 tourist source markets for the first time s</w:t>
+                      </w:r>
+                      <w:r>
+                        <w:t>i</w:t>
+                      </w:r>
+                      <w:r>
+                        <w:t>nce 2012</w:t>
+                      </w:r>
+                    </w:p>
+                  </w:txbxContent>
+                </v:textbox>
+                <w10:wrap type="through" anchorx="margin"/>
+              </v:shape>
+            </w:pict>
+          </mc:Fallback>
+        </mc:AlternateContent>
+      </w:r>
+      <w:r>
+        <w:rPr>
+          <w:rFonts w:cstheme="minorHAnsi"/>
+          <w:sz w:val="24"/>
+          <w:szCs w:val="24"/>
+        </w:rPr>
+        <w:t>We will see a further impact from April onwards as the Sri Lanka closed its borders for non - essential passenger travel and domestic travel restrictions have also caused a virtual standstill in the tourism industry. However, this will likely to be greater if the public health measures continue.</w:t>
+      </w:r>
+    </w:p>
+    <w:p>
+      <w:pPr>
+        <w:autoSpaceDE w:val="0"/>
+        <w:autoSpaceDN w:val="0"/>
+        <w:adjustRightInd w:val="0"/>
+        <w:spacing w:after="0" w:line="240" w:lineRule="auto"/>
+        <w:jc w:val="both"/>
+        <w:rPr>
+          <w:rFonts w:cstheme="minorHAnsi"/>
+          <w:sz w:val="24"/>
+          <w:szCs w:val="24"/>
+        </w:rPr>
+      </w:pPr>
+    </w:p>
+    <w:p>
+      <w:pPr>
+        <w:autoSpaceDE w:val="0"/>
+        <w:autoSpaceDN w:val="0"/>
+        <w:adjustRightInd w:val="0"/>
+        <w:spacing w:after="0" w:line="240" w:lineRule="auto"/>
+        <w:jc w:val="both"/>
+        <w:rPr>
+          <w:rFonts w:cstheme="minorHAnsi"/>
+          <w:sz w:val="24"/>
+          <w:szCs w:val="24"/>
+        </w:rPr>
+      </w:pPr>
+      <w:r>
+        <w:rPr>
+          <w:rFonts w:cstheme="minorHAnsi"/>
+          <w:b/>
+          <w:bCs/>
+          <w:sz w:val="24"/>
+          <w:szCs w:val="24"/>
+        </w:rPr>
+        <w:t>2) Apparel and textile</w:t>
+      </w:r>
+    </w:p>
+    <w:p>
+      <w:pPr>
+        <w:autoSpaceDE w:val="0"/>
+        <w:autoSpaceDN w:val="0"/>
+        <w:adjustRightInd w:val="0"/>
+        <w:spacing w:after="0" w:line="240" w:lineRule="auto"/>
+        <w:jc w:val="both"/>
+        <w:rPr>
+          <w:rFonts w:cstheme="minorHAnsi"/>
+          <w:sz w:val="24"/>
+          <w:szCs w:val="24"/>
+        </w:rPr>
+      </w:pPr>
+      <w:r>
+        <w:rPr>
+          <w:rFonts w:cstheme="minorHAnsi"/>
+          <w:sz w:val="24"/>
+          <w:szCs w:val="24"/>
+        </w:rPr>
+        <w:t xml:space="preserve">Apparel and textile </w:t>
+      </w:r>
+      <w:r>
+        <w:rPr>
+          <w:rFonts w:cstheme="minorHAnsi"/>
+          <w:sz w:val="24"/>
+          <w:szCs w:val="24"/>
+        </w:rPr>
+        <w:t>are</w:t>
+      </w:r>
+      <w:r>
+        <w:rPr>
+          <w:rFonts w:cstheme="minorHAnsi"/>
+          <w:sz w:val="24"/>
+          <w:szCs w:val="24"/>
+        </w:rPr>
+        <w:t xml:space="preserve"> one of the highest contributors towards national</w:t>
+      </w:r>
+      <w:r>
+        <w:rPr>
+          <w:rFonts w:cstheme="minorHAnsi"/>
+          <w:sz w:val="24"/>
+          <w:szCs w:val="24"/>
+        </w:rPr>
+        <w:t xml:space="preserve"> </w:t>
+      </w:r>
+      <w:r>
+        <w:rPr>
+          <w:rFonts w:cstheme="minorHAnsi"/>
+          <w:sz w:val="24"/>
+          <w:szCs w:val="24"/>
+        </w:rPr>
+        <w:t>exports with over USD 5 bn in export revenues. Based on the PMI</w:t>
+      </w:r>
+      <w:r>
+        <w:rPr>
+          <w:rFonts w:cstheme="minorHAnsi"/>
+          <w:sz w:val="24"/>
+          <w:szCs w:val="24"/>
+        </w:rPr>
+        <w:t xml:space="preserve"> </w:t>
+      </w:r>
+      <w:r>
+        <w:rPr>
+          <w:rFonts w:cstheme="minorHAnsi"/>
+          <w:sz w:val="24"/>
+          <w:szCs w:val="24"/>
+        </w:rPr>
+        <w:t>data as at February 2020 provided by CBSL, “New Orders” and</w:t>
+      </w:r>
+      <w:r>
+        <w:rPr>
+          <w:rFonts w:cstheme="minorHAnsi"/>
+          <w:sz w:val="24"/>
+          <w:szCs w:val="24"/>
+        </w:rPr>
+        <w:t xml:space="preserve"> </w:t>
+      </w:r>
+      <w:r>
+        <w:rPr>
+          <w:rFonts w:cstheme="minorHAnsi"/>
+          <w:sz w:val="24"/>
+          <w:szCs w:val="24"/>
+        </w:rPr>
+        <w:t>“Employment” slowed down, particularly in the manufacturing of</w:t>
+      </w:r>
+      <w:r>
+        <w:rPr>
+          <w:rFonts w:cstheme="minorHAnsi"/>
+          <w:sz w:val="24"/>
+          <w:szCs w:val="24"/>
+        </w:rPr>
+        <w:t xml:space="preserve"> </w:t>
+      </w:r>
+      <w:r>
+        <w:rPr>
+          <w:rFonts w:cstheme="minorHAnsi"/>
+          <w:sz w:val="24"/>
+          <w:szCs w:val="24"/>
+        </w:rPr>
+        <w:t>textile and wearing apparel sector with the decrease in global</w:t>
+      </w:r>
+      <w:r>
+        <w:rPr>
+          <w:rFonts w:cstheme="minorHAnsi"/>
+          <w:sz w:val="24"/>
+          <w:szCs w:val="24"/>
+        </w:rPr>
+        <w:t xml:space="preserve"> </w:t>
+      </w:r>
+      <w:r>
+        <w:rPr>
+          <w:rFonts w:cstheme="minorHAnsi"/>
+          <w:sz w:val="24"/>
+          <w:szCs w:val="24"/>
+        </w:rPr>
+        <w:t>demand. The Coronavirus outbreak has affected major export destinations</w:t>
+      </w:r>
+      <w:r>
+        <w:rPr>
+          <w:rFonts w:cstheme="minorHAnsi"/>
+          <w:sz w:val="24"/>
+          <w:szCs w:val="24"/>
+        </w:rPr>
+        <w:t xml:space="preserve"> </w:t>
+      </w:r>
+      <w:r>
+        <w:rPr>
+          <w:rFonts w:cstheme="minorHAnsi"/>
+          <w:sz w:val="24"/>
+          <w:szCs w:val="24"/>
+        </w:rPr>
+        <w:t xml:space="preserve">of Sri Lanka such as Italy (one of the largest </w:t>
+      </w:r>
+      <w:r>
+        <w:rPr>
+          <w:rFonts w:cstheme="minorHAnsi"/>
+          <w:sz w:val="24"/>
+          <w:szCs w:val="24"/>
+        </w:rPr>
+        <w:t>procurers</w:t>
+      </w:r>
+      <w:r>
+        <w:rPr>
+          <w:rFonts w:cstheme="minorHAnsi"/>
+          <w:sz w:val="24"/>
+          <w:szCs w:val="24"/>
+        </w:rPr>
+        <w:t xml:space="preserve"> of textiles and</w:t>
+      </w:r>
+      <w:r>
+        <w:rPr>
+          <w:rFonts w:cstheme="minorHAnsi"/>
+          <w:sz w:val="24"/>
+          <w:szCs w:val="24"/>
+        </w:rPr>
+        <w:t xml:space="preserve"> </w:t>
+      </w:r>
+      <w:r>
+        <w:rPr>
+          <w:rFonts w:cstheme="minorHAnsi"/>
+          <w:sz w:val="24"/>
+          <w:szCs w:val="24"/>
+        </w:rPr>
+        <w:t>garments).</w:t>
+      </w:r>
+    </w:p>
+    <w:p>
+      <w:pPr>
+        <w:autoSpaceDE w:val="0"/>
+        <w:autoSpaceDN w:val="0"/>
+        <w:adjustRightInd w:val="0"/>
+        <w:spacing w:after="0" w:line="240" w:lineRule="auto"/>
+        <w:jc w:val="both"/>
+        <w:rPr>
+          <w:rFonts w:cstheme="minorHAnsi"/>
+          <w:sz w:val="24"/>
+          <w:szCs w:val="24"/>
+        </w:rPr>
+      </w:pPr>
+    </w:p>
+    <w:p>
+      <w:pPr>
+        <w:autoSpaceDE w:val="0"/>
+        <w:autoSpaceDN w:val="0"/>
+        <w:adjustRightInd w:val="0"/>
+        <w:spacing w:after="0" w:line="240" w:lineRule="auto"/>
+        <w:jc w:val="both"/>
+        <w:rPr>
+          <w:rFonts w:cstheme="minorHAnsi"/>
+          <w:sz w:val="24"/>
+          <w:szCs w:val="24"/>
+        </w:rPr>
+      </w:pPr>
+      <w:r>
+        <w:rPr>
+          <w:rFonts w:cstheme="minorHAnsi"/>
+          <w:sz w:val="24"/>
+          <w:szCs w:val="24"/>
+        </w:rPr>
+        <w:t>Furthermore, raw material</w:t>
+      </w:r>
+      <w:r>
+        <w:rPr>
+          <w:rFonts w:cstheme="minorHAnsi"/>
+          <w:sz w:val="24"/>
+          <w:szCs w:val="24"/>
+        </w:rPr>
+        <w:t xml:space="preserve"> </w:t>
+      </w:r>
+      <w:r>
+        <w:rPr>
+          <w:rFonts w:cstheme="minorHAnsi"/>
+          <w:sz w:val="24"/>
+          <w:szCs w:val="24"/>
+        </w:rPr>
+        <w:t>imports have been delayed due to supply side disruptions due to the</w:t>
+      </w:r>
+      <w:r>
+        <w:rPr>
+          <w:rFonts w:cstheme="minorHAnsi"/>
+          <w:sz w:val="24"/>
+          <w:szCs w:val="24"/>
+        </w:rPr>
+        <w:t xml:space="preserve"> </w:t>
+      </w:r>
+      <w:r>
+        <w:rPr>
+          <w:rFonts w:cstheme="minorHAnsi"/>
+          <w:sz w:val="24"/>
+          <w:szCs w:val="24"/>
+        </w:rPr>
+        <w:t>pandemic outbreak. Hence, enterprises foresee a decline in</w:t>
+      </w:r>
+      <w:r>
+        <w:rPr>
+          <w:rFonts w:cstheme="minorHAnsi"/>
+          <w:sz w:val="24"/>
+          <w:szCs w:val="24"/>
+        </w:rPr>
+        <w:t xml:space="preserve"> </w:t>
+      </w:r>
+      <w:r>
+        <w:rPr>
+          <w:rFonts w:cstheme="minorHAnsi"/>
+          <w:sz w:val="24"/>
+          <w:szCs w:val="24"/>
+        </w:rPr>
+        <w:t>manufacturing in the short term</w:t>
+      </w:r>
+      <w:r>
+        <w:rPr>
+          <w:rFonts w:cstheme="minorHAnsi"/>
+          <w:sz w:val="24"/>
+          <w:szCs w:val="24"/>
+        </w:rPr>
+        <w:t>.</w:t>
+      </w:r>
+    </w:p>
+    <w:p>
+      <w:pPr>
+        <w:autoSpaceDE w:val="0"/>
+        <w:autoSpaceDN w:val="0"/>
+        <w:adjustRightInd w:val="0"/>
+        <w:spacing w:after="0" w:line="240" w:lineRule="auto"/>
+        <w:jc w:val="both"/>
+        <w:rPr>
+          <w:rFonts w:cstheme="minorHAnsi"/>
+          <w:sz w:val="24"/>
+          <w:szCs w:val="24"/>
+        </w:rPr>
+      </w:pPr>
+    </w:p>
+    <w:p>
+      <w:pPr>
+        <w:autoSpaceDE w:val="0"/>
+        <w:autoSpaceDN w:val="0"/>
+        <w:adjustRightInd w:val="0"/>
+        <w:spacing w:after="0" w:line="240" w:lineRule="auto"/>
+        <w:jc w:val="both"/>
+        <w:rPr>
+          <w:rFonts w:cstheme="minorHAnsi"/>
+          <w:sz w:val="24"/>
+          <w:szCs w:val="24"/>
+        </w:rPr>
+      </w:pPr>
+      <w:r>
+        <w:rPr>
+          <w:rFonts w:cstheme="minorHAnsi"/>
+          <w:b/>
+          <w:bCs/>
+          <w:sz w:val="24"/>
+          <w:szCs w:val="24"/>
+        </w:rPr>
+        <w:t>3) Construction and engineering</w:t>
+      </w:r>
+    </w:p>
+    <w:p>
+      <w:pPr>
+        <w:autoSpaceDE w:val="0"/>
+        <w:autoSpaceDN w:val="0"/>
+        <w:adjustRightInd w:val="0"/>
+        <w:spacing w:after="0" w:line="240" w:lineRule="auto"/>
+        <w:jc w:val="both"/>
+        <w:rPr>
+          <w:rFonts w:cstheme="minorHAnsi"/>
+          <w:sz w:val="24"/>
+          <w:szCs w:val="24"/>
+        </w:rPr>
+      </w:pPr>
+      <w:r>
+        <w:rPr>
+          <w:rFonts w:cstheme="minorHAnsi"/>
+          <w:sz w:val="24"/>
+          <w:szCs w:val="24"/>
+        </w:rPr>
+        <w:t>Several high-rise building projects had showed slowdown owing to the delay in procurement of materials from China and the complete stoppage of work due to the curfew. Based on the Construction industry experts, although the Chinese government has allowed factories in many industrial centers to open, the recovery is expected to take more time. In addition, the lockdown of construction workers after the Chinese New Year also adversely affected the industry, as many construction projects are undertaken by Chinese contractors.</w:t>
+      </w:r>
+    </w:p>
+    <w:p>
+      <w:pPr>
+        <w:autoSpaceDE w:val="0"/>
+        <w:autoSpaceDN w:val="0"/>
+        <w:adjustRightInd w:val="0"/>
+        <w:spacing w:after="0" w:line="240" w:lineRule="auto"/>
+        <w:jc w:val="both"/>
+        <w:rPr>
+          <w:rFonts w:cstheme="minorHAnsi"/>
+          <w:sz w:val="24"/>
+          <w:szCs w:val="24"/>
+        </w:rPr>
+      </w:pPr>
+    </w:p>
+    <w:p>
+      <w:pPr>
+        <w:autoSpaceDE w:val="0"/>
+        <w:autoSpaceDN w:val="0"/>
+        <w:adjustRightInd w:val="0"/>
+        <w:spacing w:after="0" w:line="240" w:lineRule="auto"/>
+        <w:jc w:val="both"/>
+        <w:rPr>
+          <w:rFonts w:cstheme="minorHAnsi"/>
+          <w:sz w:val="24"/>
+          <w:szCs w:val="24"/>
+        </w:rPr>
+      </w:pPr>
+      <w:r>
+        <w:rPr>
+          <w:rFonts w:cstheme="minorHAnsi"/>
+          <w:sz w:val="24"/>
+          <w:szCs w:val="24"/>
+        </w:rPr>
+        <w:t>The slight recovery of demand for middle income apartments seen earlier this year is likely to be offset by the current and expected economic downturn; as well as the delays caused by work stoppage. Investor sentiment is likely to be depressed throughout the remainder of the year.</w:t>
+      </w:r>
+    </w:p>
+    <w:p>
+      <w:pPr>
+        <w:autoSpaceDE w:val="0"/>
+        <w:autoSpaceDN w:val="0"/>
+        <w:adjustRightInd w:val="0"/>
+        <w:spacing w:after="0" w:line="240" w:lineRule="auto"/>
+        <w:jc w:val="both"/>
+        <w:rPr>
+          <w:rFonts w:cstheme="minorHAnsi"/>
+          <w:sz w:val="24"/>
+          <w:szCs w:val="24"/>
+        </w:rPr>
+      </w:pPr>
+    </w:p>
+    <w:p>
+      <w:pPr>
+        <w:autoSpaceDE w:val="0"/>
+        <w:autoSpaceDN w:val="0"/>
+        <w:adjustRightInd w:val="0"/>
+        <w:spacing w:after="0" w:line="240" w:lineRule="auto"/>
+        <w:jc w:val="both"/>
+        <w:rPr>
+          <w:rFonts w:cstheme="minorHAnsi"/>
+          <w:sz w:val="24"/>
+          <w:szCs w:val="24"/>
+        </w:rPr>
+      </w:pPr>
+      <w:r>
+        <w:rPr>
+          <w:rFonts w:cstheme="minorHAnsi"/>
+          <w:b/>
+          <w:bCs/>
+          <w:sz w:val="24"/>
+          <w:szCs w:val="24"/>
+        </w:rPr>
+        <w:t>4) Retail and consumer</w:t>
+      </w:r>
+    </w:p>
+    <w:p>
+      <w:pPr>
+        <w:autoSpaceDE w:val="0"/>
+        <w:autoSpaceDN w:val="0"/>
+        <w:adjustRightInd w:val="0"/>
+        <w:spacing w:after="0" w:line="240" w:lineRule="auto"/>
+        <w:jc w:val="both"/>
+        <w:rPr>
+          <w:rFonts w:cstheme="minorHAnsi"/>
+          <w:sz w:val="24"/>
+          <w:szCs w:val="24"/>
+        </w:rPr>
+      </w:pPr>
+      <w:r>
+        <w:rPr>
+          <w:rFonts w:cstheme="minorHAnsi"/>
+          <w:sz w:val="24"/>
+          <w:szCs w:val="24"/>
+        </w:rPr>
+        <w:t xml:space="preserve">Social distancing measures come at a great economic cost especially for the Retail and Consumer sector. Despite the lifting of the indefinite curfew in March 2020 and the panic buying seen earlier this year we still expect the retail and consumer sector to slowdown, given the prolonged period of curfew. However, we </w:t>
+      </w:r>
+      <w:r>
+        <w:rPr>
+          <w:rFonts w:cstheme="minorHAnsi"/>
+          <w:sz w:val="24"/>
+          <w:szCs w:val="24"/>
+        </w:rPr>
+        <w:lastRenderedPageBreak/>
+        <w:t>have seen Public Private Partnerships to provide essential household and consumption items to the public during this indefinite curfew period.</w:t>
+      </w:r>
+    </w:p>
+    <w:p>
+      <w:pPr>
+        <w:autoSpaceDE w:val="0"/>
+        <w:autoSpaceDN w:val="0"/>
+        <w:adjustRightInd w:val="0"/>
+        <w:spacing w:after="0" w:line="240" w:lineRule="auto"/>
+        <w:jc w:val="both"/>
+        <w:rPr>
+          <w:rFonts w:cstheme="minorHAnsi"/>
+          <w:sz w:val="24"/>
+          <w:szCs w:val="24"/>
+        </w:rPr>
+      </w:pPr>
+    </w:p>
+    <w:p>
+      <w:pPr>
+        <w:autoSpaceDE w:val="0"/>
+        <w:autoSpaceDN w:val="0"/>
+        <w:adjustRightInd w:val="0"/>
+        <w:spacing w:after="0" w:line="240" w:lineRule="auto"/>
+        <w:jc w:val="both"/>
+        <w:rPr>
+          <w:rFonts w:cstheme="minorHAnsi"/>
+          <w:sz w:val="24"/>
+          <w:szCs w:val="24"/>
+        </w:rPr>
+      </w:pPr>
+      <w:r>
+        <w:rPr>
+          <w:rFonts w:cstheme="minorHAnsi"/>
+          <w:sz w:val="24"/>
+          <w:szCs w:val="24"/>
+        </w:rPr>
+        <w:t>During this time, it is likely that retail and consumer products in relation to Essentials (e.g. groceries) will strive to keep supply lines moving. This is further evident with many retailers now relying on alternative methods such as limited deliveries during a given time to continue their business activities. Demand for clothing, white goods and consumer durables will slow down. Import restrictions may further dampen retail activity.</w:t>
+      </w:r>
+    </w:p>
+    <w:p>
+      <w:pPr>
+        <w:autoSpaceDE w:val="0"/>
+        <w:autoSpaceDN w:val="0"/>
+        <w:adjustRightInd w:val="0"/>
+        <w:spacing w:after="0" w:line="240" w:lineRule="auto"/>
+        <w:jc w:val="both"/>
+        <w:rPr>
+          <w:rFonts w:cstheme="minorHAnsi"/>
+          <w:sz w:val="24"/>
+          <w:szCs w:val="24"/>
+        </w:rPr>
+      </w:pPr>
+    </w:p>
+    <w:p>
+      <w:pPr>
+        <w:autoSpaceDE w:val="0"/>
+        <w:autoSpaceDN w:val="0"/>
+        <w:adjustRightInd w:val="0"/>
+        <w:spacing w:after="0" w:line="240" w:lineRule="auto"/>
+        <w:jc w:val="both"/>
+        <w:rPr>
+          <w:rFonts w:cstheme="minorHAnsi"/>
+          <w:sz w:val="24"/>
+          <w:szCs w:val="24"/>
+        </w:rPr>
+      </w:pPr>
+      <w:r>
+        <w:rPr>
+          <w:rFonts w:cstheme="minorHAnsi"/>
+          <w:b/>
+          <w:bCs/>
+          <w:sz w:val="24"/>
+          <w:szCs w:val="24"/>
+        </w:rPr>
+        <w:t>5) Banking and finance</w:t>
+      </w:r>
+    </w:p>
+    <w:p>
+      <w:pPr>
+        <w:autoSpaceDE w:val="0"/>
+        <w:autoSpaceDN w:val="0"/>
+        <w:adjustRightInd w:val="0"/>
+        <w:spacing w:after="0" w:line="240" w:lineRule="auto"/>
+        <w:jc w:val="both"/>
+        <w:rPr>
+          <w:rFonts w:cstheme="minorHAnsi"/>
+          <w:sz w:val="24"/>
+          <w:szCs w:val="24"/>
+        </w:rPr>
+      </w:pPr>
+      <w:r>
+        <w:rPr>
+          <w:rFonts w:cstheme="minorHAnsi"/>
+          <w:sz w:val="24"/>
+          <w:szCs w:val="24"/>
+        </w:rPr>
+        <w:t>Since the banking sector is the backbone of any economy, any significant economic downturn will directly affect the banks. Due to difficult operating conditions, the performance of the banking sector, will be more challenging, affecting asset quality and profitability recovery. The six-month debt moratorium and other measures imposed is expected to soften the impact to individuals and businesses but will increase non-performing loans in 2020.</w:t>
+      </w:r>
+    </w:p>
+    <w:p>
+      <w:pPr>
+        <w:autoSpaceDE w:val="0"/>
+        <w:autoSpaceDN w:val="0"/>
+        <w:adjustRightInd w:val="0"/>
+        <w:spacing w:after="0" w:line="240" w:lineRule="auto"/>
+        <w:jc w:val="both"/>
+        <w:rPr>
+          <w:rFonts w:cstheme="minorHAnsi"/>
+          <w:sz w:val="24"/>
+          <w:szCs w:val="24"/>
+        </w:rPr>
+      </w:pPr>
+    </w:p>
+    <w:p>
+      <w:pPr>
+        <w:autoSpaceDE w:val="0"/>
+        <w:autoSpaceDN w:val="0"/>
+        <w:adjustRightInd w:val="0"/>
+        <w:spacing w:after="0" w:line="240" w:lineRule="auto"/>
+        <w:jc w:val="both"/>
+        <w:rPr>
+          <w:rFonts w:cstheme="minorHAnsi"/>
+          <w:sz w:val="24"/>
+          <w:szCs w:val="24"/>
+        </w:rPr>
+      </w:pPr>
+      <w:r>
+        <w:rPr>
+          <w:rFonts w:cstheme="minorHAnsi"/>
+          <w:sz w:val="24"/>
+          <w:szCs w:val="24"/>
+        </w:rPr>
+        <w:t xml:space="preserve">Furthermore, according to Fitch Ratings, the outlook for Sri Lanka’s banking sector is negative for 2020. Financial sector liquidity will be impacted by the debt moratoriums although offset to some extent by the reduction in the liquidity requirements for financial institutions. The need to strengthen the capital of NBFIs will be felt even more as they need to have the financial capacity be able to navigate crises such as this. </w:t>
+      </w:r>
+    </w:p>
+    <w:p>
+      <w:pPr>
+        <w:autoSpaceDE w:val="0"/>
+        <w:autoSpaceDN w:val="0"/>
+        <w:adjustRightInd w:val="0"/>
+        <w:spacing w:after="0" w:line="240" w:lineRule="auto"/>
         <w:jc w:val="both"/>
         <w:rPr>
           <w:rFonts w:eastAsia="Times New Roman" w:cstheme="minorHAnsi"/>
@@ -2997,6 +3072,32 @@
 
 <file path=word/numbering.xml><?xml version="1.0" encoding="utf-8"?>
 <w:numbering xmlns:wpc="http://schemas.microsoft.com/office/word/2010/wordprocessingCanvas" xmlns:cx="http://schemas.microsoft.com/office/drawing/2014/chartex" xmlns:cx1="http://schemas.microsoft.com/office/drawing/2015/9/8/chartex" xmlns:cx2="http://schemas.microsoft.com/office/drawing/2015/10/21/chartex" xmlns:cx3="http://schemas.microsoft.com/office/drawing/2016/5/9/chartex" xmlns:cx4="http://schemas.microsoft.com/office/drawing/2016/5/10/chartex" xmlns:cx5="http://schemas.microsoft.com/office/drawing/2016/5/11/chartex" xmlns:cx6="http://schemas.microsoft.com/office/drawing/2016/5/12/chartex" xmlns:cx7="http://schemas.microsoft.com/office/drawing/2016/5/13/chartex" xmlns:cx8="http://schemas.microsoft.com/office/drawing/2016/5/14/chartex" xmlns:mc="http://schemas.openxmlformats.org/markup-compatibility/2006" xmlns:aink="http://schemas.microsoft.com/office/drawing/2016/ink" xmlns:am3d="http://schemas.microsoft.com/office/drawing/2017/model3d" xmlns:o="urn:schemas-microsoft-com:office:office" xmlns:r="http://schemas.openxmlformats.org/officeDocument/2006/relationships" xmlns:m="http://schemas.openxmlformats.org/officeDocument/2006/math" xmlns:v="urn:schemas-microsoft-com:vml" xmlns:wp14="http://schemas.microsoft.com/office/word/2010/wordprocessingDrawing" xmlns:wp="http://schemas.openxmlformats.org/drawingml/2006/wordprocessingDrawing" xmlns:w10="urn:schemas-microsoft-com:office:word" xmlns:w="http://schemas.openxmlformats.org/wordprocessingml/2006/main" xmlns:w14="http://schemas.microsoft.com/office/word/2010/wordml" xmlns:w15="http://schemas.microsoft.com/office/word/2012/wordml" xmlns:w16cid="http://schemas.microsoft.com/office/word/2016/wordml/cid" xmlns:w16se="http://schemas.microsoft.com/office/word/2015/wordml/symex" xmlns:wpg="http://schemas.microsoft.com/office/word/2010/wordprocessingGroup" xmlns:wpi="http://schemas.microsoft.com/office/word/2010/wordprocessingInk" xmlns:wne="http://schemas.microsoft.com/office/word/2006/wordml" xmlns:wps="http://schemas.microsoft.com/office/word/2010/wordprocessingShape" mc:Ignorable="w14 w15 w16se w16cid wp14">
+  <w:numPicBullet w:numPicBulletId="0">
+    <w:pict>
+      <v:shapetype id="_x0000_t75" coordsize="21600,21600" o:spt="75" o:preferrelative="t" path="m@4@5l@4@11@9@11@9@5xe" filled="f" stroked="f">
+        <v:stroke joinstyle="miter"/>
+        <v:formulas>
+          <v:f eqn="if lineDrawn pixelLineWidth 0"/>
+          <v:f eqn="sum @0 1 0"/>
+          <v:f eqn="sum 0 0 @1"/>
+          <v:f eqn="prod @2 1 2"/>
+          <v:f eqn="prod @3 21600 pixelWidth"/>
+          <v:f eqn="prod @3 21600 pixelHeight"/>
+          <v:f eqn="sum @0 0 1"/>
+          <v:f eqn="prod @6 1 2"/>
+          <v:f eqn="prod @7 21600 pixelWidth"/>
+          <v:f eqn="sum @8 21600 0"/>
+          <v:f eqn="prod @7 21600 pixelHeight"/>
+          <v:f eqn="sum @10 21600 0"/>
+        </v:formulas>
+        <v:path o:extrusionok="f" gradientshapeok="t" o:connecttype="rect"/>
+        <o:lock v:ext="edit" aspectratio="t"/>
+      </v:shapetype>
+      <v:shape id="_x0000_i1105" type="#_x0000_t75" style="width:11.25pt;height:11.25pt" o:bullet="t">
+        <v:imagedata r:id="rId1" o:title="msoB388"/>
+      </v:shape>
+    </w:pict>
+  </w:numPicBullet>
   <w:abstractNum w:abstractNumId="0" w15:restartNumberingAfterBreak="0">
     <w:nsid w:val="47490305"/>
     <w:multiLevelType w:val="multilevel"/>
@@ -3386,6 +3487,120 @@
     </w:lvl>
   </w:abstractNum>
   <w:abstractNum w:abstractNumId="3" w15:restartNumberingAfterBreak="0">
+    <w:nsid w:val="55AA2859"/>
+    <w:multiLevelType w:val="hybridMultilevel"/>
+    <w:tmpl w:val="8DC2F5B2"/>
+    <w:lvl w:ilvl="0" w:tplc="04090007">
+      <w:start w:val="1"/>
+      <w:numFmt w:val="bullet"/>
+      <w:lvlText w:val=""/>
+      <w:lvlPicBulletId w:val="0"/>
+      <w:lvlJc w:val="left"/>
+      <w:pPr>
+        <w:ind w:left="720" w:hanging="360"/>
+      </w:pPr>
+      <w:rPr>
+        <w:rFonts w:ascii="Symbol" w:hAnsi="Symbol" w:hint="default"/>
+      </w:rPr>
+    </w:lvl>
+    <w:lvl w:ilvl="1" w:tplc="04090003" w:tentative="1">
+      <w:start w:val="1"/>
+      <w:numFmt w:val="bullet"/>
+      <w:lvlText w:val="o"/>
+      <w:lvlJc w:val="left"/>
+      <w:pPr>
+        <w:ind w:left="1440" w:hanging="360"/>
+      </w:pPr>
+      <w:rPr>
+        <w:rFonts w:ascii="Courier New" w:hAnsi="Courier New" w:cs="Courier New" w:hint="default"/>
+      </w:rPr>
+    </w:lvl>
+    <w:lvl w:ilvl="2" w:tplc="04090005" w:tentative="1">
+      <w:start w:val="1"/>
+      <w:numFmt w:val="bullet"/>
+      <w:lvlText w:val=""/>
+      <w:lvlJc w:val="left"/>
+      <w:pPr>
+        <w:ind w:left="2160" w:hanging="360"/>
+      </w:pPr>
+      <w:rPr>
+        <w:rFonts w:ascii="Wingdings" w:hAnsi="Wingdings" w:cs="Wingdings" w:hint="default"/>
+      </w:rPr>
+    </w:lvl>
+    <w:lvl w:ilvl="3" w:tplc="04090001" w:tentative="1">
+      <w:start w:val="1"/>
+      <w:numFmt w:val="bullet"/>
+      <w:lvlText w:val=""/>
+      <w:lvlJc w:val="left"/>
+      <w:pPr>
+        <w:ind w:left="2880" w:hanging="360"/>
+      </w:pPr>
+      <w:rPr>
+        <w:rFonts w:ascii="Symbol" w:hAnsi="Symbol" w:cs="Symbol" w:hint="default"/>
+      </w:rPr>
+    </w:lvl>
+    <w:lvl w:ilvl="4" w:tplc="04090003" w:tentative="1">
+      <w:start w:val="1"/>
+      <w:numFmt w:val="bullet"/>
+      <w:lvlText w:val="o"/>
+      <w:lvlJc w:val="left"/>
+      <w:pPr>
+        <w:ind w:left="3600" w:hanging="360"/>
+      </w:pPr>
+      <w:rPr>
+        <w:rFonts w:ascii="Courier New" w:hAnsi="Courier New" w:cs="Courier New" w:hint="default"/>
+      </w:rPr>
+    </w:lvl>
+    <w:lvl w:ilvl="5" w:tplc="04090005" w:tentative="1">
+      <w:start w:val="1"/>
+      <w:numFmt w:val="bullet"/>
+      <w:lvlText w:val=""/>
+      <w:lvlJc w:val="left"/>
+      <w:pPr>
+        <w:ind w:left="4320" w:hanging="360"/>
+      </w:pPr>
+      <w:rPr>
+        <w:rFonts w:ascii="Wingdings" w:hAnsi="Wingdings" w:cs="Wingdings" w:hint="default"/>
+      </w:rPr>
+    </w:lvl>
+    <w:lvl w:ilvl="6" w:tplc="04090001" w:tentative="1">
+      <w:start w:val="1"/>
+      <w:numFmt w:val="bullet"/>
+      <w:lvlText w:val=""/>
+      <w:lvlJc w:val="left"/>
+      <w:pPr>
+        <w:ind w:left="5040" w:hanging="360"/>
+      </w:pPr>
+      <w:rPr>
+        <w:rFonts w:ascii="Symbol" w:hAnsi="Symbol" w:cs="Symbol" w:hint="default"/>
+      </w:rPr>
+    </w:lvl>
+    <w:lvl w:ilvl="7" w:tplc="04090003" w:tentative="1">
+      <w:start w:val="1"/>
+      <w:numFmt w:val="bullet"/>
+      <w:lvlText w:val="o"/>
+      <w:lvlJc w:val="left"/>
+      <w:pPr>
+        <w:ind w:left="5760" w:hanging="360"/>
+      </w:pPr>
+      <w:rPr>
+        <w:rFonts w:ascii="Courier New" w:hAnsi="Courier New" w:cs="Courier New" w:hint="default"/>
+      </w:rPr>
+    </w:lvl>
+    <w:lvl w:ilvl="8" w:tplc="04090005" w:tentative="1">
+      <w:start w:val="1"/>
+      <w:numFmt w:val="bullet"/>
+      <w:lvlText w:val=""/>
+      <w:lvlJc w:val="left"/>
+      <w:pPr>
+        <w:ind w:left="6480" w:hanging="360"/>
+      </w:pPr>
+      <w:rPr>
+        <w:rFonts w:ascii="Wingdings" w:hAnsi="Wingdings" w:cs="Wingdings" w:hint="default"/>
+      </w:rPr>
+    </w:lvl>
+  </w:abstractNum>
+  <w:abstractNum w:abstractNumId="4" w15:restartNumberingAfterBreak="0">
     <w:nsid w:val="7E5010C6"/>
     <w:multiLevelType w:val="hybridMultilevel"/>
     <w:tmpl w:val="4030C5D8"/>
@@ -3481,6 +3696,9 @@
     <w:abstractNumId w:val="1"/>
   </w:num>
   <w:num w:numId="4">
+    <w:abstractNumId w:val="4"/>
+  </w:num>
+  <w:num w:numId="5">
     <w:abstractNumId w:val="3"/>
   </w:num>
 </w:numbering>
@@ -4355,7 +4573,7 @@
 </file>
 
 <file path=customXml/itemProps1.xml><?xml version="1.0" encoding="utf-8"?>
-<ds:datastoreItem xmlns:ds="http://schemas.openxmlformats.org/officeDocument/2006/customXml" ds:itemID="{903F7233-DB74-4667-822F-6677A16A439D}">
+<ds:datastoreItem xmlns:ds="http://schemas.openxmlformats.org/officeDocument/2006/customXml" ds:itemID="{851DF166-94DE-43E0-8345-471C22090345}">
   <ds:schemaRefs>
     <ds:schemaRef ds:uri="http://schemas.openxmlformats.org/officeDocument/2006/bibliography"/>
   </ds:schemaRefs>

</xml_diff>